<commit_message>
Segunda parte de SistemaGestãoEmpresarial
</commit_message>
<xml_diff>
--- a/SistemaGestaoEmpresarial/SistemaGestaoEmpresarial.docx
+++ b/SistemaGestaoEmpresarial/SistemaGestaoEmpresarial.docx
@@ -3,491 +3,190 @@
 <w:document xmlns:wpc="http://schemas.microsoft.com/office/word/2010/wordprocessingCanvas" xmlns:cx="http://schemas.microsoft.com/office/drawing/2014/chartex" xmlns:cx1="http://schemas.microsoft.com/office/drawing/2015/9/8/chartex" xmlns:cx2="http://schemas.microsoft.com/office/drawing/2015/10/21/chartex" xmlns:cx3="http://schemas.microsoft.com/office/drawing/2016/5/9/chartex" xmlns:cx4="http://schemas.microsoft.com/office/drawing/2016/5/10/chartex" xmlns:cx5="http://schemas.microsoft.com/office/drawing/2016/5/11/chartex" xmlns:cx6="http://schemas.microsoft.com/office/drawing/2016/5/12/chartex" xmlns:cx7="http://schemas.microsoft.com/office/drawing/2016/5/13/chartex" xmlns:cx8="http://schemas.microsoft.com/office/drawing/2016/5/14/chartex" xmlns:mc="http://schemas.openxmlformats.org/markup-compatibility/2006" xmlns:aink="http://schemas.microsoft.com/office/drawing/2016/ink" xmlns:am3d="http://schemas.microsoft.com/office/drawing/2017/model3d" xmlns:o="urn:schemas-microsoft-com:office:office" xmlns:r="http://schemas.openxmlformats.org/officeDocument/2006/relationships" xmlns:m="http://schemas.openxmlformats.org/officeDocument/2006/math" xmlns:v="urn:schemas-microsoft-com:vml" xmlns:wp14="http://schemas.microsoft.com/office/word/2010/wordprocessingDrawing" xmlns:wp="http://schemas.openxmlformats.org/drawingml/2006/wordprocessingDrawing" xmlns:w10="urn:schemas-microsoft-com:office:word" xmlns:w="http://schemas.openxmlformats.org/wordprocessingml/2006/main" xmlns:w14="http://schemas.microsoft.com/office/word/2010/wordml" xmlns:w15="http://schemas.microsoft.com/office/word/2012/wordml" xmlns:w16cid="http://schemas.microsoft.com/office/word/2016/wordml/cid" xmlns:w16se="http://schemas.microsoft.com/office/word/2015/wordml/symex" xmlns:wpg="http://schemas.microsoft.com/office/word/2010/wordprocessingGroup" xmlns:wpi="http://schemas.microsoft.com/office/word/2010/wordprocessingInk" xmlns:wne="http://schemas.microsoft.com/office/word/2006/wordml" xmlns:wps="http://schemas.microsoft.com/office/word/2010/wordprocessingShape" mc:Ignorable="w14 w15 w16se w16cid wp14">
   <w:body>
     <w:p>
+      <w:pPr>
+        <w:jc w:val="both"/>
+      </w:pPr>
       <w:r>
         <w:t xml:space="preserve">Iniciando o repositório </w:t>
       </w:r>
     </w:p>
-    <w:p/>
-    <w:p/>
-    <w:tbl>
-      <w:tblPr>
-        <w:tblW w:w="0" w:type="auto"/>
-        <w:tblBorders>
-          <w:top w:val="single" w:sz="6" w:space="0" w:color="auto"/>
-          <w:left w:val="single" w:sz="6" w:space="0" w:color="auto"/>
-          <w:bottom w:val="single" w:sz="6" w:space="0" w:color="auto"/>
-          <w:right w:val="single" w:sz="6" w:space="0" w:color="auto"/>
-          <w:insideH w:val="single" w:sz="6" w:space="0" w:color="auto"/>
-          <w:insideV w:val="single" w:sz="6" w:space="0" w:color="auto"/>
-        </w:tblBorders>
-        <w:tblLayout w:type="fixed"/>
-        <w:tblLook w:val="04A0" w:firstRow="1" w:lastRow="0" w:firstColumn="1" w:lastColumn="0" w:noHBand="0" w:noVBand="1"/>
-      </w:tblPr>
-      <w:tblGrid>
-        <w:gridCol w:w="7515"/>
-      </w:tblGrid>
-      <w:tr>
-        <w:tc>
-          <w:tcPr>
-            <w:tcW w:w="7515" w:type="dxa"/>
-            <w:tcBorders>
-              <w:top w:val="single" w:sz="4" w:space="0" w:color="auto"/>
-              <w:left w:val="single" w:sz="4" w:space="0" w:color="auto"/>
-              <w:bottom w:val="single" w:sz="4" w:space="0" w:color="auto"/>
-              <w:right w:val="single" w:sz="4" w:space="0" w:color="auto"/>
-            </w:tcBorders>
-            <w:vAlign w:val="center"/>
-            <w:hideMark/>
-          </w:tcPr>
-          <w:p>
-            <w:pPr>
-              <w:rPr>
-                <w:rFonts w:ascii="Times New Roman" w:eastAsia="Times New Roman" w:hAnsi="Times New Roman" w:cs="Times New Roman"/>
-                <w:lang w:eastAsia="pt-BR"/>
-              </w:rPr>
-            </w:pPr>
-            <w:r>
-              <w:rPr>
-                <w:rFonts w:ascii="CIDFont+F1" w:eastAsia="Times New Roman" w:hAnsi="CIDFont+F1" w:cs="Times New Roman"/>
-                <w:color w:val="000000"/>
-                <w:lang w:eastAsia="pt-BR"/>
-              </w:rPr>
-              <w:t>3.5.6 Sistema de Gestão Empresarial</w:t>
-            </w:r>
-            <w:r>
-              <w:rPr>
-                <w:rFonts w:ascii="CIDFont+F1" w:eastAsia="Times New Roman" w:hAnsi="CIDFont+F1" w:cs="Times New Roman"/>
-                <w:color w:val="000000"/>
-                <w:lang w:eastAsia="pt-BR"/>
-              </w:rPr>
-              <w:br/>
-              <w:t>Indicar qual software integrado de gestão e/ou ferramenta gerencial pode</w:t>
-            </w:r>
-            <w:r>
-              <w:rPr>
-                <w:rFonts w:ascii="CIDFont+F1" w:eastAsia="Times New Roman" w:hAnsi="CIDFont+F1" w:cs="Times New Roman"/>
-                <w:color w:val="000000"/>
-                <w:lang w:eastAsia="pt-BR"/>
-              </w:rPr>
-              <w:br/>
-              <w:t>contribuir com a Política de segurança a ser elaborada e como esse</w:t>
-            </w:r>
-            <w:r>
-              <w:rPr>
-                <w:rFonts w:ascii="CIDFont+F1" w:eastAsia="Times New Roman" w:hAnsi="CIDFont+F1" w:cs="Times New Roman"/>
-                <w:color w:val="000000"/>
-                <w:lang w:eastAsia="pt-BR"/>
-              </w:rPr>
-              <w:br/>
-              <w:t>software/ferramenta pode contribuir com a proteção da informação contra</w:t>
-            </w:r>
-            <w:r>
-              <w:rPr>
-                <w:rFonts w:ascii="CIDFont+F1" w:eastAsia="Times New Roman" w:hAnsi="CIDFont+F1" w:cs="Times New Roman"/>
-                <w:color w:val="000000"/>
-                <w:lang w:eastAsia="pt-BR"/>
-              </w:rPr>
-              <w:br/>
-              <w:t>ameaças</w:t>
-            </w:r>
-          </w:p>
-        </w:tc>
-      </w:tr>
-    </w:tbl>
-    <w:p>
-      <w:pPr>
-        <w:jc w:val="both"/>
-        <w:rPr>
-          <w:rFonts w:ascii="Times-Roman" w:hAnsi="Times-Roman"/>
-          <w:color w:val="000000"/>
-        </w:rPr>
-      </w:pPr>
-      <w:r>
-        <w:rPr>
-          <w:rFonts w:ascii="Times New Roman" w:eastAsia="Times New Roman" w:hAnsi="Times New Roman" w:cs="Times New Roman"/>
-          <w:lang w:eastAsia="pt-BR"/>
-        </w:rPr>
-        <w:br/>
-      </w:r>
+    <w:p>
+      <w:pPr>
+        <w:jc w:val="both"/>
+      </w:pPr>
       <w:bookmarkStart w:id="0" w:name="_GoBack"/>
       <w:bookmarkEnd w:id="0"/>
       <w:r>
         <w:rPr>
-          <w:rFonts w:ascii="Times-Roman" w:hAnsi="Times-Roman"/>
-          <w:color w:val="000000"/>
-        </w:rPr>
+          <w:rFonts w:ascii="Times New Roman" w:hAnsi="Times New Roman"/>
+          <w:lang w:eastAsia="pt-BR"/>
+        </w:rPr>
+        <w:br/>
+      </w:r>
+      <w:r>
+        <w:t xml:space="preserve"> </w:t>
+      </w:r>
+      <w:r>
         <w:tab/>
-      </w:r>
-      <w:r>
-        <w:rPr>
-          <w:rFonts w:ascii="Times-Roman" w:hAnsi="Times-Roman"/>
-          <w:color w:val="000000"/>
-        </w:rPr>
-        <w:t>ERP são sistemas de</w:t>
-      </w:r>
-      <w:r>
-        <w:rPr>
-          <w:rFonts w:ascii="Times-Roman" w:hAnsi="Times-Roman"/>
-          <w:color w:val="000000"/>
-        </w:rPr>
-        <w:t xml:space="preserve"> </w:t>
-      </w:r>
-      <w:r>
-        <w:rPr>
-          <w:rFonts w:ascii="Times-Roman" w:hAnsi="Times-Roman"/>
-          <w:color w:val="000000"/>
-        </w:rPr>
-        <w:t xml:space="preserve">informação integrados, adquiridos na forma de pacotes comerciais de </w:t>
-      </w:r>
-      <w:r>
-        <w:rPr>
-          <w:rFonts w:ascii="Times-Italic" w:hAnsi="Times-Italic"/>
-          <w:i/>
-          <w:iCs/>
-          <w:color w:val="000000"/>
-        </w:rPr>
-        <w:t xml:space="preserve">software </w:t>
-      </w:r>
-      <w:r>
-        <w:rPr>
-          <w:rFonts w:ascii="Times-Roman" w:hAnsi="Times-Roman"/>
-          <w:color w:val="000000"/>
-        </w:rPr>
-        <w:t>com a</w:t>
-      </w:r>
-      <w:r>
-        <w:rPr>
-          <w:rFonts w:ascii="Times-Roman" w:hAnsi="Times-Roman"/>
-          <w:color w:val="000000"/>
-        </w:rPr>
-        <w:t xml:space="preserve"> </w:t>
-      </w:r>
-      <w:r>
-        <w:rPr>
-          <w:rFonts w:ascii="Times-Roman" w:hAnsi="Times-Roman"/>
-          <w:color w:val="000000"/>
-        </w:rPr>
-        <w:t>finalidade de dar suporte à maioria das operações de uma empresa. Considerando-se o</w:t>
-      </w:r>
-      <w:r>
-        <w:rPr>
-          <w:rFonts w:ascii="Times-Roman" w:hAnsi="Times-Roman"/>
-          <w:color w:val="000000"/>
-        </w:rPr>
-        <w:t xml:space="preserve"> </w:t>
-      </w:r>
-      <w:r>
-        <w:rPr>
-          <w:rFonts w:ascii="Times-Roman" w:hAnsi="Times-Roman"/>
-          <w:color w:val="000000"/>
-        </w:rPr>
-        <w:t>modelo da cadeia de valor, pode-se entender que o sistema ERP propõe-se a cobrir as</w:t>
-      </w:r>
-      <w:r>
-        <w:rPr>
-          <w:rFonts w:ascii="Times-Roman" w:hAnsi="Times-Roman"/>
-          <w:color w:val="000000"/>
-        </w:rPr>
-        <w:br/>
-        <w:t>atividades empresariais que vão da logística de entrada até as relacionadas à logística de</w:t>
-      </w:r>
-      <w:r>
-        <w:rPr>
-          <w:rFonts w:ascii="Times-Roman" w:hAnsi="Times-Roman"/>
-          <w:color w:val="000000"/>
-        </w:rPr>
-        <w:br/>
-        <w:t xml:space="preserve">saída e parte das atividades de </w:t>
-      </w:r>
-      <w:r>
-        <w:rPr>
-          <w:rFonts w:ascii="Times-Italic" w:hAnsi="Times-Italic"/>
-          <w:i/>
-          <w:iCs/>
-          <w:color w:val="000000"/>
-        </w:rPr>
-        <w:t xml:space="preserve">marketing </w:t>
-      </w:r>
-      <w:r>
-        <w:rPr>
-          <w:rFonts w:ascii="Times-Roman" w:hAnsi="Times-Roman"/>
-          <w:color w:val="000000"/>
-        </w:rPr>
-        <w:t>e vendas</w:t>
-      </w:r>
-      <w:r>
-        <w:rPr>
-          <w:rFonts w:ascii="Times-Roman" w:hAnsi="Times-Roman"/>
-          <w:color w:val="000000"/>
-        </w:rPr>
-        <w:t>.</w:t>
-      </w:r>
-    </w:p>
-    <w:p>
-      <w:pPr>
-        <w:jc w:val="both"/>
-        <w:rPr>
-          <w:rFonts w:ascii="Times-Roman" w:hAnsi="Times-Roman"/>
-          <w:color w:val="000000"/>
-        </w:rPr>
-      </w:pPr>
-      <w:r>
-        <w:rPr>
-          <w:rFonts w:ascii="Times-Roman" w:hAnsi="Times-Roman"/>
-          <w:color w:val="000000"/>
-        </w:rPr>
-        <w:t>Sistemas integrados são sistemas capazes de tratar de forma desfragmentada todo</w:t>
-      </w:r>
-      <w:r>
-        <w:rPr>
-          <w:rFonts w:ascii="Times-Roman" w:hAnsi="Times-Roman"/>
-          <w:color w:val="000000"/>
-        </w:rPr>
-        <w:br/>
-        <w:t>um conjunto de processos, são a base mais sólida para projetos de reengenharia de</w:t>
-      </w:r>
-      <w:r>
-        <w:rPr>
-          <w:rFonts w:ascii="Times-Roman" w:hAnsi="Times-Roman"/>
-          <w:color w:val="000000"/>
-        </w:rPr>
-        <w:br/>
-        <w:t>organizações.</w:t>
-      </w:r>
-      <w:r>
-        <w:rPr>
-          <w:rFonts w:ascii="Times-Roman" w:hAnsi="Times-Roman"/>
-          <w:color w:val="000000"/>
-        </w:rPr>
-        <w:br/>
-      </w:r>
-      <w:r>
-        <w:rPr>
-          <w:rFonts w:ascii="Times-Roman" w:hAnsi="Times-Roman"/>
-          <w:color w:val="000000"/>
-        </w:rPr>
-        <w:tab/>
-      </w:r>
-      <w:r>
-        <w:rPr>
-          <w:rFonts w:ascii="Times-Roman" w:hAnsi="Times-Roman"/>
-          <w:color w:val="000000"/>
-        </w:rPr>
-        <w:t>Então ERP nada mais é do que um termo genérico que pretende identificar o</w:t>
-      </w:r>
-      <w:r>
-        <w:rPr>
-          <w:rFonts w:ascii="Times-Roman" w:hAnsi="Times-Roman"/>
-          <w:color w:val="000000"/>
-        </w:rPr>
-        <w:br/>
-        <w:t>conjunto de atividades executadas por um pacote de software modular e tem por seu</w:t>
-      </w:r>
-      <w:r>
-        <w:rPr>
-          <w:rFonts w:ascii="Times-Roman" w:hAnsi="Times-Roman"/>
-          <w:color w:val="000000"/>
-        </w:rPr>
-        <w:br/>
-        <w:t>principal objetivo, o auxílio dos processos de gestão de uma empresa.</w:t>
-      </w:r>
-      <w:r>
-        <w:rPr>
-          <w:rFonts w:ascii="Times-Roman" w:hAnsi="Times-Roman"/>
-          <w:color w:val="000000"/>
-        </w:rPr>
-        <w:br/>
-        <w:t>Em sua essência, o ERP torna a troca de informação conveniente, para a pessoa certa, no</w:t>
-      </w:r>
-      <w:r>
-        <w:rPr>
-          <w:rFonts w:ascii="Times-Roman" w:hAnsi="Times-Roman"/>
-          <w:color w:val="000000"/>
-        </w:rPr>
-        <w:t xml:space="preserve"> </w:t>
-      </w:r>
-      <w:r>
-        <w:rPr>
-          <w:rFonts w:ascii="Times-Roman" w:hAnsi="Times-Roman"/>
-          <w:color w:val="000000"/>
-        </w:rPr>
-        <w:t>momento ideal.</w:t>
-      </w:r>
-    </w:p>
-    <w:p>
-      <w:pPr>
-        <w:jc w:val="both"/>
-        <w:rPr>
-          <w:rFonts w:ascii="Times-Roman" w:hAnsi="Times-Roman"/>
-          <w:color w:val="000000"/>
-        </w:rPr>
-      </w:pPr>
-      <w:r>
-        <w:rPr>
-          <w:rFonts w:ascii="Times-Roman" w:hAnsi="Times-Roman"/>
-          <w:color w:val="000000"/>
-        </w:rPr>
-        <w:tab/>
-      </w:r>
-      <w:r>
-        <w:rPr>
-          <w:rFonts w:ascii="Times-Roman" w:hAnsi="Times-Roman"/>
-          <w:color w:val="000000"/>
-        </w:rPr>
-        <w:t>Os sistemas ERP são compostos por uma base de dados central e única, e por</w:t>
-      </w:r>
-      <w:r>
-        <w:rPr>
-          <w:rFonts w:ascii="Times-Roman" w:hAnsi="Times-Roman"/>
-          <w:color w:val="000000"/>
-        </w:rPr>
-        <w:br/>
-        <w:t>módulos e processos, como mostra a Figura</w:t>
-      </w:r>
-      <w:r>
-        <w:rPr>
-          <w:rFonts w:ascii="Times-Roman" w:hAnsi="Times-Roman"/>
-          <w:color w:val="000000"/>
-        </w:rPr>
-        <w:t xml:space="preserve"> 1</w:t>
-      </w:r>
-      <w:r>
-        <w:rPr>
-          <w:rFonts w:ascii="Times-Roman" w:hAnsi="Times-Roman"/>
-          <w:color w:val="000000"/>
-        </w:rPr>
-        <w:t xml:space="preserve"> </w:t>
-      </w:r>
-      <w:r>
-        <w:rPr>
-          <w:rFonts w:ascii="Times-Roman" w:hAnsi="Times-Roman"/>
-          <w:color w:val="000000"/>
-        </w:rPr>
-        <w:t>baixo</w:t>
-      </w:r>
-      <w:r>
-        <w:rPr>
-          <w:rFonts w:ascii="Times-Roman" w:hAnsi="Times-Roman"/>
-          <w:color w:val="000000"/>
-        </w:rPr>
-        <w:t>, é preciso ressaltar a diferença entre</w:t>
-      </w:r>
-      <w:r>
-        <w:rPr>
-          <w:rFonts w:ascii="Times-Roman" w:hAnsi="Times-Roman"/>
-          <w:color w:val="000000"/>
-        </w:rPr>
-        <w:br/>
-        <w:t>módulos e processos:</w:t>
-      </w:r>
-      <w:r>
-        <w:rPr>
-          <w:rFonts w:ascii="Times-Roman" w:hAnsi="Times-Roman"/>
-          <w:color w:val="000000"/>
-        </w:rPr>
-        <w:br/>
-        <w:t>- Módulos: Armazenam somente informações sobre uma determinada área da empresa</w:t>
-      </w:r>
-      <w:r>
-        <w:rPr>
-          <w:rFonts w:ascii="Times-Roman" w:hAnsi="Times-Roman"/>
-          <w:color w:val="000000"/>
-        </w:rPr>
-        <w:br/>
+        <w:t>ERP são sistemas de informação integrados, adquiridos na forma de pacotes comerciais de software com a finalidade de dar suporte à maioria das operações de uma empresa. Considerando-se o modelo da cadeia de valor, pode-se entender que o sistema ERP propõe-se a cobrir as atividades empresariais que vão da logística de entrada até as relacionadas à logística de saída e parte das atividades de marketing e vendas.</w:t>
+      </w:r>
+    </w:p>
+    <w:p>
+      <w:pPr>
+        <w:ind w:firstLine="708"/>
+        <w:jc w:val="both"/>
+      </w:pPr>
+      <w:r>
+        <w:t>Sistemas integrados são sistemas capazes de tratar de forma desfragmentada todo um conjunto de processos, são a base mais sólida para projetos de reengenharia de organizações.</w:t>
+      </w:r>
+    </w:p>
+    <w:p>
+      <w:pPr>
+        <w:jc w:val="both"/>
+      </w:pPr>
+      <w:r>
+        <w:t>Então ERP nada mais é do que um termo genérico que pretende identificar o conjunto de atividades executadas por um pacote de software modular e tem por seu principal objetivo, o auxílio dos processos de gestão de uma empresa.</w:t>
+      </w:r>
+    </w:p>
+    <w:p>
+      <w:pPr>
+        <w:ind w:firstLine="360"/>
+        <w:jc w:val="both"/>
+      </w:pPr>
+      <w:r>
+        <w:t>Em sua essência, o ERP torna a troca de informação conveniente, para a pessoa certa, no momento ideal. Os sistemas ERP são compostos por uma base de dados central e única, e por módulos e processos, como mostra a Figura 1, é preciso ressaltar a diferença entre módulos e processos:</w:t>
+      </w:r>
+    </w:p>
+    <w:p>
+      <w:pPr>
+        <w:pStyle w:val="PargrafodaLista"/>
+        <w:numPr>
+          <w:ilvl w:val="0"/>
+          <w:numId w:val="1"/>
+        </w:numPr>
+        <w:spacing w:after="0"/>
+        <w:jc w:val="both"/>
+        <w:rPr>
+          <w:sz w:val="24"/>
+          <w:szCs w:val="24"/>
+        </w:rPr>
+      </w:pPr>
+      <w:r>
+        <w:rPr>
+          <w:sz w:val="24"/>
+          <w:szCs w:val="24"/>
+        </w:rPr>
+        <w:t>Módulos: Armazenam somente informações sobre uma determinada área da empresa</w:t>
+      </w:r>
+    </w:p>
+    <w:p>
+      <w:pPr>
+        <w:jc w:val="both"/>
+      </w:pPr>
+      <w:r>
         <w:t>(por exemplo, financeira ou recursos humanos), e não possuem ligação direta com os</w:t>
       </w:r>
-      <w:r>
-        <w:rPr>
-          <w:rFonts w:ascii="Times-Roman" w:hAnsi="Times-Roman"/>
-          <w:color w:val="000000"/>
-        </w:rPr>
-        <w:br/>
+    </w:p>
+    <w:p>
+      <w:pPr>
+        <w:jc w:val="both"/>
+      </w:pPr>
+      <w:r>
         <w:t>outros módulos que compõe o sistema.</w:t>
       </w:r>
-      <w:r>
-        <w:rPr>
-          <w:rFonts w:ascii="Times-Roman" w:hAnsi="Times-Roman"/>
-          <w:color w:val="000000"/>
-        </w:rPr>
-        <w:br/>
-        <w:t>- Processos: Os processos são os responsáveis pela troca de informação entre os</w:t>
-      </w:r>
-      <w:r>
-        <w:rPr>
-          <w:rFonts w:ascii="Times-Roman" w:hAnsi="Times-Roman"/>
-          <w:color w:val="000000"/>
-        </w:rPr>
-        <w:br/>
+    </w:p>
+    <w:p>
+      <w:pPr>
+        <w:pStyle w:val="PargrafodaLista"/>
+        <w:numPr>
+          <w:ilvl w:val="0"/>
+          <w:numId w:val="1"/>
+        </w:numPr>
+        <w:spacing w:after="0"/>
+        <w:jc w:val="both"/>
+        <w:rPr>
+          <w:sz w:val="24"/>
+          <w:szCs w:val="24"/>
+        </w:rPr>
+      </w:pPr>
+      <w:r>
+        <w:rPr>
+          <w:sz w:val="24"/>
+          <w:szCs w:val="24"/>
+        </w:rPr>
+        <w:t>Processos: Os processos são os responsáveis pela troca de informação entre os</w:t>
+      </w:r>
+    </w:p>
+    <w:p>
+      <w:pPr>
+        <w:jc w:val="both"/>
+      </w:pPr>
+      <w:r>
         <w:t>módulos do sistema e também a base de dados central.</w:t>
       </w:r>
-      <w:r>
-        <w:rPr>
-          <w:rFonts w:ascii="Times-Roman" w:hAnsi="Times-Roman"/>
-          <w:color w:val="000000"/>
-        </w:rPr>
-        <w:br/>
-        <w:t xml:space="preserve">Para a implementação dos sistemas </w:t>
-      </w:r>
-      <w:proofErr w:type="spellStart"/>
-      <w:r>
-        <w:rPr>
-          <w:rFonts w:ascii="Times-Roman" w:hAnsi="Times-Roman"/>
-          <w:color w:val="000000"/>
-        </w:rPr>
-        <w:t>ERP’s</w:t>
-      </w:r>
-      <w:proofErr w:type="spellEnd"/>
-      <w:r>
-        <w:rPr>
-          <w:rFonts w:ascii="Times-Roman" w:hAnsi="Times-Roman"/>
-          <w:color w:val="000000"/>
-        </w:rPr>
-        <w:t xml:space="preserve"> geralmente são criadas equipes e cada uma</w:t>
-      </w:r>
-      <w:r>
-        <w:rPr>
-          <w:rFonts w:ascii="Times-Roman" w:hAnsi="Times-Roman"/>
-          <w:color w:val="000000"/>
-        </w:rPr>
-        <w:br/>
-        <w:t>destas equipes fica responsável pela criação de um determinado modulo do sistema, após</w:t>
-      </w:r>
-      <w:r>
-        <w:rPr>
-          <w:rFonts w:ascii="Times-Roman" w:hAnsi="Times-Roman"/>
-          <w:color w:val="000000"/>
-        </w:rPr>
-        <w:t xml:space="preserve"> </w:t>
-      </w:r>
-      <w:r>
-        <w:rPr>
-          <w:rFonts w:ascii="Times-Roman" w:hAnsi="Times-Roman"/>
-          <w:color w:val="000000"/>
-        </w:rPr>
-        <w:t>a criação dos módulos é necessário realizar uma integração entre eles para haver um fluxo</w:t>
-      </w:r>
-      <w:r>
-        <w:rPr>
-          <w:rFonts w:ascii="Times-Roman" w:hAnsi="Times-Roman"/>
-          <w:color w:val="000000"/>
-        </w:rPr>
-        <w:t xml:space="preserve"> </w:t>
-      </w:r>
-      <w:r>
-        <w:rPr>
-          <w:rFonts w:ascii="Times-Roman" w:hAnsi="Times-Roman"/>
-          <w:color w:val="000000"/>
-        </w:rPr>
-        <w:t>da informação através do sistema.</w:t>
-      </w:r>
-    </w:p>
-    <w:p>
+    </w:p>
+    <w:p>
+      <w:pPr>
+        <w:jc w:val="both"/>
+      </w:pPr>
+    </w:p>
+    <w:p>
+      <w:pPr>
+        <w:jc w:val="both"/>
+      </w:pPr>
+      <w:r>
+        <w:t>Para a implementação dos sistemas ERP’s geralmente são criadas equipes e cada uma destas equipes fica responsável pela criação de um determinado modulo do sistema, após a criação dos módulos é necessário realizar uma integração entre eles para haver um fluxo da informação através do sistema.</w:t>
+      </w:r>
+    </w:p>
+    <w:p>
+      <w:pPr>
+        <w:jc w:val="both"/>
+      </w:pPr>
+    </w:p>
+    <w:p>
+      <w:pPr>
+        <w:jc w:val="both"/>
+      </w:pPr>
+    </w:p>
+    <w:p>
+      <w:pPr>
+        <w:pStyle w:val="Legenda"/>
+        <w:keepNext/>
+        <w:jc w:val="both"/>
+      </w:pPr>
+      <w:r>
+        <w:t xml:space="preserve">Figura </w:t>
+      </w:r>
+      <w:r>
+        <w:fldChar w:fldCharType="begin"/>
+      </w:r>
+      <w:r>
+        <w:instrText xml:space="preserve"> SEQ Figura \* ARABIC </w:instrText>
+      </w:r>
+      <w:r>
+        <w:fldChar w:fldCharType="separate"/>
+      </w:r>
       <w:r>
         <w:rPr>
           <w:noProof/>
         </w:rPr>
+        <w:t>1</w:t>
+      </w:r>
+      <w:r>
+        <w:fldChar w:fldCharType="end"/>
+      </w:r>
+    </w:p>
+    <w:p>
+      <w:pPr>
+        <w:keepNext/>
+        <w:jc w:val="both"/>
+      </w:pPr>
+      <w:r>
+        <w:rPr>
+          <w:noProof/>
+        </w:rPr>
         <w:drawing>
-          <wp:inline distT="0" distB="0" distL="0" distR="0" wp14:anchorId="3AE8F1A8" wp14:editId="158B7A8C">
+          <wp:inline distT="0" distB="0" distL="0" distR="0" wp14:anchorId="28363949" wp14:editId="43406E33">
             <wp:extent cx="3665320" cy="2324100"/>
             <wp:effectExtent l="0" t="0" r="0" b="0"/>
             <wp:docPr id="1" name="Imagem 1"/>
@@ -502,7 +201,7 @@
                     <pic:cNvPicPr/>
                   </pic:nvPicPr>
                   <pic:blipFill>
-                    <a:blip r:embed="rId4">
+                    <a:blip r:embed="rId5">
                       <a:extLst>
                         <a:ext uri="{28A0092B-C50C-407E-A947-70E740481C1C}">
                           <a14:useLocalDpi xmlns:a14="http://schemas.microsoft.com/office/drawing/2010/main" val="0"/>
@@ -529,6 +228,469 @@
         </w:drawing>
       </w:r>
     </w:p>
+    <w:p>
+      <w:pPr>
+        <w:pStyle w:val="NormalWeb"/>
+        <w:shd w:val="clear" w:color="auto" w:fill="FFFFFF"/>
+        <w:spacing w:before="0" w:beforeAutospacing="0" w:after="0" w:afterAutospacing="0"/>
+        <w:textAlignment w:val="baseline"/>
+      </w:pPr>
+      <w:r>
+        <w:t>Por que o sistema ERP é fundamental na Segurança da Informação?</w:t>
+      </w:r>
+    </w:p>
+    <w:p>
+      <w:pPr>
+        <w:pStyle w:val="NormalWeb"/>
+        <w:shd w:val="clear" w:color="auto" w:fill="FFFFFF"/>
+        <w:spacing w:before="0" w:beforeAutospacing="0" w:after="0" w:afterAutospacing="0"/>
+        <w:textAlignment w:val="baseline"/>
+      </w:pPr>
+    </w:p>
+    <w:p>
+      <w:pPr>
+        <w:pStyle w:val="NormalWeb"/>
+        <w:shd w:val="clear" w:color="auto" w:fill="FFFFFF"/>
+        <w:spacing w:before="0" w:beforeAutospacing="0" w:after="0" w:afterAutospacing="0"/>
+        <w:textAlignment w:val="baseline"/>
+      </w:pPr>
+      <w:r>
+        <w:t>A difusão da internet, somada ao fenômeno da virtualização dos serviços, reformulou a maneira como as organizações operam e </w:t>
+      </w:r>
+      <w:hyperlink r:id="rId6" w:history="1">
+        <w:r>
+          <w:rPr>
+            <w:rStyle w:val="Hyperlink"/>
+            <w:color w:val="auto"/>
+            <w:bdr w:val="none" w:sz="0" w:space="0" w:color="auto" w:frame="1"/>
+          </w:rPr>
+          <w:t>lidam com as suas informações</w:t>
+        </w:r>
+      </w:hyperlink>
+      <w:r>
+        <w:t>.</w:t>
+      </w:r>
+    </w:p>
+    <w:p>
+      <w:pPr>
+        <w:pStyle w:val="NormalWeb"/>
+        <w:shd w:val="clear" w:color="auto" w:fill="FFFFFF"/>
+        <w:spacing w:before="0" w:beforeAutospacing="0" w:after="0" w:afterAutospacing="0"/>
+        <w:textAlignment w:val="baseline"/>
+      </w:pPr>
+      <w:r>
+        <w:t>Em razão disso, hoje, os meios digitais estão entre os mais utilizados pelas companhias para </w:t>
+      </w:r>
+      <w:hyperlink r:id="rId7" w:history="1">
+        <w:r>
+          <w:rPr>
+            <w:rStyle w:val="Hyperlink"/>
+            <w:color w:val="auto"/>
+            <w:bdr w:val="none" w:sz="0" w:space="0" w:color="auto" w:frame="1"/>
+          </w:rPr>
+          <w:t>integrar suas atividades</w:t>
+        </w:r>
+      </w:hyperlink>
+      <w:r>
+        <w:t>, promover a comunicação, otimizar seus processos e embasar a tomada de decisão.</w:t>
+      </w:r>
+    </w:p>
+    <w:p>
+      <w:pPr>
+        <w:pStyle w:val="NormalWeb"/>
+        <w:shd w:val="clear" w:color="auto" w:fill="FFFFFF"/>
+        <w:spacing w:before="0" w:beforeAutospacing="0" w:after="450" w:afterAutospacing="0"/>
+        <w:textAlignment w:val="baseline"/>
+      </w:pPr>
+      <w:r>
+        <w:lastRenderedPageBreak/>
+        <w:t>No entanto, todo o diferencial e vantagens proporcionados pela internet também trouxeram alguns riscos. Por exemplo, a todo momento hackers e softwares maliciosos tentam se apoderar de informações confidenciais de empresas para tirar vantagem.</w:t>
+      </w:r>
+    </w:p>
+    <w:p>
+      <w:pPr>
+        <w:pStyle w:val="NormalWeb"/>
+        <w:shd w:val="clear" w:color="auto" w:fill="FFFFFF"/>
+        <w:spacing w:before="0" w:beforeAutospacing="0" w:after="0" w:afterAutospacing="0"/>
+        <w:textAlignment w:val="baseline"/>
+      </w:pPr>
+      <w:r>
+        <w:t>Cuidar da segurança da informação nas empresas tornou-se medida de ordem para garantir a regularidade dos negócios, evitando que informações e dados sensíveis caiam em mãos erradas e causem prejuízos. Para isso, </w:t>
+      </w:r>
+      <w:hyperlink r:id="rId8" w:history="1">
+        <w:r>
+          <w:rPr>
+            <w:rStyle w:val="Hyperlink"/>
+            <w:color w:val="auto"/>
+            <w:bdr w:val="none" w:sz="0" w:space="0" w:color="auto" w:frame="1"/>
+          </w:rPr>
+          <w:t>investir em um sistema ERP</w:t>
+        </w:r>
+      </w:hyperlink>
+      <w:r>
+        <w:t> pode ser a melhor estratégia.</w:t>
+      </w:r>
+    </w:p>
+    <w:p>
+      <w:pPr>
+        <w:pStyle w:val="NormalWeb"/>
+        <w:shd w:val="clear" w:color="auto" w:fill="FFFFFF"/>
+        <w:spacing w:before="0" w:beforeAutospacing="0" w:after="0" w:afterAutospacing="0"/>
+        <w:textAlignment w:val="baseline"/>
+      </w:pPr>
+      <w:r>
+        <w:t>Alguns pontos onde a ferramenta pode contribuir com a proteção da informação contra</w:t>
+      </w:r>
+      <w:r>
+        <w:br/>
+        <w:t>ameaças:</w:t>
+      </w:r>
+    </w:p>
+    <w:p/>
+    <w:p>
+      <w:pPr>
+        <w:shd w:val="clear" w:color="auto" w:fill="FFFFFF"/>
+        <w:spacing w:after="150" w:line="750" w:lineRule="atLeast"/>
+        <w:textAlignment w:val="baseline"/>
+        <w:outlineLvl w:val="1"/>
+        <w:rPr>
+          <w:rFonts w:ascii="Roboto Slab" w:eastAsia="Times New Roman" w:hAnsi="Roboto Slab" w:cs="Times New Roman"/>
+          <w:lang w:eastAsia="pt-BR"/>
+        </w:rPr>
+      </w:pPr>
+      <w:r>
+        <w:rPr>
+          <w:rFonts w:ascii="Roboto Slab" w:eastAsia="Times New Roman" w:hAnsi="Roboto Slab" w:cs="Times New Roman"/>
+          <w:lang w:eastAsia="pt-BR"/>
+        </w:rPr>
+        <w:t>1. Criptografia</w:t>
+      </w:r>
+    </w:p>
+    <w:p>
+      <w:pPr>
+        <w:shd w:val="clear" w:color="auto" w:fill="FFFFFF"/>
+        <w:jc w:val="both"/>
+        <w:textAlignment w:val="baseline"/>
+        <w:rPr>
+          <w:rFonts w:ascii="Times New Roman" w:eastAsia="Times New Roman" w:hAnsi="Times New Roman" w:cs="Times New Roman"/>
+          <w:lang w:eastAsia="pt-BR"/>
+        </w:rPr>
+      </w:pPr>
+      <w:r>
+        <w:rPr>
+          <w:rFonts w:ascii="Times New Roman" w:eastAsia="Times New Roman" w:hAnsi="Times New Roman" w:cs="Times New Roman"/>
+          <w:lang w:eastAsia="pt-BR"/>
+        </w:rPr>
+        <w:t>Um dos grandes diferenciais da utilização de um sistema ERP, para gerir a informação da empresa, está no uso da criptografia como recurso adicional de segurança.</w:t>
+      </w:r>
+    </w:p>
+    <w:p>
+      <w:pPr>
+        <w:shd w:val="clear" w:color="auto" w:fill="FFFFFF"/>
+        <w:jc w:val="both"/>
+        <w:textAlignment w:val="baseline"/>
+        <w:rPr>
+          <w:rFonts w:ascii="Times New Roman" w:eastAsia="Times New Roman" w:hAnsi="Times New Roman" w:cs="Times New Roman"/>
+          <w:lang w:eastAsia="pt-BR"/>
+        </w:rPr>
+      </w:pPr>
+      <w:r>
+        <w:rPr>
+          <w:rFonts w:ascii="Times New Roman" w:eastAsia="Times New Roman" w:hAnsi="Times New Roman" w:cs="Times New Roman"/>
+          <w:lang w:eastAsia="pt-BR"/>
+        </w:rPr>
+        <w:t>Por meio de protocolos específicos de codificação, toda a informação contida no ERP é criptografada, ou seja, é embaralhada, de forma que mesmo que alguém consiga invadir o sistema, não poderá ter acesso ao conteúdo da informação.</w:t>
+      </w:r>
+    </w:p>
+    <w:p>
+      <w:pPr>
+        <w:shd w:val="clear" w:color="auto" w:fill="FFFFFF"/>
+        <w:jc w:val="both"/>
+        <w:textAlignment w:val="baseline"/>
+        <w:rPr>
+          <w:rFonts w:ascii="Times New Roman" w:eastAsia="Times New Roman" w:hAnsi="Times New Roman" w:cs="Times New Roman"/>
+          <w:lang w:eastAsia="pt-BR"/>
+        </w:rPr>
+      </w:pPr>
+      <w:r>
+        <w:rPr>
+          <w:rFonts w:ascii="Times New Roman" w:eastAsia="Times New Roman" w:hAnsi="Times New Roman" w:cs="Times New Roman"/>
+          <w:lang w:eastAsia="pt-BR"/>
+        </w:rPr>
+        <w:t>Tal fato já representa uma grande vantagem do ERP, quando comparado aos métodos tradicionais de gestão da informação, como bancos de dados hospedados em servidores comuns, dentro da própria empresa.</w:t>
+      </w:r>
+    </w:p>
+    <w:p>
+      <w:pPr>
+        <w:shd w:val="clear" w:color="auto" w:fill="FFFFFF"/>
+        <w:spacing w:after="150" w:line="750" w:lineRule="atLeast"/>
+        <w:textAlignment w:val="baseline"/>
+        <w:outlineLvl w:val="1"/>
+        <w:rPr>
+          <w:rFonts w:ascii="Roboto Slab" w:eastAsia="Times New Roman" w:hAnsi="Roboto Slab" w:cs="Times New Roman"/>
+          <w:lang w:eastAsia="pt-BR"/>
+        </w:rPr>
+      </w:pPr>
+      <w:r>
+        <w:rPr>
+          <w:rFonts w:ascii="Roboto Slab" w:eastAsia="Times New Roman" w:hAnsi="Roboto Slab" w:cs="Times New Roman"/>
+          <w:lang w:eastAsia="pt-BR"/>
+        </w:rPr>
+        <w:t>2. Controle de acesso a informação</w:t>
+      </w:r>
+    </w:p>
+    <w:p>
+      <w:pPr>
+        <w:shd w:val="clear" w:color="auto" w:fill="FFFFFF"/>
+        <w:jc w:val="both"/>
+        <w:textAlignment w:val="baseline"/>
+        <w:rPr>
+          <w:rFonts w:ascii="Times New Roman" w:eastAsia="Times New Roman" w:hAnsi="Times New Roman" w:cs="Times New Roman"/>
+          <w:lang w:eastAsia="pt-BR"/>
+        </w:rPr>
+      </w:pPr>
+      <w:r>
+        <w:rPr>
+          <w:rFonts w:ascii="Times New Roman" w:eastAsia="Times New Roman" w:hAnsi="Times New Roman" w:cs="Times New Roman"/>
+          <w:lang w:eastAsia="pt-BR"/>
+        </w:rPr>
+        <w:t>Outro ponto relevante no que diz respeito à segurança da informação proporcionada por um sistema ERP está na forma como os dados nele contidos são acessados. Com o ERP, há um controle rígido de acesso ao ambiente de dados, de modo que somente as pessoas portadoras das credenciais podem acessar e fazer alterações nas informações.</w:t>
+      </w:r>
+    </w:p>
+    <w:p>
+      <w:pPr>
+        <w:shd w:val="clear" w:color="auto" w:fill="FFFFFF"/>
+        <w:jc w:val="both"/>
+        <w:textAlignment w:val="baseline"/>
+        <w:rPr>
+          <w:rFonts w:ascii="Times New Roman" w:eastAsia="Times New Roman" w:hAnsi="Times New Roman" w:cs="Times New Roman"/>
+          <w:lang w:eastAsia="pt-BR"/>
+        </w:rPr>
+      </w:pPr>
+      <w:r>
+        <w:rPr>
+          <w:rFonts w:ascii="Times New Roman" w:eastAsia="Times New Roman" w:hAnsi="Times New Roman" w:cs="Times New Roman"/>
+          <w:lang w:eastAsia="pt-BR"/>
+        </w:rPr>
+        <w:t>Desse modo, o risco de invasões é, significativamente, reduzido e a empresa consegue limitar, com mais eficiência, quais funcionários podem acessar determinado tipo de dado.</w:t>
+      </w:r>
+    </w:p>
+    <w:p>
+      <w:pPr>
+        <w:shd w:val="clear" w:color="auto" w:fill="FFFFFF"/>
+        <w:spacing w:after="150" w:line="750" w:lineRule="atLeast"/>
+        <w:textAlignment w:val="baseline"/>
+        <w:outlineLvl w:val="1"/>
+        <w:rPr>
+          <w:rFonts w:ascii="Roboto Slab" w:eastAsia="Times New Roman" w:hAnsi="Roboto Slab" w:cs="Times New Roman"/>
+          <w:lang w:eastAsia="pt-BR"/>
+        </w:rPr>
+      </w:pPr>
+      <w:r>
+        <w:rPr>
+          <w:rFonts w:ascii="Roboto Slab" w:eastAsia="Times New Roman" w:hAnsi="Roboto Slab" w:cs="Times New Roman"/>
+          <w:lang w:eastAsia="pt-BR"/>
+        </w:rPr>
+        <w:t>3. Utilização de firewalls</w:t>
+      </w:r>
+    </w:p>
+    <w:p>
+      <w:pPr>
+        <w:shd w:val="clear" w:color="auto" w:fill="FFFFFF"/>
+        <w:jc w:val="both"/>
+        <w:textAlignment w:val="baseline"/>
+        <w:rPr>
+          <w:rFonts w:ascii="Times New Roman" w:eastAsia="Times New Roman" w:hAnsi="Times New Roman" w:cs="Times New Roman"/>
+          <w:lang w:eastAsia="pt-BR"/>
+        </w:rPr>
+      </w:pPr>
+      <w:r>
+        <w:rPr>
+          <w:rFonts w:ascii="Times New Roman" w:eastAsia="Times New Roman" w:hAnsi="Times New Roman" w:cs="Times New Roman"/>
+          <w:lang w:eastAsia="pt-BR"/>
+        </w:rPr>
+        <w:t>Associado à criptografia e ao controle de acesso, um sistema ERP também reforça a segurança com o uso de firewalls.</w:t>
+      </w:r>
+    </w:p>
+    <w:p>
+      <w:pPr>
+        <w:shd w:val="clear" w:color="auto" w:fill="FFFFFF"/>
+        <w:jc w:val="both"/>
+        <w:textAlignment w:val="baseline"/>
+        <w:rPr>
+          <w:rFonts w:ascii="Times New Roman" w:eastAsia="Times New Roman" w:hAnsi="Times New Roman" w:cs="Times New Roman"/>
+          <w:lang w:eastAsia="pt-BR"/>
+        </w:rPr>
+      </w:pPr>
+      <w:r>
+        <w:rPr>
+          <w:rFonts w:ascii="Times New Roman" w:eastAsia="Times New Roman" w:hAnsi="Times New Roman" w:cs="Times New Roman"/>
+          <w:lang w:eastAsia="pt-BR"/>
+        </w:rPr>
+        <w:t>O firewall atua monitorando, continuamente, toda a comunicação realizada com os bancos de dados do sistema ERP. Assim, qualquer tipo de acesso malicioso é rapidamente identificado e a comunicação é suspensa, inviabilizando a ação de hackers, por exemplo.</w:t>
+      </w:r>
+    </w:p>
+    <w:p>
+      <w:pPr>
+        <w:shd w:val="clear" w:color="auto" w:fill="FFFFFF"/>
+        <w:jc w:val="both"/>
+        <w:textAlignment w:val="baseline"/>
+        <w:rPr>
+          <w:rFonts w:ascii="Times New Roman" w:eastAsia="Times New Roman" w:hAnsi="Times New Roman" w:cs="Times New Roman"/>
+          <w:lang w:eastAsia="pt-BR"/>
+        </w:rPr>
+      </w:pPr>
+      <w:r>
+        <w:rPr>
+          <w:rFonts w:ascii="Times New Roman" w:eastAsia="Times New Roman" w:hAnsi="Times New Roman" w:cs="Times New Roman"/>
+          <w:lang w:eastAsia="pt-BR"/>
+        </w:rPr>
+        <w:t>Vale destacar, contudo, que o firewall não afeta o funcionamento do software, mas apenas restringe o tráfego de informações por determinadas portas, previamente configuradas com base nas diretrizes de segurança da empresa. Assim, por exemplo, quanto mais sensíveis forem os dados manipulados, mais robustas e criteriosas podem ser as configurações do firewall.</w:t>
+      </w:r>
+    </w:p>
+    <w:p>
+      <w:pPr>
+        <w:shd w:val="clear" w:color="auto" w:fill="FFFFFF"/>
+        <w:spacing w:after="150" w:line="750" w:lineRule="atLeast"/>
+        <w:textAlignment w:val="baseline"/>
+        <w:outlineLvl w:val="1"/>
+        <w:rPr>
+          <w:rFonts w:ascii="Roboto Slab" w:eastAsia="Times New Roman" w:hAnsi="Roboto Slab" w:cs="Times New Roman"/>
+          <w:lang w:eastAsia="pt-BR"/>
+        </w:rPr>
+      </w:pPr>
+      <w:r>
+        <w:rPr>
+          <w:rFonts w:ascii="Roboto Slab" w:eastAsia="Times New Roman" w:hAnsi="Roboto Slab" w:cs="Times New Roman"/>
+          <w:lang w:eastAsia="pt-BR"/>
+        </w:rPr>
+        <w:t>4. Adoção de links dedicados na comunicação</w:t>
+      </w:r>
+    </w:p>
+    <w:p>
+      <w:pPr>
+        <w:shd w:val="clear" w:color="auto" w:fill="FFFFFF"/>
+        <w:jc w:val="both"/>
+        <w:textAlignment w:val="baseline"/>
+        <w:rPr>
+          <w:rFonts w:ascii="Times New Roman" w:eastAsia="Times New Roman" w:hAnsi="Times New Roman" w:cs="Times New Roman"/>
+          <w:lang w:eastAsia="pt-BR"/>
+        </w:rPr>
+      </w:pPr>
+      <w:r>
+        <w:rPr>
+          <w:rFonts w:ascii="Times New Roman" w:eastAsia="Times New Roman" w:hAnsi="Times New Roman" w:cs="Times New Roman"/>
+          <w:lang w:eastAsia="pt-BR"/>
+        </w:rPr>
+        <w:t>A empresas recorrem cada vez mais aos meios digitais para se comunicar, integrar setores, filiais e todo tipo de operação. Nesse sentido, o tráfego de dados e </w:t>
+      </w:r>
+      <w:r>
+        <w:rPr>
+          <w:rFonts w:ascii="Times New Roman" w:eastAsia="Times New Roman" w:hAnsi="Times New Roman" w:cs="Times New Roman"/>
+          <w:bdr w:val="none" w:sz="0" w:space="0" w:color="auto" w:frame="1"/>
+          <w:lang w:eastAsia="pt-BR"/>
+        </w:rPr>
+        <w:t>comunicação com um ERP via internet</w:t>
+      </w:r>
+      <w:r>
+        <w:rPr>
+          <w:rFonts w:ascii="Times New Roman" w:eastAsia="Times New Roman" w:hAnsi="Times New Roman" w:cs="Times New Roman"/>
+          <w:lang w:eastAsia="pt-BR"/>
+        </w:rPr>
+        <w:t> são ações recorrentes, especialmente, com a tendência da computação em nuvem.</w:t>
+      </w:r>
+    </w:p>
+    <w:p>
+      <w:pPr>
+        <w:shd w:val="clear" w:color="auto" w:fill="FFFFFF"/>
+        <w:jc w:val="both"/>
+        <w:textAlignment w:val="baseline"/>
+        <w:rPr>
+          <w:rFonts w:ascii="Times New Roman" w:eastAsia="Times New Roman" w:hAnsi="Times New Roman" w:cs="Times New Roman"/>
+          <w:lang w:eastAsia="pt-BR"/>
+        </w:rPr>
+      </w:pPr>
+      <w:r>
+        <w:rPr>
+          <w:rFonts w:ascii="Times New Roman" w:eastAsia="Times New Roman" w:hAnsi="Times New Roman" w:cs="Times New Roman"/>
+          <w:lang w:eastAsia="pt-BR"/>
+        </w:rPr>
+        <w:t xml:space="preserve">Desse modo, garantir a segurança nesse tipo de comunicação é vital, o que não se concilia com a utilização de links compartilhados de internet. Por isso, investir na aquisição de um link dedicado </w:t>
+      </w:r>
+      <w:r>
+        <w:rPr>
+          <w:rFonts w:ascii="Times New Roman" w:eastAsia="Times New Roman" w:hAnsi="Times New Roman" w:cs="Times New Roman"/>
+          <w:lang w:eastAsia="pt-BR"/>
+        </w:rPr>
+        <w:lastRenderedPageBreak/>
+        <w:t>de internet é uma medida altamente recomenda para aumentar o nível de segurança do ERP e toda a comunicação do negócio.</w:t>
+      </w:r>
+    </w:p>
+    <w:p>
+      <w:pPr>
+        <w:shd w:val="clear" w:color="auto" w:fill="FFFFFF"/>
+        <w:jc w:val="both"/>
+        <w:textAlignment w:val="baseline"/>
+        <w:rPr>
+          <w:rFonts w:ascii="Times New Roman" w:eastAsia="Times New Roman" w:hAnsi="Times New Roman" w:cs="Times New Roman"/>
+          <w:lang w:eastAsia="pt-BR"/>
+        </w:rPr>
+      </w:pPr>
+      <w:r>
+        <w:rPr>
+          <w:rFonts w:ascii="Times New Roman" w:eastAsia="Times New Roman" w:hAnsi="Times New Roman" w:cs="Times New Roman"/>
+          <w:lang w:eastAsia="pt-BR"/>
+        </w:rPr>
+        <w:t>Agindo assim, a empresa terá à disposição um canal de comunicação exclusivo para trafegar seus dados e informações. Ou seja, uma conexão segura, individualizada e totalmente ajustada às demandas do sistema ERP em termos de fluxo de dados e performance.</w:t>
+      </w:r>
+    </w:p>
+    <w:p>
+      <w:pPr>
+        <w:shd w:val="clear" w:color="auto" w:fill="FFFFFF"/>
+        <w:textAlignment w:val="baseline"/>
+        <w:rPr>
+          <w:rFonts w:ascii="Times New Roman" w:eastAsia="Times New Roman" w:hAnsi="Times New Roman" w:cs="Times New Roman"/>
+          <w:lang w:eastAsia="pt-BR"/>
+        </w:rPr>
+      </w:pPr>
+    </w:p>
+    <w:p>
+      <w:pPr>
+        <w:shd w:val="clear" w:color="auto" w:fill="FFFFFF"/>
+        <w:textAlignment w:val="baseline"/>
+        <w:rPr>
+          <w:rFonts w:ascii="Times New Roman" w:eastAsia="Times New Roman" w:hAnsi="Times New Roman" w:cs="Times New Roman"/>
+          <w:strike/>
+          <w:lang w:eastAsia="pt-BR"/>
+        </w:rPr>
+      </w:pPr>
+      <w:r>
+        <w:rPr>
+          <w:rFonts w:ascii="Times New Roman" w:eastAsia="Times New Roman" w:hAnsi="Times New Roman" w:cs="Times New Roman"/>
+          <w:strike/>
+          <w:lang w:eastAsia="pt-BR"/>
+        </w:rPr>
+        <w:t>Por fim, os riscos à segurança da informação é uma realidade. Negligenciar esse fato é, sem dúvida, expor a sua empresa e seus clientes a perigos e prejuízos incalculáveis. Por isso, investir em um </w:t>
+      </w:r>
+      <w:r>
+        <w:rPr>
+          <w:rFonts w:ascii="Times New Roman" w:eastAsia="Times New Roman" w:hAnsi="Times New Roman" w:cs="Times New Roman"/>
+          <w:strike/>
+          <w:u w:val="single"/>
+          <w:bdr w:val="none" w:sz="0" w:space="0" w:color="auto" w:frame="1"/>
+          <w:lang w:eastAsia="pt-BR"/>
+        </w:rPr>
+        <w:t>sistema ERP</w:t>
+      </w:r>
+      <w:r>
+        <w:rPr>
+          <w:rFonts w:ascii="Times New Roman" w:eastAsia="Times New Roman" w:hAnsi="Times New Roman" w:cs="Times New Roman"/>
+          <w:strike/>
+          <w:lang w:eastAsia="pt-BR"/>
+        </w:rPr>
+        <w:t> eficiente e que disponha de recursos modernos, como os listados neste artigo, é o melhor caminho para garantir a integridade dos dados do seu negócio.</w:t>
+      </w:r>
+    </w:p>
     <w:p/>
     <w:p/>
     <w:sectPr>
@@ -539,6 +701,127 @@
     </w:sectPr>
   </w:body>
 </w:document>
+</file>
+
+<file path=word/numbering.xml><?xml version="1.0" encoding="utf-8"?>
+<w:numbering xmlns:wpc="http://schemas.microsoft.com/office/word/2010/wordprocessingCanvas" xmlns:cx="http://schemas.microsoft.com/office/drawing/2014/chartex" xmlns:cx1="http://schemas.microsoft.com/office/drawing/2015/9/8/chartex" xmlns:cx2="http://schemas.microsoft.com/office/drawing/2015/10/21/chartex" xmlns:cx3="http://schemas.microsoft.com/office/drawing/2016/5/9/chartex" xmlns:cx4="http://schemas.microsoft.com/office/drawing/2016/5/10/chartex" xmlns:cx5="http://schemas.microsoft.com/office/drawing/2016/5/11/chartex" xmlns:cx6="http://schemas.microsoft.com/office/drawing/2016/5/12/chartex" xmlns:cx7="http://schemas.microsoft.com/office/drawing/2016/5/13/chartex" xmlns:cx8="http://schemas.microsoft.com/office/drawing/2016/5/14/chartex" xmlns:mc="http://schemas.openxmlformats.org/markup-compatibility/2006" xmlns:aink="http://schemas.microsoft.com/office/drawing/2016/ink" xmlns:am3d="http://schemas.microsoft.com/office/drawing/2017/model3d" xmlns:o="urn:schemas-microsoft-com:office:office" xmlns:r="http://schemas.openxmlformats.org/officeDocument/2006/relationships" xmlns:m="http://schemas.openxmlformats.org/officeDocument/2006/math" xmlns:v="urn:schemas-microsoft-com:vml" xmlns:wp14="http://schemas.microsoft.com/office/word/2010/wordprocessingDrawing" xmlns:wp="http://schemas.openxmlformats.org/drawingml/2006/wordprocessingDrawing" xmlns:w10="urn:schemas-microsoft-com:office:word" xmlns:w="http://schemas.openxmlformats.org/wordprocessingml/2006/main" xmlns:w14="http://schemas.microsoft.com/office/word/2010/wordml" xmlns:w15="http://schemas.microsoft.com/office/word/2012/wordml" xmlns:w16cid="http://schemas.microsoft.com/office/word/2016/wordml/cid" xmlns:w16se="http://schemas.microsoft.com/office/word/2015/wordml/symex" xmlns:wpg="http://schemas.microsoft.com/office/word/2010/wordprocessingGroup" xmlns:wpi="http://schemas.microsoft.com/office/word/2010/wordprocessingInk" xmlns:wne="http://schemas.microsoft.com/office/word/2006/wordml" xmlns:wps="http://schemas.microsoft.com/office/word/2010/wordprocessingShape" mc:Ignorable="w14 w15 w16se w16cid wp14">
+  <w:abstractNum w:abstractNumId="0" w15:restartNumberingAfterBreak="0">
+    <w:nsid w:val="25AA222E"/>
+    <w:multiLevelType w:val="hybridMultilevel"/>
+    <w:tmpl w:val="6BC24CDA"/>
+    <w:lvl w:ilvl="0" w:tplc="04160001">
+      <w:start w:val="1"/>
+      <w:numFmt w:val="bullet"/>
+      <w:lvlText w:val=""/>
+      <w:lvlJc w:val="left"/>
+      <w:pPr>
+        <w:ind w:left="720" w:hanging="360"/>
+      </w:pPr>
+      <w:rPr>
+        <w:rFonts w:ascii="Symbol" w:hAnsi="Symbol" w:hint="default"/>
+      </w:rPr>
+    </w:lvl>
+    <w:lvl w:ilvl="1" w:tplc="04160003" w:tentative="1">
+      <w:start w:val="1"/>
+      <w:numFmt w:val="bullet"/>
+      <w:lvlText w:val="o"/>
+      <w:lvlJc w:val="left"/>
+      <w:pPr>
+        <w:ind w:left="1440" w:hanging="360"/>
+      </w:pPr>
+      <w:rPr>
+        <w:rFonts w:ascii="Courier New" w:hAnsi="Courier New" w:cs="Courier New" w:hint="default"/>
+      </w:rPr>
+    </w:lvl>
+    <w:lvl w:ilvl="2" w:tplc="04160005" w:tentative="1">
+      <w:start w:val="1"/>
+      <w:numFmt w:val="bullet"/>
+      <w:lvlText w:val=""/>
+      <w:lvlJc w:val="left"/>
+      <w:pPr>
+        <w:ind w:left="2160" w:hanging="360"/>
+      </w:pPr>
+      <w:rPr>
+        <w:rFonts w:ascii="Wingdings" w:hAnsi="Wingdings" w:hint="default"/>
+      </w:rPr>
+    </w:lvl>
+    <w:lvl w:ilvl="3" w:tplc="04160001" w:tentative="1">
+      <w:start w:val="1"/>
+      <w:numFmt w:val="bullet"/>
+      <w:lvlText w:val=""/>
+      <w:lvlJc w:val="left"/>
+      <w:pPr>
+        <w:ind w:left="2880" w:hanging="360"/>
+      </w:pPr>
+      <w:rPr>
+        <w:rFonts w:ascii="Symbol" w:hAnsi="Symbol" w:hint="default"/>
+      </w:rPr>
+    </w:lvl>
+    <w:lvl w:ilvl="4" w:tplc="04160003" w:tentative="1">
+      <w:start w:val="1"/>
+      <w:numFmt w:val="bullet"/>
+      <w:lvlText w:val="o"/>
+      <w:lvlJc w:val="left"/>
+      <w:pPr>
+        <w:ind w:left="3600" w:hanging="360"/>
+      </w:pPr>
+      <w:rPr>
+        <w:rFonts w:ascii="Courier New" w:hAnsi="Courier New" w:cs="Courier New" w:hint="default"/>
+      </w:rPr>
+    </w:lvl>
+    <w:lvl w:ilvl="5" w:tplc="04160005" w:tentative="1">
+      <w:start w:val="1"/>
+      <w:numFmt w:val="bullet"/>
+      <w:lvlText w:val=""/>
+      <w:lvlJc w:val="left"/>
+      <w:pPr>
+        <w:ind w:left="4320" w:hanging="360"/>
+      </w:pPr>
+      <w:rPr>
+        <w:rFonts w:ascii="Wingdings" w:hAnsi="Wingdings" w:hint="default"/>
+      </w:rPr>
+    </w:lvl>
+    <w:lvl w:ilvl="6" w:tplc="04160001" w:tentative="1">
+      <w:start w:val="1"/>
+      <w:numFmt w:val="bullet"/>
+      <w:lvlText w:val=""/>
+      <w:lvlJc w:val="left"/>
+      <w:pPr>
+        <w:ind w:left="5040" w:hanging="360"/>
+      </w:pPr>
+      <w:rPr>
+        <w:rFonts w:ascii="Symbol" w:hAnsi="Symbol" w:hint="default"/>
+      </w:rPr>
+    </w:lvl>
+    <w:lvl w:ilvl="7" w:tplc="04160003" w:tentative="1">
+      <w:start w:val="1"/>
+      <w:numFmt w:val="bullet"/>
+      <w:lvlText w:val="o"/>
+      <w:lvlJc w:val="left"/>
+      <w:pPr>
+        <w:ind w:left="5760" w:hanging="360"/>
+      </w:pPr>
+      <w:rPr>
+        <w:rFonts w:ascii="Courier New" w:hAnsi="Courier New" w:cs="Courier New" w:hint="default"/>
+      </w:rPr>
+    </w:lvl>
+    <w:lvl w:ilvl="8" w:tplc="04160005" w:tentative="1">
+      <w:start w:val="1"/>
+      <w:numFmt w:val="bullet"/>
+      <w:lvlText w:val=""/>
+      <w:lvlJc w:val="left"/>
+      <w:pPr>
+        <w:ind w:left="6480" w:hanging="360"/>
+      </w:pPr>
+      <w:rPr>
+        <w:rFonts w:ascii="Wingdings" w:hAnsi="Wingdings" w:hint="default"/>
+      </w:rPr>
+    </w:lvl>
+  </w:abstractNum>
+  <w:num w:numId="1">
+    <w:abstractNumId w:val="0"/>
+  </w:num>
+</w:numbering>
 </file>
 
 <file path=word/styles.xml><?xml version="1.0" encoding="utf-8"?>
@@ -991,6 +1274,7 @@
   <w:style w:type="paragraph" w:styleId="Legenda">
     <w:name w:val="caption"/>
     <w:basedOn w:val="Normal"/>
+    <w:uiPriority w:val="35"/>
     <w:qFormat/>
     <w:pPr>
       <w:suppressLineNumbers/>
@@ -1008,6 +1292,51 @@
     <w:pPr>
       <w:suppressLineNumbers/>
     </w:pPr>
+  </w:style>
+  <w:style w:type="paragraph" w:styleId="PargrafodaLista">
+    <w:name w:val="List Paragraph"/>
+    <w:basedOn w:val="Normal"/>
+    <w:uiPriority w:val="34"/>
+    <w:qFormat/>
+    <w:rsid w:val="00AA741B"/>
+    <w:pPr>
+      <w:spacing w:after="160" w:line="259" w:lineRule="auto"/>
+      <w:ind w:left="720"/>
+      <w:contextualSpacing/>
+    </w:pPr>
+    <w:rPr>
+      <w:rFonts w:asciiTheme="minorHAnsi" w:eastAsiaTheme="minorHAnsi" w:hAnsiTheme="minorHAnsi" w:cstheme="minorBidi"/>
+      <w:sz w:val="22"/>
+      <w:szCs w:val="22"/>
+      <w:lang w:eastAsia="en-US" w:bidi="ar-SA"/>
+    </w:rPr>
+  </w:style>
+  <w:style w:type="paragraph" w:styleId="NormalWeb">
+    <w:name w:val="Normal (Web)"/>
+    <w:basedOn w:val="Normal"/>
+    <w:uiPriority w:val="99"/>
+    <w:semiHidden/>
+    <w:unhideWhenUsed/>
+    <w:rsid w:val="00AA741B"/>
+    <w:pPr>
+      <w:spacing w:before="100" w:beforeAutospacing="1" w:after="100" w:afterAutospacing="1"/>
+    </w:pPr>
+    <w:rPr>
+      <w:rFonts w:ascii="Times New Roman" w:eastAsia="Times New Roman" w:hAnsi="Times New Roman" w:cs="Times New Roman"/>
+      <w:lang w:eastAsia="pt-BR" w:bidi="ar-SA"/>
+    </w:rPr>
+  </w:style>
+  <w:style w:type="character" w:styleId="Hyperlink">
+    <w:name w:val="Hyperlink"/>
+    <w:basedOn w:val="Fontepargpadro"/>
+    <w:uiPriority w:val="99"/>
+    <w:semiHidden/>
+    <w:unhideWhenUsed/>
+    <w:rsid w:val="00AA741B"/>
+    <w:rPr>
+      <w:color w:val="0000FF"/>
+      <w:u w:val="single"/>
+    </w:rPr>
   </w:style>
 </w:styles>
 </file>

</xml_diff>

<commit_message>
Terceira parte de SistemaGestãoEmpresarial
</commit_message>
<xml_diff>
--- a/SistemaGestaoEmpresarial/SistemaGestaoEmpresarial.docx
+++ b/SistemaGestaoEmpresarial/SistemaGestaoEmpresarial.docx
@@ -4,29 +4,90 @@
   <w:body>
     <w:p>
       <w:pPr>
-        <w:jc w:val="both"/>
-      </w:pPr>
-      <w:r>
-        <w:t xml:space="preserve">Iniciando o repositório </w:t>
-      </w:r>
-    </w:p>
-    <w:p>
-      <w:pPr>
-        <w:jc w:val="both"/>
+        <w:pStyle w:val="Ttulo3"/>
+        <w:shd w:val="clear" w:color="auto" w:fill="FFFFFF"/>
+        <w:spacing w:before="0" w:after="300" w:line="288" w:lineRule="atLeast"/>
+        <w:jc w:val="center"/>
+        <w:rPr>
+          <w:rFonts w:ascii="Times New Roman" w:hAnsi="Times New Roman" w:cs="Times New Roman"/>
+          <w:b/>
+          <w:color w:val="auto"/>
+        </w:rPr>
       </w:pPr>
       <w:bookmarkStart w:id="0" w:name="_GoBack"/>
       <w:bookmarkEnd w:id="0"/>
       <w:r>
         <w:rPr>
-          <w:rFonts w:ascii="Times New Roman" w:hAnsi="Times New Roman"/>
-          <w:lang w:eastAsia="pt-BR"/>
-        </w:rPr>
-        <w:br/>
-      </w:r>
-      <w:r>
+          <w:rFonts w:ascii="Times New Roman" w:hAnsi="Times New Roman" w:cs="Times New Roman"/>
+          <w:b/>
+          <w:color w:val="auto"/>
+        </w:rPr>
+        <w:t xml:space="preserve">ERP (Enterprise </w:t>
+      </w:r>
+      <w:proofErr w:type="spellStart"/>
+      <w:r>
+        <w:rPr>
+          <w:rFonts w:ascii="Times New Roman" w:hAnsi="Times New Roman" w:cs="Times New Roman"/>
+          <w:b/>
+          <w:color w:val="auto"/>
+        </w:rPr>
+        <w:t>Resource</w:t>
+      </w:r>
+      <w:proofErr w:type="spellEnd"/>
+      <w:r>
+        <w:rPr>
+          <w:rFonts w:ascii="Times New Roman" w:hAnsi="Times New Roman" w:cs="Times New Roman"/>
+          <w:b/>
+          <w:color w:val="auto"/>
+        </w:rPr>
+        <w:t xml:space="preserve"> Planning)</w:t>
+      </w:r>
+    </w:p>
+    <w:p>
+      <w:pPr>
+        <w:jc w:val="both"/>
+        <w:rPr>
+          <w:rFonts w:ascii="Times New Roman" w:hAnsi="Times New Roman" w:cs="Times New Roman"/>
+        </w:rPr>
+      </w:pPr>
+      <w:r>
+        <w:rPr>
+          <w:rFonts w:ascii="Times New Roman" w:hAnsi="Times New Roman" w:cs="Times New Roman"/>
+        </w:rPr>
+        <w:t xml:space="preserve">ERP é uma sigla em Inglês que significa Enterprise </w:t>
+      </w:r>
+      <w:proofErr w:type="spellStart"/>
+      <w:r>
+        <w:rPr>
+          <w:rFonts w:ascii="Times New Roman" w:hAnsi="Times New Roman" w:cs="Times New Roman"/>
+        </w:rPr>
+        <w:t>Resource</w:t>
+      </w:r>
+      <w:proofErr w:type="spellEnd"/>
+      <w:r>
+        <w:rPr>
+          <w:rFonts w:ascii="Times New Roman" w:hAnsi="Times New Roman" w:cs="Times New Roman"/>
+        </w:rPr>
+        <w:t xml:space="preserve"> Planning, que nada mais é, em português que; Planejamento dos Recursos da Empresa.</w:t>
+      </w:r>
+    </w:p>
+    <w:p>
+      <w:pPr>
+        <w:jc w:val="both"/>
+        <w:rPr>
+          <w:rFonts w:ascii="Times New Roman" w:hAnsi="Times New Roman" w:cs="Times New Roman"/>
+        </w:rPr>
+      </w:pPr>
+      <w:r>
+        <w:rPr>
+          <w:rFonts w:ascii="Times New Roman" w:hAnsi="Times New Roman" w:cs="Times New Roman"/>
+        </w:rPr>
         <w:t xml:space="preserve"> </w:t>
       </w:r>
       <w:r>
+        <w:rPr>
+          <w:rFonts w:ascii="Times New Roman" w:hAnsi="Times New Roman" w:cs="Times New Roman"/>
+        </w:rPr>
         <w:tab/>
         <w:t>ERP são sistemas de informação integrados, adquiridos na forma de pacotes comerciais de software com a finalidade de dar suporte à maioria das operações de uma empresa. Considerando-se o modelo da cadeia de valor, pode-se entender que o sistema ERP propõe-se a cobrir as atividades empresariais que vão da logística de entrada até as relacionadas à logística de saída e parte das atividades de marketing e vendas.</w:t>
       </w:r>
@@ -35,64 +96,87 @@
       <w:pPr>
         <w:ind w:firstLine="708"/>
         <w:jc w:val="both"/>
-      </w:pPr>
-      <w:r>
-        <w:t>Sistemas integrados são sistemas capazes de tratar de forma desfragmentada todo um conjunto de processos, são a base mais sólida para projetos de reengenharia de organizações.</w:t>
-      </w:r>
-    </w:p>
-    <w:p>
-      <w:pPr>
-        <w:jc w:val="both"/>
-      </w:pPr>
-      <w:r>
-        <w:t>Então ERP nada mais é do que um termo genérico que pretende identificar o conjunto de atividades executadas por um pacote de software modular e tem por seu principal objetivo, o auxílio dos processos de gestão de uma empresa.</w:t>
+        <w:rPr>
+          <w:rFonts w:ascii="Times New Roman" w:hAnsi="Times New Roman" w:cs="Times New Roman"/>
+        </w:rPr>
+      </w:pPr>
+      <w:r>
+        <w:rPr>
+          <w:rFonts w:ascii="Times New Roman" w:hAnsi="Times New Roman" w:cs="Times New Roman"/>
+        </w:rPr>
+        <w:t>Sistemas integrados são sistemas capazes de tratar de forma desfragmentada todo um conjunto de processos, são a base mais sólida para projetos de reengenharia de organizações. Então ERP nada mais é do que um termo genérico que pretende identificar o conjunto de atividades executadas por um pacote de software modular e tem por seu principal objetivo, o auxílio dos processos de gestão de uma empresa.</w:t>
       </w:r>
     </w:p>
     <w:p>
       <w:pPr>
         <w:ind w:firstLine="360"/>
         <w:jc w:val="both"/>
-      </w:pPr>
-      <w:r>
-        <w:t>Em sua essência, o ERP torna a troca de informação conveniente, para a pessoa certa, no momento ideal. Os sistemas ERP são compostos por uma base de dados central e única, e por módulos e processos, como mostra a Figura 1, é preciso ressaltar a diferença entre módulos e processos:</w:t>
-      </w:r>
+        <w:rPr>
+          <w:rFonts w:ascii="Times New Roman" w:hAnsi="Times New Roman" w:cs="Times New Roman"/>
+        </w:rPr>
+      </w:pPr>
+      <w:r>
+        <w:rPr>
+          <w:rFonts w:ascii="Times New Roman" w:hAnsi="Times New Roman" w:cs="Times New Roman"/>
+        </w:rPr>
+        <w:t xml:space="preserve">Em sua essência, o ERP torna a troca de informação conveniente, para a pessoa certa, no momento ideal. </w:t>
+      </w:r>
+    </w:p>
+    <w:p>
+      <w:pPr>
+        <w:ind w:firstLine="708"/>
+        <w:jc w:val="both"/>
+        <w:rPr>
+          <w:rFonts w:ascii="Times New Roman" w:hAnsi="Times New Roman" w:cs="Times New Roman"/>
+        </w:rPr>
+      </w:pPr>
+      <w:r>
+        <w:rPr>
+          <w:rFonts w:ascii="Times New Roman" w:hAnsi="Times New Roman" w:cs="Times New Roman"/>
+        </w:rPr>
+        <w:t>Os sistemas ERP são compostos por uma base de dados central e única, e por módulos e processos, como mostra a Figura 1, é preciso ressaltar a diferença entre módulos e processos:</w:t>
+      </w:r>
+    </w:p>
+    <w:p>
+      <w:pPr>
+        <w:ind w:firstLine="708"/>
+        <w:jc w:val="both"/>
+        <w:rPr>
+          <w:rFonts w:ascii="Times New Roman" w:hAnsi="Times New Roman" w:cs="Times New Roman"/>
+        </w:rPr>
+      </w:pPr>
     </w:p>
     <w:p>
       <w:pPr>
         <w:pStyle w:val="PargrafodaLista"/>
         <w:numPr>
           <w:ilvl w:val="0"/>
-          <w:numId w:val="1"/>
+          <w:numId w:val="2"/>
         </w:numPr>
-        <w:spacing w:after="0"/>
-        <w:jc w:val="both"/>
-        <w:rPr>
+        <w:spacing w:after="0" w:line="256" w:lineRule="auto"/>
+        <w:jc w:val="both"/>
+        <w:rPr>
+          <w:rFonts w:ascii="Times New Roman" w:hAnsi="Times New Roman" w:cs="Times New Roman"/>
           <w:sz w:val="24"/>
           <w:szCs w:val="24"/>
         </w:rPr>
       </w:pPr>
       <w:r>
         <w:rPr>
+          <w:rFonts w:ascii="Times New Roman" w:hAnsi="Times New Roman" w:cs="Times New Roman"/>
+          <w:b/>
           <w:sz w:val="24"/>
           <w:szCs w:val="24"/>
         </w:rPr>
-        <w:t>Módulos: Armazenam somente informações sobre uma determinada área da empresa</w:t>
-      </w:r>
-    </w:p>
-    <w:p>
-      <w:pPr>
-        <w:jc w:val="both"/>
-      </w:pPr>
-      <w:r>
-        <w:t>(por exemplo, financeira ou recursos humanos), e não possuem ligação direta com os</w:t>
-      </w:r>
-    </w:p>
-    <w:p>
-      <w:pPr>
-        <w:jc w:val="both"/>
-      </w:pPr>
-      <w:r>
-        <w:t>outros módulos que compõe o sistema.</w:t>
+        <w:t>Módulos:</w:t>
+      </w:r>
+      <w:r>
+        <w:rPr>
+          <w:rFonts w:ascii="Times New Roman" w:hAnsi="Times New Roman" w:cs="Times New Roman"/>
+          <w:sz w:val="24"/>
+          <w:szCs w:val="24"/>
+        </w:rPr>
+        <w:t xml:space="preserve"> Armazenam somente informações sobre uma determinada área da empresa (por exemplo, financeira ou recursos humanos), e não possuem ligação direta com os outros módulos que compõe o sistema.</w:t>
       </w:r>
     </w:p>
     <w:p>
@@ -100,96 +184,83 @@
         <w:pStyle w:val="PargrafodaLista"/>
         <w:numPr>
           <w:ilvl w:val="0"/>
-          <w:numId w:val="1"/>
+          <w:numId w:val="2"/>
         </w:numPr>
-        <w:spacing w:after="0"/>
-        <w:jc w:val="both"/>
-        <w:rPr>
+        <w:spacing w:after="0" w:line="256" w:lineRule="auto"/>
+        <w:jc w:val="both"/>
+        <w:rPr>
+          <w:rFonts w:ascii="Times New Roman" w:hAnsi="Times New Roman" w:cs="Times New Roman"/>
           <w:sz w:val="24"/>
           <w:szCs w:val="24"/>
         </w:rPr>
       </w:pPr>
       <w:r>
         <w:rPr>
+          <w:rFonts w:ascii="Times New Roman" w:hAnsi="Times New Roman" w:cs="Times New Roman"/>
+          <w:b/>
           <w:sz w:val="24"/>
           <w:szCs w:val="24"/>
         </w:rPr>
-        <w:t>Processos: Os processos são os responsáveis pela troca de informação entre os</w:t>
-      </w:r>
-    </w:p>
-    <w:p>
-      <w:pPr>
-        <w:jc w:val="both"/>
-      </w:pPr>
-      <w:r>
+        <w:t>Processos:</w:t>
+      </w:r>
+      <w:r>
+        <w:rPr>
+          <w:rFonts w:ascii="Times New Roman" w:hAnsi="Times New Roman" w:cs="Times New Roman"/>
+          <w:sz w:val="24"/>
+          <w:szCs w:val="24"/>
+        </w:rPr>
+        <w:t xml:space="preserve"> Os processos são os responsáveis pela troca de informação entre os</w:t>
+      </w:r>
+    </w:p>
+    <w:p>
+      <w:pPr>
+        <w:jc w:val="both"/>
+        <w:rPr>
+          <w:rFonts w:ascii="Times New Roman" w:hAnsi="Times New Roman" w:cs="Times New Roman"/>
+        </w:rPr>
+      </w:pPr>
+      <w:r>
+        <w:rPr>
+          <w:rFonts w:ascii="Times New Roman" w:hAnsi="Times New Roman" w:cs="Times New Roman"/>
+        </w:rPr>
         <w:t>módulos do sistema e também a base de dados central.</w:t>
       </w:r>
     </w:p>
     <w:p>
       <w:pPr>
         <w:jc w:val="both"/>
-      </w:pPr>
-    </w:p>
-    <w:p>
-      <w:pPr>
-        <w:jc w:val="both"/>
-      </w:pPr>
-      <w:r>
-        <w:t>Para a implementação dos sistemas ERP’s geralmente são criadas equipes e cada uma destas equipes fica responsável pela criação de um determinado modulo do sistema, após a criação dos módulos é necessário realizar uma integração entre eles para haver um fluxo da informação através do sistema.</w:t>
-      </w:r>
-    </w:p>
-    <w:p>
-      <w:pPr>
-        <w:jc w:val="both"/>
-      </w:pPr>
-    </w:p>
-    <w:p>
-      <w:pPr>
-        <w:jc w:val="both"/>
-      </w:pPr>
-    </w:p>
-    <w:p>
-      <w:pPr>
-        <w:pStyle w:val="Legenda"/>
-        <w:keepNext/>
-        <w:jc w:val="both"/>
-      </w:pPr>
-      <w:r>
-        <w:t xml:space="preserve">Figura </w:t>
-      </w:r>
-      <w:r>
-        <w:fldChar w:fldCharType="begin"/>
-      </w:r>
-      <w:r>
-        <w:instrText xml:space="preserve"> SEQ Figura \* ARABIC </w:instrText>
-      </w:r>
-      <w:r>
-        <w:fldChar w:fldCharType="separate"/>
-      </w:r>
-      <w:r>
-        <w:rPr>
+        <w:rPr>
+          <w:rFonts w:ascii="Times New Roman" w:hAnsi="Times New Roman" w:cs="Times New Roman"/>
+        </w:rPr>
+      </w:pPr>
+    </w:p>
+    <w:p>
+      <w:pPr>
+        <w:jc w:val="both"/>
+        <w:rPr>
+          <w:rFonts w:ascii="Times New Roman" w:hAnsi="Times New Roman" w:cs="Times New Roman"/>
+        </w:rPr>
+      </w:pPr>
+      <w:r>
+        <w:rPr>
+          <w:rFonts w:asciiTheme="minorHAnsi" w:hAnsiTheme="minorHAnsi" w:cstheme="minorBidi"/>
           <w:noProof/>
-        </w:rPr>
-        <w:t>1</w:t>
-      </w:r>
-      <w:r>
-        <w:fldChar w:fldCharType="end"/>
-      </w:r>
-    </w:p>
-    <w:p>
-      <w:pPr>
-        <w:keepNext/>
-        <w:jc w:val="both"/>
-      </w:pPr>
-      <w:r>
-        <w:rPr>
-          <w:noProof/>
+          <w:sz w:val="22"/>
+          <w:szCs w:val="22"/>
         </w:rPr>
         <w:drawing>
-          <wp:inline distT="0" distB="0" distL="0" distR="0" wp14:anchorId="28363949" wp14:editId="43406E33">
-            <wp:extent cx="3665320" cy="2324100"/>
+          <wp:anchor distT="0" distB="0" distL="114300" distR="114300" simplePos="0" relativeHeight="251658752" behindDoc="0" locked="0" layoutInCell="1" allowOverlap="1">
+            <wp:simplePos x="0" y="0"/>
+            <wp:positionH relativeFrom="column">
+              <wp:posOffset>-278130</wp:posOffset>
+            </wp:positionH>
+            <wp:positionV relativeFrom="paragraph">
+              <wp:posOffset>819150</wp:posOffset>
+            </wp:positionV>
+            <wp:extent cx="6593205" cy="3543300"/>
             <wp:effectExtent l="0" t="0" r="0" b="0"/>
-            <wp:docPr id="1" name="Imagem 1"/>
+            <wp:wrapSquare wrapText="bothSides"/>
+            <wp:docPr id="2" name="Imagem 2"/>
             <wp:cNvGraphicFramePr>
               <a:graphicFrameLocks xmlns:a="http://schemas.openxmlformats.org/drawingml/2006/main" noChangeAspect="1"/>
             </wp:cNvGraphicFramePr>
@@ -197,8 +268,10 @@
               <a:graphicData uri="http://schemas.openxmlformats.org/drawingml/2006/picture">
                 <pic:pic xmlns:pic="http://schemas.openxmlformats.org/drawingml/2006/picture">
                   <pic:nvPicPr>
-                    <pic:cNvPr id="1" name="Figura-18-Estrutura-tipica-sistema-ERP-Fonte-DAVENPORT.png"/>
-                    <pic:cNvPicPr/>
+                    <pic:cNvPr id="0" name="Imagem 1"/>
+                    <pic:cNvPicPr>
+                      <a:picLocks noChangeAspect="1" noChangeArrowheads="1"/>
+                    </pic:cNvPicPr>
                   </pic:nvPicPr>
                   <pic:blipFill>
                     <a:blip r:embed="rId5">
@@ -208,34 +281,82 @@
                         </a:ext>
                       </a:extLst>
                     </a:blip>
+                    <a:srcRect/>
                     <a:stretch>
                       <a:fillRect/>
                     </a:stretch>
                   </pic:blipFill>
-                  <pic:spPr>
+                  <pic:spPr bwMode="auto">
                     <a:xfrm>
                       <a:off x="0" y="0"/>
-                      <a:ext cx="3665320" cy="2324100"/>
+                      <a:ext cx="6593205" cy="3543300"/>
                     </a:xfrm>
                     <a:prstGeom prst="rect">
                       <a:avLst/>
                     </a:prstGeom>
+                    <a:noFill/>
                   </pic:spPr>
                 </pic:pic>
               </a:graphicData>
             </a:graphic>
-          </wp:inline>
+            <wp14:sizeRelH relativeFrom="margin">
+              <wp14:pctWidth>0</wp14:pctWidth>
+            </wp14:sizeRelH>
+            <wp14:sizeRelV relativeFrom="margin">
+              <wp14:pctHeight>0</wp14:pctHeight>
+            </wp14:sizeRelV>
+          </wp:anchor>
         </w:drawing>
       </w:r>
+      <w:r>
+        <w:rPr>
+          <w:rFonts w:ascii="Times New Roman" w:hAnsi="Times New Roman" w:cs="Times New Roman"/>
+        </w:rPr>
+        <w:t>Para a implementação dos sistemas ERP’s geralmente são criadas equipes e cada uma destas equipes fica responsável pela criação de um determinado modulo do sistema, após a criação dos módulos é necessário realizar uma integração entre eles para haver um fluxo da informação através do sistema.</w:t>
+      </w:r>
+    </w:p>
+    <w:p>
+      <w:pPr>
+        <w:keepNext/>
+        <w:jc w:val="both"/>
+        <w:rPr>
+          <w:rFonts w:ascii="Times New Roman" w:hAnsi="Times New Roman" w:cs="Times New Roman"/>
+        </w:rPr>
+      </w:pPr>
+    </w:p>
+    <w:p>
+      <w:pPr>
+        <w:rPr>
+          <w:rFonts w:ascii="Times New Roman" w:eastAsia="Times New Roman" w:hAnsi="Times New Roman" w:cs="Times New Roman"/>
+          <w:b/>
+          <w:lang w:eastAsia="pt-BR"/>
+        </w:rPr>
+      </w:pPr>
+      <w:r>
+        <w:rPr>
+          <w:b/>
+        </w:rPr>
+        <w:br w:type="page"/>
+      </w:r>
     </w:p>
     <w:p>
       <w:pPr>
         <w:pStyle w:val="NormalWeb"/>
         <w:shd w:val="clear" w:color="auto" w:fill="FFFFFF"/>
         <w:spacing w:before="0" w:beforeAutospacing="0" w:after="0" w:afterAutospacing="0"/>
-        <w:textAlignment w:val="baseline"/>
-      </w:pPr>
-      <w:r>
+        <w:jc w:val="center"/>
+        <w:textAlignment w:val="baseline"/>
+        <w:rPr>
+          <w:b/>
+          <w:sz w:val="28"/>
+        </w:rPr>
+      </w:pPr>
+      <w:r>
+        <w:rPr>
+          <w:b/>
+          <w:sz w:val="28"/>
+        </w:rPr>
+        <w:lastRenderedPageBreak/>
         <w:t>Por que o sistema ERP é fundamental na Segurança da Informação?</w:t>
       </w:r>
     </w:p>
@@ -244,6 +365,7 @@
         <w:pStyle w:val="NormalWeb"/>
         <w:shd w:val="clear" w:color="auto" w:fill="FFFFFF"/>
         <w:spacing w:before="0" w:beforeAutospacing="0" w:after="0" w:afterAutospacing="0"/>
+        <w:jc w:val="both"/>
         <w:textAlignment w:val="baseline"/>
       </w:pPr>
     </w:p>
@@ -252,23 +374,50 @@
         <w:pStyle w:val="NormalWeb"/>
         <w:shd w:val="clear" w:color="auto" w:fill="FFFFFF"/>
         <w:spacing w:before="0" w:beforeAutospacing="0" w:after="0" w:afterAutospacing="0"/>
+        <w:ind w:firstLine="708"/>
+        <w:jc w:val="both"/>
         <w:textAlignment w:val="baseline"/>
       </w:pPr>
       <w:r>
         <w:t>A difusão da internet, somada ao fenômeno da virtualização dos serviços, reformulou a maneira como as organizações operam e </w:t>
+      </w:r>
+      <w:r>
+        <w:rPr>
+          <w:rStyle w:val="Hyperlink"/>
+          <w:color w:val="auto"/>
+          <w:u w:val="none"/>
+          <w:bdr w:val="none" w:sz="0" w:space="0" w:color="auto" w:frame="1"/>
+        </w:rPr>
+        <w:t>lidam com as suas informações</w:t>
+      </w:r>
+      <w:r>
+        <w:t>.</w:t>
+      </w:r>
+    </w:p>
+    <w:p>
+      <w:pPr>
+        <w:pStyle w:val="NormalWeb"/>
+        <w:shd w:val="clear" w:color="auto" w:fill="FFFFFF"/>
+        <w:spacing w:before="0" w:beforeAutospacing="0" w:after="0" w:afterAutospacing="0"/>
+        <w:jc w:val="both"/>
+        <w:textAlignment w:val="baseline"/>
+      </w:pPr>
+      <w:r>
+        <w:t>Em razão disso, hoje, os meios digitais estão entre os mais utilizados pelas companhias para </w:t>
       </w:r>
       <w:hyperlink r:id="rId6" w:history="1">
         <w:r>
           <w:rPr>
             <w:rStyle w:val="Hyperlink"/>
             <w:color w:val="auto"/>
+            <w:u w:val="none"/>
             <w:bdr w:val="none" w:sz="0" w:space="0" w:color="auto" w:frame="1"/>
           </w:rPr>
-          <w:t>lidam com as suas informações</w:t>
+          <w:t>integrar suas atividades</w:t>
         </w:r>
       </w:hyperlink>
       <w:r>
-        <w:t>.</w:t>
+        <w:t xml:space="preserve">, promover a comunicação, otimizar seus processos e embasar a tomada de decisão. No entanto, todo o diferencial e vantagens proporcionados pela internet também trouxeram alguns riscos. Por exemplo, a todo momento hackers e softwares maliciosos tentam se apoderar de informações confidenciais de empresas para tirar vantagem. </w:t>
       </w:r>
     </w:p>
     <w:p>
@@ -276,52 +425,19 @@
         <w:pStyle w:val="NormalWeb"/>
         <w:shd w:val="clear" w:color="auto" w:fill="FFFFFF"/>
         <w:spacing w:before="0" w:beforeAutospacing="0" w:after="0" w:afterAutospacing="0"/>
-        <w:textAlignment w:val="baseline"/>
-      </w:pPr>
-      <w:r>
-        <w:t>Em razão disso, hoje, os meios digitais estão entre os mais utilizados pelas companhias para </w:t>
+        <w:ind w:firstLine="708"/>
+        <w:jc w:val="both"/>
+        <w:textAlignment w:val="baseline"/>
+      </w:pPr>
+      <w:r>
+        <w:t>Cuidar da segurança da informação nas empresas tornou-se medida de ordem para garantir a regularidade dos negócios, evitando que informações e dados sensíveis caiam em mãos erradas e causem prejuízos. Para isso, </w:t>
       </w:r>
       <w:hyperlink r:id="rId7" w:history="1">
         <w:r>
           <w:rPr>
             <w:rStyle w:val="Hyperlink"/>
             <w:color w:val="auto"/>
-            <w:bdr w:val="none" w:sz="0" w:space="0" w:color="auto" w:frame="1"/>
-          </w:rPr>
-          <w:t>integrar suas atividades</w:t>
-        </w:r>
-      </w:hyperlink>
-      <w:r>
-        <w:t>, promover a comunicação, otimizar seus processos e embasar a tomada de decisão.</w:t>
-      </w:r>
-    </w:p>
-    <w:p>
-      <w:pPr>
-        <w:pStyle w:val="NormalWeb"/>
-        <w:shd w:val="clear" w:color="auto" w:fill="FFFFFF"/>
-        <w:spacing w:before="0" w:beforeAutospacing="0" w:after="450" w:afterAutospacing="0"/>
-        <w:textAlignment w:val="baseline"/>
-      </w:pPr>
-      <w:r>
-        <w:lastRenderedPageBreak/>
-        <w:t>No entanto, todo o diferencial e vantagens proporcionados pela internet também trouxeram alguns riscos. Por exemplo, a todo momento hackers e softwares maliciosos tentam se apoderar de informações confidenciais de empresas para tirar vantagem.</w:t>
-      </w:r>
-    </w:p>
-    <w:p>
-      <w:pPr>
-        <w:pStyle w:val="NormalWeb"/>
-        <w:shd w:val="clear" w:color="auto" w:fill="FFFFFF"/>
-        <w:spacing w:before="0" w:beforeAutospacing="0" w:after="0" w:afterAutospacing="0"/>
-        <w:textAlignment w:val="baseline"/>
-      </w:pPr>
-      <w:r>
-        <w:t>Cuidar da segurança da informação nas empresas tornou-se medida de ordem para garantir a regularidade dos negócios, evitando que informações e dados sensíveis caiam em mãos erradas e causem prejuízos. Para isso, </w:t>
-      </w:r>
-      <w:hyperlink r:id="rId8" w:history="1">
-        <w:r>
-          <w:rPr>
-            <w:rStyle w:val="Hyperlink"/>
-            <w:color w:val="auto"/>
+            <w:u w:val="none"/>
             <w:bdr w:val="none" w:sz="0" w:space="0" w:color="auto" w:frame="1"/>
           </w:rPr>
           <w:t>investir em um sistema ERP</w:t>
@@ -336,6 +452,17 @@
         <w:pStyle w:val="NormalWeb"/>
         <w:shd w:val="clear" w:color="auto" w:fill="FFFFFF"/>
         <w:spacing w:before="0" w:beforeAutospacing="0" w:after="0" w:afterAutospacing="0"/>
+        <w:ind w:firstLine="708"/>
+        <w:jc w:val="both"/>
+        <w:textAlignment w:val="baseline"/>
+      </w:pPr>
+    </w:p>
+    <w:p>
+      <w:pPr>
+        <w:pStyle w:val="NormalWeb"/>
+        <w:shd w:val="clear" w:color="auto" w:fill="FFFFFF"/>
+        <w:spacing w:before="0" w:beforeAutospacing="0" w:after="0" w:afterAutospacing="0"/>
+        <w:jc w:val="both"/>
         <w:textAlignment w:val="baseline"/>
       </w:pPr>
       <w:r>
@@ -346,222 +473,223 @@
         <w:t>ameaças:</w:t>
       </w:r>
     </w:p>
-    <w:p/>
-    <w:p>
-      <w:pPr>
-        <w:shd w:val="clear" w:color="auto" w:fill="FFFFFF"/>
-        <w:spacing w:after="150" w:line="750" w:lineRule="atLeast"/>
+    <w:p>
+      <w:pPr>
+        <w:pStyle w:val="NormalWeb"/>
+        <w:shd w:val="clear" w:color="auto" w:fill="FFFFFF"/>
+        <w:spacing w:before="0" w:beforeAutospacing="0" w:after="0" w:afterAutospacing="0"/>
+        <w:jc w:val="both"/>
+        <w:textAlignment w:val="baseline"/>
+      </w:pPr>
+    </w:p>
+    <w:p>
+      <w:pPr>
+        <w:pStyle w:val="NormalWeb"/>
+        <w:shd w:val="clear" w:color="auto" w:fill="FFFFFF"/>
+        <w:spacing w:before="0" w:beforeAutospacing="0" w:after="0" w:afterAutospacing="0"/>
+        <w:jc w:val="both"/>
+        <w:textAlignment w:val="baseline"/>
+        <w:rPr>
+          <w:b/>
+        </w:rPr>
+      </w:pPr>
+      <w:r>
+        <w:rPr>
+          <w:b/>
+        </w:rPr>
+        <w:t>1. Criptografia</w:t>
+      </w:r>
+    </w:p>
+    <w:p>
+      <w:pPr>
+        <w:shd w:val="clear" w:color="auto" w:fill="FFFFFF"/>
+        <w:ind w:firstLine="708"/>
+        <w:jc w:val="both"/>
+        <w:textAlignment w:val="baseline"/>
+        <w:rPr>
+          <w:rFonts w:ascii="Times New Roman" w:eastAsia="Times New Roman" w:hAnsi="Times New Roman" w:cs="Times New Roman"/>
+          <w:lang w:eastAsia="pt-BR"/>
+        </w:rPr>
+      </w:pPr>
+      <w:r>
+        <w:rPr>
+          <w:rFonts w:ascii="Times New Roman" w:eastAsia="Times New Roman" w:hAnsi="Times New Roman" w:cs="Times New Roman"/>
+          <w:lang w:eastAsia="pt-BR"/>
+        </w:rPr>
+        <w:t>Um dos grandes diferenciais da utilização de um sistema ERP, para gerir a informação da empresa, está no uso da criptografia como recurso adicional de segurança.</w:t>
+      </w:r>
+    </w:p>
+    <w:p>
+      <w:pPr>
+        <w:shd w:val="clear" w:color="auto" w:fill="FFFFFF"/>
+        <w:jc w:val="both"/>
+        <w:textAlignment w:val="baseline"/>
+        <w:rPr>
+          <w:rFonts w:ascii="Times New Roman" w:eastAsia="Times New Roman" w:hAnsi="Times New Roman" w:cs="Times New Roman"/>
+          <w:lang w:eastAsia="pt-BR"/>
+        </w:rPr>
+      </w:pPr>
+      <w:r>
+        <w:rPr>
+          <w:rFonts w:ascii="Times New Roman" w:eastAsia="Times New Roman" w:hAnsi="Times New Roman" w:cs="Times New Roman"/>
+          <w:lang w:eastAsia="pt-BR"/>
+        </w:rPr>
+        <w:t>Por meio de protocolos específicos de codificação, toda a informação contida no ERP é criptografada, ou seja, é embaralhada, de forma que mesmo que alguém consiga invadir o sistema, não poderá ter acesso ao conteúdo da informação.</w:t>
+      </w:r>
+    </w:p>
+    <w:p>
+      <w:pPr>
+        <w:shd w:val="clear" w:color="auto" w:fill="FFFFFF"/>
+        <w:jc w:val="both"/>
+        <w:textAlignment w:val="baseline"/>
+        <w:rPr>
+          <w:rFonts w:ascii="Times New Roman" w:eastAsia="Times New Roman" w:hAnsi="Times New Roman" w:cs="Times New Roman"/>
+          <w:lang w:eastAsia="pt-BR"/>
+        </w:rPr>
+      </w:pPr>
+      <w:r>
+        <w:rPr>
+          <w:rFonts w:ascii="Times New Roman" w:eastAsia="Times New Roman" w:hAnsi="Times New Roman" w:cs="Times New Roman"/>
+          <w:lang w:eastAsia="pt-BR"/>
+        </w:rPr>
+        <w:t>Tal fato já representa uma grande vantagem do ERP, quando comparado aos métodos tradicionais de gestão da informação, como bancos de dados hospedados em servidores comuns, dentro da própria empresa.</w:t>
+      </w:r>
+    </w:p>
+    <w:p>
+      <w:pPr>
+        <w:shd w:val="clear" w:color="auto" w:fill="FFFFFF"/>
+        <w:spacing w:line="750" w:lineRule="atLeast"/>
+        <w:jc w:val="both"/>
         <w:textAlignment w:val="baseline"/>
         <w:outlineLvl w:val="1"/>
         <w:rPr>
-          <w:rFonts w:ascii="Roboto Slab" w:eastAsia="Times New Roman" w:hAnsi="Roboto Slab" w:cs="Times New Roman"/>
-          <w:lang w:eastAsia="pt-BR"/>
-        </w:rPr>
-      </w:pPr>
-      <w:r>
-        <w:rPr>
-          <w:rFonts w:ascii="Roboto Slab" w:eastAsia="Times New Roman" w:hAnsi="Roboto Slab" w:cs="Times New Roman"/>
-          <w:lang w:eastAsia="pt-BR"/>
-        </w:rPr>
-        <w:t>1. Criptografia</w:t>
-      </w:r>
-    </w:p>
-    <w:p>
-      <w:pPr>
-        <w:shd w:val="clear" w:color="auto" w:fill="FFFFFF"/>
-        <w:jc w:val="both"/>
-        <w:textAlignment w:val="baseline"/>
-        <w:rPr>
-          <w:rFonts w:ascii="Times New Roman" w:eastAsia="Times New Roman" w:hAnsi="Times New Roman" w:cs="Times New Roman"/>
-          <w:lang w:eastAsia="pt-BR"/>
-        </w:rPr>
-      </w:pPr>
-      <w:r>
-        <w:rPr>
-          <w:rFonts w:ascii="Times New Roman" w:eastAsia="Times New Roman" w:hAnsi="Times New Roman" w:cs="Times New Roman"/>
-          <w:lang w:eastAsia="pt-BR"/>
-        </w:rPr>
-        <w:t>Um dos grandes diferenciais da utilização de um sistema ERP, para gerir a informação da empresa, está no uso da criptografia como recurso adicional de segurança.</w:t>
-      </w:r>
-    </w:p>
-    <w:p>
-      <w:pPr>
-        <w:shd w:val="clear" w:color="auto" w:fill="FFFFFF"/>
-        <w:jc w:val="both"/>
-        <w:textAlignment w:val="baseline"/>
-        <w:rPr>
-          <w:rFonts w:ascii="Times New Roman" w:eastAsia="Times New Roman" w:hAnsi="Times New Roman" w:cs="Times New Roman"/>
-          <w:lang w:eastAsia="pt-BR"/>
-        </w:rPr>
-      </w:pPr>
-      <w:r>
-        <w:rPr>
-          <w:rFonts w:ascii="Times New Roman" w:eastAsia="Times New Roman" w:hAnsi="Times New Roman" w:cs="Times New Roman"/>
-          <w:lang w:eastAsia="pt-BR"/>
-        </w:rPr>
-        <w:t>Por meio de protocolos específicos de codificação, toda a informação contida no ERP é criptografada, ou seja, é embaralhada, de forma que mesmo que alguém consiga invadir o sistema, não poderá ter acesso ao conteúdo da informação.</w:t>
-      </w:r>
-    </w:p>
-    <w:p>
-      <w:pPr>
-        <w:shd w:val="clear" w:color="auto" w:fill="FFFFFF"/>
-        <w:jc w:val="both"/>
-        <w:textAlignment w:val="baseline"/>
-        <w:rPr>
-          <w:rFonts w:ascii="Times New Roman" w:eastAsia="Times New Roman" w:hAnsi="Times New Roman" w:cs="Times New Roman"/>
-          <w:lang w:eastAsia="pt-BR"/>
-        </w:rPr>
-      </w:pPr>
-      <w:r>
-        <w:rPr>
-          <w:rFonts w:ascii="Times New Roman" w:eastAsia="Times New Roman" w:hAnsi="Times New Roman" w:cs="Times New Roman"/>
-          <w:lang w:eastAsia="pt-BR"/>
-        </w:rPr>
-        <w:t>Tal fato já representa uma grande vantagem do ERP, quando comparado aos métodos tradicionais de gestão da informação, como bancos de dados hospedados em servidores comuns, dentro da própria empresa.</w:t>
-      </w:r>
-    </w:p>
-    <w:p>
-      <w:pPr>
-        <w:shd w:val="clear" w:color="auto" w:fill="FFFFFF"/>
-        <w:spacing w:after="150" w:line="750" w:lineRule="atLeast"/>
+          <w:rFonts w:ascii="Times New Roman" w:eastAsia="Times New Roman" w:hAnsi="Times New Roman" w:cs="Times New Roman"/>
+          <w:b/>
+          <w:lang w:eastAsia="pt-BR"/>
+        </w:rPr>
+      </w:pPr>
+      <w:r>
+        <w:rPr>
+          <w:rFonts w:ascii="Times New Roman" w:eastAsia="Times New Roman" w:hAnsi="Times New Roman" w:cs="Times New Roman"/>
+          <w:b/>
+          <w:lang w:eastAsia="pt-BR"/>
+        </w:rPr>
+        <w:t>2. Controle de acesso a informação</w:t>
+      </w:r>
+    </w:p>
+    <w:p>
+      <w:pPr>
+        <w:shd w:val="clear" w:color="auto" w:fill="FFFFFF"/>
+        <w:ind w:firstLine="708"/>
+        <w:jc w:val="both"/>
+        <w:textAlignment w:val="baseline"/>
+        <w:rPr>
+          <w:rFonts w:ascii="Times New Roman" w:eastAsia="Times New Roman" w:hAnsi="Times New Roman" w:cs="Times New Roman"/>
+          <w:lang w:eastAsia="pt-BR"/>
+        </w:rPr>
+      </w:pPr>
+      <w:r>
+        <w:rPr>
+          <w:rFonts w:ascii="Times New Roman" w:eastAsia="Times New Roman" w:hAnsi="Times New Roman" w:cs="Times New Roman"/>
+          <w:lang w:eastAsia="pt-BR"/>
+        </w:rPr>
+        <w:t>Outro ponto relevante no que diz respeito à segurança da informação proporcionada por um sistema ERP está na forma como os dados nele contidos são acessados. Com o ERP, há um controle rígido de acesso ao ambiente de dados, de modo que somente as pessoas portadoras das credenciais podem acessar e fazer alterações nas informações. Desse modo, o risco de invasões é, significativamente, reduzido e a empresa consegue limitar, com mais eficiência, quais funcionários podem acessar determinado tipo de dado.</w:t>
+      </w:r>
+    </w:p>
+    <w:p>
+      <w:pPr>
+        <w:shd w:val="clear" w:color="auto" w:fill="FFFFFF"/>
+        <w:spacing w:line="750" w:lineRule="atLeast"/>
+        <w:jc w:val="both"/>
         <w:textAlignment w:val="baseline"/>
         <w:outlineLvl w:val="1"/>
         <w:rPr>
-          <w:rFonts w:ascii="Roboto Slab" w:eastAsia="Times New Roman" w:hAnsi="Roboto Slab" w:cs="Times New Roman"/>
-          <w:lang w:eastAsia="pt-BR"/>
-        </w:rPr>
-      </w:pPr>
-      <w:r>
-        <w:rPr>
-          <w:rFonts w:ascii="Roboto Slab" w:eastAsia="Times New Roman" w:hAnsi="Roboto Slab" w:cs="Times New Roman"/>
-          <w:lang w:eastAsia="pt-BR"/>
-        </w:rPr>
-        <w:t>2. Controle de acesso a informação</w:t>
-      </w:r>
-    </w:p>
-    <w:p>
-      <w:pPr>
-        <w:shd w:val="clear" w:color="auto" w:fill="FFFFFF"/>
-        <w:jc w:val="both"/>
-        <w:textAlignment w:val="baseline"/>
-        <w:rPr>
-          <w:rFonts w:ascii="Times New Roman" w:eastAsia="Times New Roman" w:hAnsi="Times New Roman" w:cs="Times New Roman"/>
-          <w:lang w:eastAsia="pt-BR"/>
-        </w:rPr>
-      </w:pPr>
-      <w:r>
-        <w:rPr>
-          <w:rFonts w:ascii="Times New Roman" w:eastAsia="Times New Roman" w:hAnsi="Times New Roman" w:cs="Times New Roman"/>
-          <w:lang w:eastAsia="pt-BR"/>
-        </w:rPr>
-        <w:t>Outro ponto relevante no que diz respeito à segurança da informação proporcionada por um sistema ERP está na forma como os dados nele contidos são acessados. Com o ERP, há um controle rígido de acesso ao ambiente de dados, de modo que somente as pessoas portadoras das credenciais podem acessar e fazer alterações nas informações.</w:t>
-      </w:r>
-    </w:p>
-    <w:p>
-      <w:pPr>
-        <w:shd w:val="clear" w:color="auto" w:fill="FFFFFF"/>
-        <w:jc w:val="both"/>
-        <w:textAlignment w:val="baseline"/>
-        <w:rPr>
-          <w:rFonts w:ascii="Times New Roman" w:eastAsia="Times New Roman" w:hAnsi="Times New Roman" w:cs="Times New Roman"/>
-          <w:lang w:eastAsia="pt-BR"/>
-        </w:rPr>
-      </w:pPr>
-      <w:r>
-        <w:rPr>
-          <w:rFonts w:ascii="Times New Roman" w:eastAsia="Times New Roman" w:hAnsi="Times New Roman" w:cs="Times New Roman"/>
-          <w:lang w:eastAsia="pt-BR"/>
-        </w:rPr>
-        <w:t>Desse modo, o risco de invasões é, significativamente, reduzido e a empresa consegue limitar, com mais eficiência, quais funcionários podem acessar determinado tipo de dado.</w:t>
-      </w:r>
-    </w:p>
-    <w:p>
-      <w:pPr>
-        <w:shd w:val="clear" w:color="auto" w:fill="FFFFFF"/>
-        <w:spacing w:after="150" w:line="750" w:lineRule="atLeast"/>
+          <w:rFonts w:ascii="Times New Roman" w:eastAsia="Times New Roman" w:hAnsi="Times New Roman" w:cs="Times New Roman"/>
+          <w:b/>
+          <w:lang w:eastAsia="pt-BR"/>
+        </w:rPr>
+      </w:pPr>
+      <w:r>
+        <w:rPr>
+          <w:rFonts w:ascii="Times New Roman" w:eastAsia="Times New Roman" w:hAnsi="Times New Roman" w:cs="Times New Roman"/>
+          <w:b/>
+          <w:lang w:eastAsia="pt-BR"/>
+        </w:rPr>
+        <w:t>3. Utilização de firewalls</w:t>
+      </w:r>
+    </w:p>
+    <w:p>
+      <w:pPr>
+        <w:shd w:val="clear" w:color="auto" w:fill="FFFFFF"/>
+        <w:ind w:firstLine="708"/>
+        <w:jc w:val="both"/>
+        <w:textAlignment w:val="baseline"/>
+        <w:rPr>
+          <w:rFonts w:ascii="Times New Roman" w:eastAsia="Times New Roman" w:hAnsi="Times New Roman" w:cs="Times New Roman"/>
+          <w:lang w:eastAsia="pt-BR"/>
+        </w:rPr>
+      </w:pPr>
+      <w:r>
+        <w:rPr>
+          <w:rFonts w:ascii="Times New Roman" w:eastAsia="Times New Roman" w:hAnsi="Times New Roman" w:cs="Times New Roman"/>
+          <w:lang w:eastAsia="pt-BR"/>
+        </w:rPr>
+        <w:t>Associado à criptografia e ao controle de acesso, um sistema ERP também reforça a segurança com o uso de firewalls.</w:t>
+      </w:r>
+    </w:p>
+    <w:p>
+      <w:pPr>
+        <w:shd w:val="clear" w:color="auto" w:fill="FFFFFF"/>
+        <w:jc w:val="both"/>
+        <w:textAlignment w:val="baseline"/>
+        <w:rPr>
+          <w:rFonts w:ascii="Times New Roman" w:eastAsia="Times New Roman" w:hAnsi="Times New Roman" w:cs="Times New Roman"/>
+          <w:lang w:eastAsia="pt-BR"/>
+        </w:rPr>
+      </w:pPr>
+      <w:r>
+        <w:rPr>
+          <w:rFonts w:ascii="Times New Roman" w:eastAsia="Times New Roman" w:hAnsi="Times New Roman" w:cs="Times New Roman"/>
+          <w:lang w:eastAsia="pt-BR"/>
+        </w:rPr>
+        <w:t>O firewall atua monitorando, continuamente, toda a comunicação realizada com os bancos de dados do sistema ERP. Assim, qualquer tipo de acesso malicioso é rapidamente identificado e a comunicação é suspensa, inviabilizando a ação de hackers, por exemplo.</w:t>
+      </w:r>
+    </w:p>
+    <w:p>
+      <w:pPr>
+        <w:shd w:val="clear" w:color="auto" w:fill="FFFFFF"/>
+        <w:jc w:val="both"/>
+        <w:textAlignment w:val="baseline"/>
+        <w:rPr>
+          <w:rFonts w:ascii="Times New Roman" w:eastAsia="Times New Roman" w:hAnsi="Times New Roman" w:cs="Times New Roman"/>
+          <w:lang w:eastAsia="pt-BR"/>
+        </w:rPr>
+      </w:pPr>
+      <w:r>
+        <w:rPr>
+          <w:rFonts w:ascii="Times New Roman" w:eastAsia="Times New Roman" w:hAnsi="Times New Roman" w:cs="Times New Roman"/>
+          <w:lang w:eastAsia="pt-BR"/>
+        </w:rPr>
+        <w:t>Vale destacar, contudo, que o firewall não afeta o funcionamento do software, mas apenas restringe o tráfego de informações por determinadas portas, previamente configuradas com base nas diretrizes de segurança da empresa. Assim, por exemplo, quanto mais sensíveis forem os dados manipulados, mais robustas e criteriosas podem ser as configurações do firewall.</w:t>
+      </w:r>
+    </w:p>
+    <w:p>
+      <w:pPr>
+        <w:shd w:val="clear" w:color="auto" w:fill="FFFFFF"/>
+        <w:spacing w:line="750" w:lineRule="atLeast"/>
+        <w:jc w:val="both"/>
         <w:textAlignment w:val="baseline"/>
         <w:outlineLvl w:val="1"/>
         <w:rPr>
-          <w:rFonts w:ascii="Roboto Slab" w:eastAsia="Times New Roman" w:hAnsi="Roboto Slab" w:cs="Times New Roman"/>
-          <w:lang w:eastAsia="pt-BR"/>
-        </w:rPr>
-      </w:pPr>
-      <w:r>
-        <w:rPr>
-          <w:rFonts w:ascii="Roboto Slab" w:eastAsia="Times New Roman" w:hAnsi="Roboto Slab" w:cs="Times New Roman"/>
-          <w:lang w:eastAsia="pt-BR"/>
-        </w:rPr>
-        <w:t>3. Utilização de firewalls</w:t>
-      </w:r>
-    </w:p>
-    <w:p>
-      <w:pPr>
-        <w:shd w:val="clear" w:color="auto" w:fill="FFFFFF"/>
-        <w:jc w:val="both"/>
-        <w:textAlignment w:val="baseline"/>
-        <w:rPr>
-          <w:rFonts w:ascii="Times New Roman" w:eastAsia="Times New Roman" w:hAnsi="Times New Roman" w:cs="Times New Roman"/>
-          <w:lang w:eastAsia="pt-BR"/>
-        </w:rPr>
-      </w:pPr>
-      <w:r>
-        <w:rPr>
-          <w:rFonts w:ascii="Times New Roman" w:eastAsia="Times New Roman" w:hAnsi="Times New Roman" w:cs="Times New Roman"/>
-          <w:lang w:eastAsia="pt-BR"/>
-        </w:rPr>
-        <w:t>Associado à criptografia e ao controle de acesso, um sistema ERP também reforça a segurança com o uso de firewalls.</w:t>
-      </w:r>
-    </w:p>
-    <w:p>
-      <w:pPr>
-        <w:shd w:val="clear" w:color="auto" w:fill="FFFFFF"/>
-        <w:jc w:val="both"/>
-        <w:textAlignment w:val="baseline"/>
-        <w:rPr>
-          <w:rFonts w:ascii="Times New Roman" w:eastAsia="Times New Roman" w:hAnsi="Times New Roman" w:cs="Times New Roman"/>
-          <w:lang w:eastAsia="pt-BR"/>
-        </w:rPr>
-      </w:pPr>
-      <w:r>
-        <w:rPr>
-          <w:rFonts w:ascii="Times New Roman" w:eastAsia="Times New Roman" w:hAnsi="Times New Roman" w:cs="Times New Roman"/>
-          <w:lang w:eastAsia="pt-BR"/>
-        </w:rPr>
-        <w:t>O firewall atua monitorando, continuamente, toda a comunicação realizada com os bancos de dados do sistema ERP. Assim, qualquer tipo de acesso malicioso é rapidamente identificado e a comunicação é suspensa, inviabilizando a ação de hackers, por exemplo.</w:t>
-      </w:r>
-    </w:p>
-    <w:p>
-      <w:pPr>
-        <w:shd w:val="clear" w:color="auto" w:fill="FFFFFF"/>
-        <w:jc w:val="both"/>
-        <w:textAlignment w:val="baseline"/>
-        <w:rPr>
-          <w:rFonts w:ascii="Times New Roman" w:eastAsia="Times New Roman" w:hAnsi="Times New Roman" w:cs="Times New Roman"/>
-          <w:lang w:eastAsia="pt-BR"/>
-        </w:rPr>
-      </w:pPr>
-      <w:r>
-        <w:rPr>
-          <w:rFonts w:ascii="Times New Roman" w:eastAsia="Times New Roman" w:hAnsi="Times New Roman" w:cs="Times New Roman"/>
-          <w:lang w:eastAsia="pt-BR"/>
-        </w:rPr>
-        <w:t>Vale destacar, contudo, que o firewall não afeta o funcionamento do software, mas apenas restringe o tráfego de informações por determinadas portas, previamente configuradas com base nas diretrizes de segurança da empresa. Assim, por exemplo, quanto mais sensíveis forem os dados manipulados, mais robustas e criteriosas podem ser as configurações do firewall.</w:t>
-      </w:r>
-    </w:p>
-    <w:p>
-      <w:pPr>
-        <w:shd w:val="clear" w:color="auto" w:fill="FFFFFF"/>
-        <w:spacing w:after="150" w:line="750" w:lineRule="atLeast"/>
-        <w:textAlignment w:val="baseline"/>
-        <w:outlineLvl w:val="1"/>
-        <w:rPr>
-          <w:rFonts w:ascii="Roboto Slab" w:eastAsia="Times New Roman" w:hAnsi="Roboto Slab" w:cs="Times New Roman"/>
-          <w:lang w:eastAsia="pt-BR"/>
-        </w:rPr>
-      </w:pPr>
-      <w:r>
-        <w:rPr>
-          <w:rFonts w:ascii="Roboto Slab" w:eastAsia="Times New Roman" w:hAnsi="Roboto Slab" w:cs="Times New Roman"/>
+          <w:rFonts w:ascii="Times New Roman" w:eastAsia="Times New Roman" w:hAnsi="Times New Roman" w:cs="Times New Roman"/>
+          <w:b/>
+          <w:lang w:eastAsia="pt-BR"/>
+        </w:rPr>
+      </w:pPr>
+      <w:r>
+        <w:rPr>
+          <w:rFonts w:ascii="Times New Roman" w:eastAsia="Times New Roman" w:hAnsi="Times New Roman" w:cs="Times New Roman"/>
+          <w:b/>
           <w:lang w:eastAsia="pt-BR"/>
         </w:rPr>
         <w:t>4. Adoção de links dedicados na comunicação</w:t>
@@ -570,6 +698,7 @@
     <w:p>
       <w:pPr>
         <w:shd w:val="clear" w:color="auto" w:fill="FFFFFF"/>
+        <w:ind w:firstLine="708"/>
         <w:jc w:val="both"/>
         <w:textAlignment w:val="baseline"/>
         <w:rPr>
@@ -615,20 +744,14 @@
           <w:rFonts w:ascii="Times New Roman" w:eastAsia="Times New Roman" w:hAnsi="Times New Roman" w:cs="Times New Roman"/>
           <w:lang w:eastAsia="pt-BR"/>
         </w:rPr>
-        <w:t xml:space="preserve">Desse modo, garantir a segurança nesse tipo de comunicação é vital, o que não se concilia com a utilização de links compartilhados de internet. Por isso, investir na aquisição de um link dedicado </w:t>
-      </w:r>
-      <w:r>
-        <w:rPr>
-          <w:rFonts w:ascii="Times New Roman" w:eastAsia="Times New Roman" w:hAnsi="Times New Roman" w:cs="Times New Roman"/>
-          <w:lang w:eastAsia="pt-BR"/>
-        </w:rPr>
         <w:lastRenderedPageBreak/>
-        <w:t>de internet é uma medida altamente recomenda para aumentar o nível de segurança do ERP e toda a comunicação do negócio.</w:t>
-      </w:r>
-    </w:p>
-    <w:p>
-      <w:pPr>
-        <w:shd w:val="clear" w:color="auto" w:fill="FFFFFF"/>
+        <w:t>Desse modo, garantir a segurança nesse tipo de comunicação é vital, o que não se concilia com a utilização de links compartilhados de internet. Por isso, investir na aquisição de um link dedicado de internet é uma medida altamente recomenda para aumentar o nível de segurança do ERP e toda a comunicação do negócio.</w:t>
+      </w:r>
+    </w:p>
+    <w:p>
+      <w:pPr>
+        <w:shd w:val="clear" w:color="auto" w:fill="FFFFFF"/>
+        <w:ind w:firstLine="708"/>
         <w:jc w:val="both"/>
         <w:textAlignment w:val="baseline"/>
         <w:rPr>
@@ -647,16 +770,18 @@
     <w:p>
       <w:pPr>
         <w:shd w:val="clear" w:color="auto" w:fill="FFFFFF"/>
-        <w:textAlignment w:val="baseline"/>
-        <w:rPr>
-          <w:rFonts w:ascii="Times New Roman" w:eastAsia="Times New Roman" w:hAnsi="Times New Roman" w:cs="Times New Roman"/>
-          <w:lang w:eastAsia="pt-BR"/>
-        </w:rPr>
-      </w:pPr>
-    </w:p>
-    <w:p>
-      <w:pPr>
-        <w:shd w:val="clear" w:color="auto" w:fill="FFFFFF"/>
+        <w:jc w:val="both"/>
+        <w:textAlignment w:val="baseline"/>
+        <w:rPr>
+          <w:rFonts w:ascii="Times New Roman" w:eastAsia="Times New Roman" w:hAnsi="Times New Roman" w:cs="Times New Roman"/>
+          <w:lang w:eastAsia="pt-BR"/>
+        </w:rPr>
+      </w:pPr>
+    </w:p>
+    <w:p>
+      <w:pPr>
+        <w:shd w:val="clear" w:color="auto" w:fill="FFFFFF"/>
+        <w:jc w:val="both"/>
         <w:textAlignment w:val="baseline"/>
         <w:rPr>
           <w:rFonts w:ascii="Times New Roman" w:eastAsia="Times New Roman" w:hAnsi="Times New Roman" w:cs="Times New Roman"/>
@@ -676,7 +801,6 @@
         <w:rPr>
           <w:rFonts w:ascii="Times New Roman" w:eastAsia="Times New Roman" w:hAnsi="Times New Roman" w:cs="Times New Roman"/>
           <w:strike/>
-          <w:u w:val="single"/>
           <w:bdr w:val="none" w:sz="0" w:space="0" w:color="auto" w:frame="1"/>
           <w:lang w:eastAsia="pt-BR"/>
         </w:rPr>
@@ -691,7 +815,15 @@
         <w:t> eficiente e que disponha de recursos modernos, como os listados neste artigo, é o melhor caminho para garantir a integridade dos dados do seu negócio.</w:t>
       </w:r>
     </w:p>
-    <w:p/>
+    <w:p>
+      <w:pPr>
+        <w:jc w:val="both"/>
+        <w:rPr>
+          <w:rFonts w:ascii="Times New Roman" w:eastAsiaTheme="minorHAnsi" w:hAnsi="Times New Roman" w:cs="Times New Roman"/>
+          <w:lang w:eastAsia="en-US"/>
+        </w:rPr>
+      </w:pPr>
+    </w:p>
     <w:p/>
     <w:sectPr>
       <w:pgSz w:w="11906" w:h="16838"/>
@@ -820,6 +952,18 @@
   </w:abstractNum>
   <w:num w:numId="1">
     <w:abstractNumId w:val="0"/>
+  </w:num>
+  <w:num w:numId="2">
+    <w:abstractNumId w:val="0"/>
+    <w:lvlOverride w:ilvl="0"/>
+    <w:lvlOverride w:ilvl="1"/>
+    <w:lvlOverride w:ilvl="2"/>
+    <w:lvlOverride w:ilvl="3"/>
+    <w:lvlOverride w:ilvl="4"/>
+    <w:lvlOverride w:ilvl="5"/>
+    <w:lvlOverride w:ilvl="6"/>
+    <w:lvlOverride w:ilvl="7"/>
+    <w:lvlOverride w:ilvl="8"/>
   </w:num>
 </w:numbering>
 </file>
@@ -1218,6 +1362,28 @@
     <w:name w:val="Normal"/>
     <w:qFormat/>
   </w:style>
+  <w:style w:type="paragraph" w:styleId="Ttulo3">
+    <w:name w:val="heading 3"/>
+    <w:basedOn w:val="Normal"/>
+    <w:next w:val="Normal"/>
+    <w:link w:val="Ttulo3Char"/>
+    <w:uiPriority w:val="9"/>
+    <w:semiHidden/>
+    <w:unhideWhenUsed/>
+    <w:qFormat/>
+    <w:rsid w:val="000159CD"/>
+    <w:pPr>
+      <w:keepNext/>
+      <w:keepLines/>
+      <w:spacing w:before="40" w:line="256" w:lineRule="auto"/>
+      <w:outlineLvl w:val="2"/>
+    </w:pPr>
+    <w:rPr>
+      <w:rFonts w:asciiTheme="majorHAnsi" w:eastAsiaTheme="majorEastAsia" w:hAnsiTheme="majorHAnsi" w:cstheme="majorBidi"/>
+      <w:color w:val="1F3763" w:themeColor="accent1" w:themeShade="7F"/>
+      <w:lang w:eastAsia="en-US" w:bidi="ar-SA"/>
+    </w:rPr>
+  </w:style>
   <w:style w:type="character" w:default="1" w:styleId="Fontepargpadro">
     <w:name w:val="Default Paragraph Font"/>
     <w:uiPriority w:val="1"/>
@@ -1336,6 +1502,19 @@
     <w:rPr>
       <w:color w:val="0000FF"/>
       <w:u w:val="single"/>
+    </w:rPr>
+  </w:style>
+  <w:style w:type="character" w:customStyle="1" w:styleId="Ttulo3Char">
+    <w:name w:val="Título 3 Char"/>
+    <w:basedOn w:val="Fontepargpadro"/>
+    <w:link w:val="Ttulo3"/>
+    <w:uiPriority w:val="9"/>
+    <w:semiHidden/>
+    <w:rsid w:val="000159CD"/>
+    <w:rPr>
+      <w:rFonts w:asciiTheme="majorHAnsi" w:eastAsiaTheme="majorEastAsia" w:hAnsiTheme="majorHAnsi" w:cstheme="majorBidi"/>
+      <w:color w:val="1F3763" w:themeColor="accent1" w:themeShade="7F"/>
+      <w:lang w:eastAsia="en-US" w:bidi="ar-SA"/>
     </w:rPr>
   </w:style>
 </w:styles>

</xml_diff>

<commit_message>
Quarta parte de SistemaGestãoEmpresarial
</commit_message>
<xml_diff>
--- a/SistemaGestaoEmpresarial/SistemaGestaoEmpresarial.docx
+++ b/SistemaGestaoEmpresarial/SistemaGestaoEmpresarial.docx
@@ -10,65 +10,30 @@
         <w:jc w:val="center"/>
         <w:rPr>
           <w:rFonts w:ascii="Times New Roman" w:hAnsi="Times New Roman" w:cs="Times New Roman"/>
-          <w:b/>
-          <w:color w:val="auto"/>
-        </w:rPr>
-      </w:pPr>
-      <w:bookmarkStart w:id="0" w:name="_GoBack"/>
-      <w:bookmarkEnd w:id="0"/>
+          <w:color w:val="000000"/>
+        </w:rPr>
+      </w:pPr>
       <w:r>
         <w:rPr>
           <w:rFonts w:ascii="Times New Roman" w:hAnsi="Times New Roman" w:cs="Times New Roman"/>
-          <w:b/>
-          <w:color w:val="auto"/>
-        </w:rPr>
-        <w:t xml:space="preserve">ERP (Enterprise </w:t>
-      </w:r>
-      <w:proofErr w:type="spellStart"/>
-      <w:r>
+          <w:color w:val="000000"/>
+        </w:rPr>
+        <w:t>ERP (Enterprise Resource Planning)</w:t>
+      </w:r>
+    </w:p>
+    <w:p>
+      <w:pPr>
+        <w:ind w:firstLine="708"/>
+        <w:jc w:val="both"/>
         <w:rPr>
           <w:rFonts w:ascii="Times New Roman" w:hAnsi="Times New Roman" w:cs="Times New Roman"/>
-          <w:b/>
-          <w:color w:val="auto"/>
-        </w:rPr>
-        <w:t>Resource</w:t>
-      </w:r>
-      <w:proofErr w:type="spellEnd"/>
+        </w:rPr>
+      </w:pPr>
       <w:r>
         <w:rPr>
           <w:rFonts w:ascii="Times New Roman" w:hAnsi="Times New Roman" w:cs="Times New Roman"/>
-          <w:b/>
-          <w:color w:val="auto"/>
-        </w:rPr>
-        <w:t xml:space="preserve"> Planning)</w:t>
-      </w:r>
-    </w:p>
-    <w:p>
-      <w:pPr>
-        <w:jc w:val="both"/>
-        <w:rPr>
-          <w:rFonts w:ascii="Times New Roman" w:hAnsi="Times New Roman" w:cs="Times New Roman"/>
-        </w:rPr>
-      </w:pPr>
-      <w:r>
-        <w:rPr>
-          <w:rFonts w:ascii="Times New Roman" w:hAnsi="Times New Roman" w:cs="Times New Roman"/>
-        </w:rPr>
-        <w:t xml:space="preserve">ERP é uma sigla em Inglês que significa Enterprise </w:t>
-      </w:r>
-      <w:proofErr w:type="spellStart"/>
-      <w:r>
-        <w:rPr>
-          <w:rFonts w:ascii="Times New Roman" w:hAnsi="Times New Roman" w:cs="Times New Roman"/>
-        </w:rPr>
-        <w:t>Resource</w:t>
-      </w:r>
-      <w:proofErr w:type="spellEnd"/>
-      <w:r>
-        <w:rPr>
-          <w:rFonts w:ascii="Times New Roman" w:hAnsi="Times New Roman" w:cs="Times New Roman"/>
-        </w:rPr>
-        <w:t xml:space="preserve"> Planning, que nada mais é, em português que; Planejamento dos Recursos da Empresa.</w:t>
+        </w:rPr>
+        <w:t>ERP é uma sigla em Inglês que significa Enterprise Resource Planning, que nada mais é, em português que; Planejamento dos Recursos da Empresa.</w:t>
       </w:r>
     </w:p>
     <w:p>
@@ -151,9 +116,9 @@
         <w:pStyle w:val="PargrafodaLista"/>
         <w:numPr>
           <w:ilvl w:val="0"/>
-          <w:numId w:val="2"/>
+          <w:numId w:val="1"/>
         </w:numPr>
-        <w:spacing w:after="0" w:line="256" w:lineRule="auto"/>
+        <w:spacing w:after="0"/>
         <w:jc w:val="both"/>
         <w:rPr>
           <w:rFonts w:ascii="Times New Roman" w:hAnsi="Times New Roman" w:cs="Times New Roman"/>
@@ -184,9 +149,9 @@
         <w:pStyle w:val="PargrafodaLista"/>
         <w:numPr>
           <w:ilvl w:val="0"/>
-          <w:numId w:val="2"/>
+          <w:numId w:val="1"/>
         </w:numPr>
-        <w:spacing w:after="0" w:line="256" w:lineRule="auto"/>
+        <w:spacing w:after="0"/>
         <w:jc w:val="both"/>
         <w:rPr>
           <w:rFonts w:ascii="Times New Roman" w:hAnsi="Times New Roman" w:cs="Times New Roman"/>
@@ -243,24 +208,37 @@
       </w:pPr>
       <w:r>
         <w:rPr>
-          <w:rFonts w:asciiTheme="minorHAnsi" w:hAnsiTheme="minorHAnsi" w:cstheme="minorBidi"/>
+          <w:rFonts w:ascii="Times New Roman" w:hAnsi="Times New Roman" w:cs="Times New Roman"/>
+        </w:rPr>
+        <w:t>Para a implementação dos sistemas ERP’s geralmente são criadas equipes e cada uma destas equipes fica responsável pela criação de um determinado modulo do sistema, após a criação dos módulos é necessário realizar uma integração entre eles para haver um fluxo da informação através do sistema.</w:t>
+      </w:r>
+    </w:p>
+    <w:p>
+      <w:pPr>
+        <w:keepNext/>
+        <w:jc w:val="both"/>
+        <w:rPr>
+          <w:rFonts w:ascii="Times New Roman" w:hAnsi="Times New Roman" w:cs="Times New Roman"/>
+        </w:rPr>
+      </w:pPr>
+      <w:r>
+        <w:rPr>
+          <w:rFonts w:ascii="Times New Roman" w:hAnsi="Times New Roman" w:cs="Times New Roman"/>
           <w:noProof/>
-          <w:sz w:val="22"/>
-          <w:szCs w:val="22"/>
         </w:rPr>
         <w:drawing>
-          <wp:anchor distT="0" distB="0" distL="114300" distR="114300" simplePos="0" relativeHeight="251658752" behindDoc="0" locked="0" layoutInCell="1" allowOverlap="1">
+          <wp:anchor distT="0" distB="0" distL="114300" distR="114300" simplePos="0" relativeHeight="251659264" behindDoc="0" locked="0" layoutInCell="1" allowOverlap="1" wp14:anchorId="112D10DC" wp14:editId="08EC8AE9">
             <wp:simplePos x="0" y="0"/>
             <wp:positionH relativeFrom="column">
-              <wp:posOffset>-278130</wp:posOffset>
+              <wp:posOffset>382905</wp:posOffset>
             </wp:positionH>
             <wp:positionV relativeFrom="paragraph">
-              <wp:posOffset>819150</wp:posOffset>
+              <wp:posOffset>12700</wp:posOffset>
             </wp:positionV>
-            <wp:extent cx="6593205" cy="3543300"/>
-            <wp:effectExtent l="0" t="0" r="0" b="0"/>
+            <wp:extent cx="5179060" cy="2783205"/>
+            <wp:effectExtent l="0" t="0" r="2540" b="0"/>
             <wp:wrapSquare wrapText="bothSides"/>
-            <wp:docPr id="2" name="Imagem 2"/>
+            <wp:docPr id="1" name="Imagem 1"/>
             <wp:cNvGraphicFramePr>
               <a:graphicFrameLocks xmlns:a="http://schemas.openxmlformats.org/drawingml/2006/main" noChangeAspect="1"/>
             </wp:cNvGraphicFramePr>
@@ -268,10 +246,8 @@
               <a:graphicData uri="http://schemas.openxmlformats.org/drawingml/2006/picture">
                 <pic:pic xmlns:pic="http://schemas.openxmlformats.org/drawingml/2006/picture">
                   <pic:nvPicPr>
-                    <pic:cNvPr id="0" name="Imagem 1"/>
-                    <pic:cNvPicPr>
-                      <a:picLocks noChangeAspect="1" noChangeArrowheads="1"/>
-                    </pic:cNvPicPr>
+                    <pic:cNvPr id="1" name="Figura-18-Estrutura-tipica-sistema-ERP-Fonte-DAVENPORT.png"/>
+                    <pic:cNvPicPr/>
                   </pic:nvPicPr>
                   <pic:blipFill>
                     <a:blip r:embed="rId5">
@@ -281,20 +257,18 @@
                         </a:ext>
                       </a:extLst>
                     </a:blip>
-                    <a:srcRect/>
                     <a:stretch>
                       <a:fillRect/>
                     </a:stretch>
                   </pic:blipFill>
-                  <pic:spPr bwMode="auto">
+                  <pic:spPr>
                     <a:xfrm>
                       <a:off x="0" y="0"/>
-                      <a:ext cx="6593205" cy="3543300"/>
+                      <a:ext cx="5179060" cy="2783205"/>
                     </a:xfrm>
                     <a:prstGeom prst="rect">
                       <a:avLst/>
                     </a:prstGeom>
-                    <a:noFill/>
                   </pic:spPr>
                 </pic:pic>
               </a:graphicData>
@@ -308,21 +282,6 @@
           </wp:anchor>
         </w:drawing>
       </w:r>
-      <w:r>
-        <w:rPr>
-          <w:rFonts w:ascii="Times New Roman" w:hAnsi="Times New Roman" w:cs="Times New Roman"/>
-        </w:rPr>
-        <w:t>Para a implementação dos sistemas ERP’s geralmente são criadas equipes e cada uma destas equipes fica responsável pela criação de um determinado modulo do sistema, após a criação dos módulos é necessário realizar uma integração entre eles para haver um fluxo da informação através do sistema.</w:t>
-      </w:r>
-    </w:p>
-    <w:p>
-      <w:pPr>
-        <w:keepNext/>
-        <w:jc w:val="both"/>
-        <w:rPr>
-          <w:rFonts w:ascii="Times New Roman" w:hAnsi="Times New Roman" w:cs="Times New Roman"/>
-        </w:rPr>
-      </w:pPr>
     </w:p>
     <w:p>
       <w:pPr>
@@ -348,13 +307,11 @@
         <w:textAlignment w:val="baseline"/>
         <w:rPr>
           <w:b/>
-          <w:sz w:val="28"/>
         </w:rPr>
       </w:pPr>
       <w:r>
         <w:rPr>
           <w:b/>
-          <w:sz w:val="28"/>
         </w:rPr>
         <w:lastRenderedPageBreak/>
         <w:t>Por que o sistema ERP é fundamental na Segurança da Informação?</w:t>
@@ -380,37 +337,35 @@
       </w:pPr>
       <w:r>
         <w:t>A difusão da internet, somada ao fenômeno da virtualização dos serviços, reformulou a maneira como as organizações operam e </w:t>
-      </w:r>
-      <w:r>
-        <w:rPr>
-          <w:rStyle w:val="Hyperlink"/>
-          <w:color w:val="auto"/>
-          <w:u w:val="none"/>
-          <w:bdr w:val="none" w:sz="0" w:space="0" w:color="auto" w:frame="1"/>
-        </w:rPr>
-        <w:t>lidam com as suas informações</w:t>
-      </w:r>
-      <w:r>
-        <w:t>.</w:t>
-      </w:r>
-    </w:p>
-    <w:p>
-      <w:pPr>
-        <w:pStyle w:val="NormalWeb"/>
-        <w:shd w:val="clear" w:color="auto" w:fill="FFFFFF"/>
-        <w:spacing w:before="0" w:beforeAutospacing="0" w:after="0" w:afterAutospacing="0"/>
-        <w:jc w:val="both"/>
-        <w:textAlignment w:val="baseline"/>
-      </w:pPr>
-      <w:r>
-        <w:t>Em razão disso, hoje, os meios digitais estão entre os mais utilizados pelas companhias para </w:t>
       </w:r>
       <w:hyperlink r:id="rId6" w:history="1">
         <w:r>
           <w:rPr>
             <w:rStyle w:val="Hyperlink"/>
-            <w:color w:val="auto"/>
-            <w:u w:val="none"/>
+            <w:bdr w:val="none" w:sz="0" w:space="0" w:color="auto" w:frame="1"/>
+          </w:rPr>
+          <w:t>lidam com as suas informações</w:t>
+        </w:r>
+      </w:hyperlink>
+      <w:r>
+        <w:t>.</w:t>
+      </w:r>
+    </w:p>
+    <w:p>
+      <w:pPr>
+        <w:pStyle w:val="NormalWeb"/>
+        <w:shd w:val="clear" w:color="auto" w:fill="FFFFFF"/>
+        <w:spacing w:before="0" w:beforeAutospacing="0" w:after="0" w:afterAutospacing="0"/>
+        <w:jc w:val="both"/>
+        <w:textAlignment w:val="baseline"/>
+      </w:pPr>
+      <w:r>
+        <w:t>Em razão disso, hoje, os meios digitais estão entre os mais utilizados pelas companhias para </w:t>
+      </w:r>
+      <w:hyperlink r:id="rId7" w:history="1">
+        <w:r>
+          <w:rPr>
+            <w:rStyle w:val="Hyperlink"/>
             <w:bdr w:val="none" w:sz="0" w:space="0" w:color="auto" w:frame="1"/>
           </w:rPr>
           <w:t>integrar suas atividades</w:t>
@@ -432,12 +387,10 @@
       <w:r>
         <w:t>Cuidar da segurança da informação nas empresas tornou-se medida de ordem para garantir a regularidade dos negócios, evitando que informações e dados sensíveis caiam em mãos erradas e causem prejuízos. Para isso, </w:t>
       </w:r>
-      <w:hyperlink r:id="rId7" w:history="1">
+      <w:hyperlink r:id="rId8" w:history="1">
         <w:r>
           <w:rPr>
             <w:rStyle w:val="Hyperlink"/>
-            <w:color w:val="auto"/>
-            <w:u w:val="none"/>
             <w:bdr w:val="none" w:sz="0" w:space="0" w:color="auto" w:frame="1"/>
           </w:rPr>
           <w:t>investir em um sistema ERP</w:t>
@@ -593,7 +546,21 @@
           <w:rFonts w:ascii="Times New Roman" w:eastAsia="Times New Roman" w:hAnsi="Times New Roman" w:cs="Times New Roman"/>
           <w:lang w:eastAsia="pt-BR"/>
         </w:rPr>
-        <w:t>Outro ponto relevante no que diz respeito à segurança da informação proporcionada por um sistema ERP está na forma como os dados nele contidos são acessados. Com o ERP, há um controle rígido de acesso ao ambiente de dados, de modo que somente as pessoas portadoras das credenciais podem acessar e fazer alterações nas informações. Desse modo, o risco de invasões é, significativamente, reduzido e a empresa consegue limitar, com mais eficiência, quais funcionários podem acessar determinado tipo de dado.</w:t>
+        <w:t>Outro ponto relevante no que diz respeito à segurança da informação proporcionada por um sistema ERP está na forma como os dados nele contidos são acessados. Com o ERP, há um controle rígido de acesso ao ambiente de dados, de modo que somente as pessoas portadoras das credenciais podem acessar e fazer alterações nas informações.</w:t>
+      </w:r>
+      <w:r>
+        <w:rPr>
+          <w:rFonts w:ascii="Times New Roman" w:eastAsia="Times New Roman" w:hAnsi="Times New Roman" w:cs="Times New Roman"/>
+          <w:lang w:eastAsia="pt-BR"/>
+        </w:rPr>
+        <w:t xml:space="preserve"> </w:t>
+      </w:r>
+      <w:r>
+        <w:rPr>
+          <w:rFonts w:ascii="Times New Roman" w:eastAsia="Times New Roman" w:hAnsi="Times New Roman" w:cs="Times New Roman"/>
+          <w:lang w:eastAsia="pt-BR"/>
+        </w:rPr>
+        <w:t>Desse modo, o risco de invasões é, significativamente, reduzido e a empresa consegue limitar, com mais eficiência, quais funcionários podem acessar determinado tipo de dado.</w:t>
       </w:r>
     </w:p>
     <w:p>
@@ -670,7 +637,15 @@
           <w:rFonts w:ascii="Times New Roman" w:eastAsia="Times New Roman" w:hAnsi="Times New Roman" w:cs="Times New Roman"/>
           <w:lang w:eastAsia="pt-BR"/>
         </w:rPr>
-        <w:t>Vale destacar, contudo, que o firewall não afeta o funcionamento do software, mas apenas restringe o tráfego de informações por determinadas portas, previamente configuradas com base nas diretrizes de segurança da empresa. Assim, por exemplo, quanto mais sensíveis forem os dados manipulados, mais robustas e criteriosas podem ser as configurações do firewall.</w:t>
+        <w:t xml:space="preserve">Vale destacar, contudo, que o firewall não afeta o funcionamento do software, mas apenas restringe o tráfego de informações por determinadas portas, previamente configuradas com base nas diretrizes de segurança da empresa. Assim, por exemplo, </w:t>
+      </w:r>
+      <w:r>
+        <w:rPr>
+          <w:rFonts w:ascii="Times New Roman" w:eastAsia="Times New Roman" w:hAnsi="Times New Roman" w:cs="Times New Roman"/>
+          <w:lang w:eastAsia="pt-BR"/>
+        </w:rPr>
+        <w:lastRenderedPageBreak/>
+        <w:t>quanto mais sensíveis forem os dados manipulados, mais robustas e criteriosas podem ser as configurações do firewall.</w:t>
       </w:r>
     </w:p>
     <w:p>
@@ -744,28 +719,1051 @@
           <w:rFonts w:ascii="Times New Roman" w:eastAsia="Times New Roman" w:hAnsi="Times New Roman" w:cs="Times New Roman"/>
           <w:lang w:eastAsia="pt-BR"/>
         </w:rPr>
+        <w:t>Desse modo, garantir a segurança nesse tipo de comunicação é vital, o que não se concilia com a utilização de links compartilhados de internet. Por isso, investir na aquisição de um link dedicado de internet é uma medida altamente recomenda para aumentar o nível de segurança do ERP e toda a comunicação do negócio.</w:t>
+      </w:r>
+    </w:p>
+    <w:p>
+      <w:pPr>
+        <w:shd w:val="clear" w:color="auto" w:fill="FFFFFF"/>
+        <w:ind w:firstLine="708"/>
+        <w:jc w:val="both"/>
+        <w:textAlignment w:val="baseline"/>
+        <w:rPr>
+          <w:rFonts w:ascii="Times New Roman" w:eastAsia="Times New Roman" w:hAnsi="Times New Roman" w:cs="Times New Roman"/>
+          <w:lang w:eastAsia="pt-BR"/>
+        </w:rPr>
+      </w:pPr>
+      <w:r>
+        <w:rPr>
+          <w:rFonts w:ascii="Times New Roman" w:eastAsia="Times New Roman" w:hAnsi="Times New Roman" w:cs="Times New Roman"/>
+          <w:lang w:eastAsia="pt-BR"/>
+        </w:rPr>
+        <w:t>Agindo assim, a empresa terá à disposição um canal de comunicação exclusivo para trafegar seus dados e informações. Ou seja, uma conexão segura, individualizada e totalmente ajustada às demandas do sistema ERP em termos de fluxo de dados e performance.</w:t>
+      </w:r>
+    </w:p>
+    <w:p>
+      <w:pPr>
+        <w:shd w:val="clear" w:color="auto" w:fill="FFFFFF"/>
+        <w:jc w:val="both"/>
+        <w:textAlignment w:val="baseline"/>
+        <w:rPr>
+          <w:rFonts w:ascii="Times New Roman" w:eastAsia="Times New Roman" w:hAnsi="Times New Roman" w:cs="Times New Roman"/>
+          <w:lang w:eastAsia="pt-BR"/>
+        </w:rPr>
+      </w:pPr>
+    </w:p>
+    <w:p>
+      <w:pPr>
+        <w:shd w:val="clear" w:color="auto" w:fill="FFFFFF"/>
+        <w:jc w:val="both"/>
+        <w:textAlignment w:val="baseline"/>
+        <w:rPr>
+          <w:rFonts w:ascii="Times New Roman" w:eastAsia="Times New Roman" w:hAnsi="Times New Roman" w:cs="Times New Roman"/>
+          <w:lang w:eastAsia="pt-BR"/>
+        </w:rPr>
+      </w:pPr>
+    </w:p>
+    <w:p>
+      <w:pPr>
+        <w:shd w:val="clear" w:color="auto" w:fill="FFFFFF"/>
+        <w:jc w:val="both"/>
+        <w:textAlignment w:val="baseline"/>
+        <w:rPr>
+          <w:rFonts w:ascii="Times New Roman" w:eastAsia="Times New Roman" w:hAnsi="Times New Roman" w:cs="Times New Roman"/>
+          <w:lang w:eastAsia="pt-BR"/>
+        </w:rPr>
+      </w:pPr>
+    </w:p>
+    <w:p>
+      <w:pPr>
+        <w:shd w:val="clear" w:color="auto" w:fill="FFFFFF"/>
+        <w:jc w:val="both"/>
+        <w:textAlignment w:val="baseline"/>
+        <w:rPr>
+          <w:rFonts w:ascii="Times New Roman" w:eastAsia="Times New Roman" w:hAnsi="Times New Roman" w:cs="Times New Roman"/>
+          <w:lang w:eastAsia="pt-BR"/>
+        </w:rPr>
+      </w:pPr>
+    </w:p>
+    <w:p>
+      <w:pPr>
+        <w:shd w:val="clear" w:color="auto" w:fill="FFFFFF"/>
+        <w:jc w:val="both"/>
+        <w:textAlignment w:val="baseline"/>
+        <w:rPr>
+          <w:rFonts w:ascii="Times New Roman" w:eastAsia="Times New Roman" w:hAnsi="Times New Roman" w:cs="Times New Roman"/>
+          <w:lang w:eastAsia="pt-BR"/>
+        </w:rPr>
+      </w:pPr>
+    </w:p>
+    <w:p>
+      <w:pPr>
+        <w:shd w:val="clear" w:color="auto" w:fill="FFFFFF"/>
+        <w:jc w:val="both"/>
+        <w:textAlignment w:val="baseline"/>
+        <w:rPr>
+          <w:rFonts w:ascii="Times New Roman" w:eastAsia="Times New Roman" w:hAnsi="Times New Roman" w:cs="Times New Roman"/>
+          <w:lang w:eastAsia="pt-BR"/>
+        </w:rPr>
+      </w:pPr>
+    </w:p>
+    <w:p>
+      <w:pPr>
+        <w:shd w:val="clear" w:color="auto" w:fill="FFFFFF"/>
+        <w:jc w:val="both"/>
+        <w:textAlignment w:val="baseline"/>
+        <w:rPr>
+          <w:rFonts w:ascii="Times New Roman" w:eastAsia="Times New Roman" w:hAnsi="Times New Roman" w:cs="Times New Roman"/>
+          <w:lang w:eastAsia="pt-BR"/>
+        </w:rPr>
+      </w:pPr>
+      <w:r>
+        <w:rPr>
+          <w:rFonts w:ascii="Times New Roman" w:eastAsia="Times New Roman" w:hAnsi="Times New Roman" w:cs="Times New Roman"/>
+          <w:lang w:eastAsia="pt-BR"/>
+        </w:rPr>
+        <w:t>Vantagens com o uso do ERP</w:t>
+      </w:r>
+    </w:p>
+    <w:p>
+      <w:pPr>
+        <w:shd w:val="clear" w:color="auto" w:fill="FFFFFF"/>
+        <w:jc w:val="both"/>
+        <w:textAlignment w:val="baseline"/>
+        <w:rPr>
+          <w:rFonts w:ascii="Times New Roman" w:eastAsia="Times New Roman" w:hAnsi="Times New Roman" w:cs="Times New Roman"/>
+          <w:lang w:eastAsia="pt-BR"/>
+        </w:rPr>
+      </w:pPr>
+    </w:p>
+    <w:p>
+      <w:pPr>
+        <w:shd w:val="clear" w:color="auto" w:fill="FFFFFF"/>
+        <w:jc w:val="both"/>
+        <w:textAlignment w:val="baseline"/>
+        <w:rPr>
+          <w:rFonts w:ascii="Times New Roman" w:eastAsia="Times New Roman" w:hAnsi="Times New Roman" w:cs="Times New Roman"/>
+          <w:lang w:eastAsia="pt-BR"/>
+        </w:rPr>
+      </w:pPr>
+      <w:r>
+        <w:rPr>
+          <w:rFonts w:ascii="Times New Roman" w:eastAsia="Times New Roman" w:hAnsi="Times New Roman" w:cs="Times New Roman"/>
+          <w:lang w:eastAsia="pt-BR"/>
+        </w:rPr>
+        <w:t>Os sistemas ERP integram diversos setores da organização, bem como agregam</w:t>
+      </w:r>
+      <w:r>
+        <w:rPr>
+          <w:rFonts w:ascii="Times New Roman" w:eastAsia="Times New Roman" w:hAnsi="Times New Roman" w:cs="Times New Roman"/>
+          <w:lang w:eastAsia="pt-BR"/>
+        </w:rPr>
+        <w:t xml:space="preserve"> </w:t>
+      </w:r>
+      <w:r>
+        <w:rPr>
+          <w:rFonts w:ascii="Times New Roman" w:eastAsia="Times New Roman" w:hAnsi="Times New Roman" w:cs="Times New Roman"/>
+          <w:lang w:eastAsia="pt-BR"/>
+        </w:rPr>
+        <w:t>diversas funcionalidades que auxiliam no processo administrativo.</w:t>
+      </w:r>
+      <w:r>
+        <w:rPr>
+          <w:rFonts w:ascii="Times New Roman" w:eastAsia="Times New Roman" w:hAnsi="Times New Roman" w:cs="Times New Roman"/>
+          <w:lang w:eastAsia="pt-BR"/>
+        </w:rPr>
+        <w:t xml:space="preserve"> </w:t>
+      </w:r>
+      <w:r>
+        <w:rPr>
+          <w:rFonts w:ascii="Times New Roman" w:eastAsia="Times New Roman" w:hAnsi="Times New Roman" w:cs="Times New Roman"/>
+          <w:lang w:eastAsia="pt-BR"/>
+        </w:rPr>
+        <w:t>A seguir algumas</w:t>
+      </w:r>
+      <w:r>
+        <w:rPr>
+          <w:rFonts w:ascii="Times New Roman" w:eastAsia="Times New Roman" w:hAnsi="Times New Roman" w:cs="Times New Roman"/>
+          <w:lang w:eastAsia="pt-BR"/>
+        </w:rPr>
+        <w:t xml:space="preserve"> </w:t>
+      </w:r>
+      <w:r>
+        <w:rPr>
+          <w:rFonts w:ascii="Times New Roman" w:eastAsia="Times New Roman" w:hAnsi="Times New Roman" w:cs="Times New Roman"/>
+          <w:lang w:eastAsia="pt-BR"/>
+        </w:rPr>
+        <w:t xml:space="preserve">vantagens </w:t>
+      </w:r>
+      <w:r>
+        <w:rPr>
+          <w:rFonts w:ascii="Times New Roman" w:eastAsia="Times New Roman" w:hAnsi="Times New Roman" w:cs="Times New Roman"/>
+          <w:lang w:eastAsia="pt-BR"/>
+        </w:rPr>
+        <w:t>com podem ser obtidos com o uso do ERP</w:t>
+      </w:r>
+      <w:r>
+        <w:rPr>
+          <w:rFonts w:ascii="Times New Roman" w:eastAsia="Times New Roman" w:hAnsi="Times New Roman" w:cs="Times New Roman"/>
+          <w:lang w:eastAsia="pt-BR"/>
+        </w:rPr>
+        <w:t>:</w:t>
+      </w:r>
+    </w:p>
+    <w:p>
+      <w:pPr>
+        <w:shd w:val="clear" w:color="auto" w:fill="FFFFFF"/>
+        <w:jc w:val="both"/>
+        <w:textAlignment w:val="baseline"/>
+        <w:rPr>
+          <w:rFonts w:ascii="Times New Roman" w:eastAsia="Times New Roman" w:hAnsi="Times New Roman" w:cs="Times New Roman"/>
+          <w:lang w:eastAsia="pt-BR"/>
+        </w:rPr>
+      </w:pPr>
+    </w:p>
+    <w:p>
+      <w:pPr>
+        <w:pStyle w:val="PargrafodaLista"/>
+        <w:numPr>
+          <w:ilvl w:val="0"/>
+          <w:numId w:val="3"/>
+        </w:numPr>
+        <w:shd w:val="clear" w:color="auto" w:fill="FFFFFF"/>
+        <w:spacing w:after="0" w:line="240" w:lineRule="auto"/>
+        <w:jc w:val="both"/>
+        <w:textAlignment w:val="baseline"/>
+        <w:rPr>
+          <w:rFonts w:ascii="Times New Roman" w:eastAsia="Times New Roman" w:hAnsi="Times New Roman" w:cs="Times New Roman"/>
+          <w:sz w:val="24"/>
+          <w:szCs w:val="24"/>
+          <w:lang w:eastAsia="pt-BR"/>
+        </w:rPr>
+      </w:pPr>
+      <w:r>
+        <w:rPr>
+          <w:rFonts w:ascii="Times New Roman" w:eastAsia="Times New Roman" w:hAnsi="Times New Roman" w:cs="Times New Roman"/>
+          <w:sz w:val="24"/>
+          <w:szCs w:val="24"/>
+          <w:lang w:eastAsia="pt-BR"/>
+        </w:rPr>
+        <w:t>Atomicidade dos Dados: O sistema ERP não permite que um mesmo registro seja gravado em diferentes partes do sistema, por se tratar de um sistema integrado o ERP permite (através dos processos), que um módulo “visualize” informações geradas por outros módulos.</w:t>
+      </w:r>
+    </w:p>
+    <w:p>
+      <w:pPr>
+        <w:pStyle w:val="PargrafodaLista"/>
+        <w:shd w:val="clear" w:color="auto" w:fill="FFFFFF"/>
+        <w:spacing w:after="0" w:line="240" w:lineRule="auto"/>
+        <w:jc w:val="both"/>
+        <w:textAlignment w:val="baseline"/>
+        <w:rPr>
+          <w:rFonts w:ascii="Times New Roman" w:eastAsia="Times New Roman" w:hAnsi="Times New Roman" w:cs="Times New Roman"/>
+          <w:sz w:val="24"/>
+          <w:szCs w:val="24"/>
+          <w:lang w:eastAsia="pt-BR"/>
+        </w:rPr>
+      </w:pPr>
+    </w:p>
+    <w:p>
+      <w:pPr>
+        <w:pStyle w:val="PargrafodaLista"/>
+        <w:numPr>
+          <w:ilvl w:val="0"/>
+          <w:numId w:val="3"/>
+        </w:numPr>
+        <w:shd w:val="clear" w:color="auto" w:fill="FFFFFF"/>
+        <w:spacing w:after="0" w:line="240" w:lineRule="auto"/>
+        <w:jc w:val="both"/>
+        <w:textAlignment w:val="baseline"/>
+        <w:rPr>
+          <w:rFonts w:ascii="Times New Roman" w:eastAsia="Times New Roman" w:hAnsi="Times New Roman" w:cs="Times New Roman"/>
+          <w:sz w:val="24"/>
+          <w:szCs w:val="24"/>
+          <w:lang w:eastAsia="pt-BR"/>
+        </w:rPr>
+      </w:pPr>
+      <w:r>
+        <w:rPr>
+          <w:rFonts w:ascii="Times New Roman" w:eastAsia="Times New Roman" w:hAnsi="Times New Roman" w:cs="Times New Roman"/>
+          <w:sz w:val="24"/>
+          <w:szCs w:val="24"/>
+          <w:lang w:eastAsia="pt-BR"/>
+        </w:rPr>
+        <w:t xml:space="preserve">Reorganização dos Processos da Organização: Para a implementação do sistema ERP geralmente se faz necessário uma reengenharia dos negócios, com isto consegue-se uma grande diminuição na redundância de dados dentro do sistema. </w:t>
+      </w:r>
+    </w:p>
+    <w:p>
+      <w:pPr>
+        <w:shd w:val="clear" w:color="auto" w:fill="FFFFFF"/>
+        <w:jc w:val="both"/>
+        <w:textAlignment w:val="baseline"/>
+        <w:rPr>
+          <w:rFonts w:ascii="Times New Roman" w:eastAsia="Times New Roman" w:hAnsi="Times New Roman" w:cs="Times New Roman"/>
+          <w:lang w:eastAsia="pt-BR"/>
+        </w:rPr>
+      </w:pPr>
+    </w:p>
+    <w:p>
+      <w:pPr>
+        <w:pStyle w:val="PargrafodaLista"/>
+        <w:numPr>
+          <w:ilvl w:val="0"/>
+          <w:numId w:val="3"/>
+        </w:numPr>
+        <w:shd w:val="clear" w:color="auto" w:fill="FFFFFF"/>
+        <w:spacing w:after="0" w:line="240" w:lineRule="auto"/>
+        <w:jc w:val="both"/>
+        <w:textAlignment w:val="baseline"/>
+        <w:rPr>
+          <w:rFonts w:ascii="Times New Roman" w:eastAsia="Times New Roman" w:hAnsi="Times New Roman" w:cs="Times New Roman"/>
+          <w:sz w:val="24"/>
+          <w:szCs w:val="24"/>
+          <w:lang w:eastAsia="pt-BR"/>
+        </w:rPr>
+      </w:pPr>
+      <w:r>
+        <w:rPr>
+          <w:rFonts w:ascii="Times New Roman" w:eastAsia="Times New Roman" w:hAnsi="Times New Roman" w:cs="Times New Roman"/>
+          <w:sz w:val="24"/>
+          <w:szCs w:val="24"/>
+          <w:lang w:eastAsia="pt-BR"/>
+        </w:rPr>
+        <w:t>Maior Controle de Custos: Um sistema ERP permite saber o quanto é gasto e o tempo gasto em cada processo produtivo, e evita uma conciliação manual das informações obtidas entre as interfaces dos diferentes aplicativos.</w:t>
+      </w:r>
+    </w:p>
+    <w:p>
+      <w:pPr>
+        <w:shd w:val="clear" w:color="auto" w:fill="FFFFFF"/>
+        <w:jc w:val="both"/>
+        <w:textAlignment w:val="baseline"/>
+        <w:rPr>
+          <w:rFonts w:ascii="Times New Roman" w:eastAsia="Times New Roman" w:hAnsi="Times New Roman" w:cs="Times New Roman"/>
+          <w:lang w:eastAsia="pt-BR"/>
+        </w:rPr>
+      </w:pPr>
+    </w:p>
+    <w:p>
+      <w:pPr>
+        <w:pStyle w:val="PargrafodaLista"/>
+        <w:numPr>
+          <w:ilvl w:val="0"/>
+          <w:numId w:val="3"/>
+        </w:numPr>
+        <w:shd w:val="clear" w:color="auto" w:fill="FFFFFF"/>
+        <w:spacing w:after="0" w:line="240" w:lineRule="auto"/>
+        <w:jc w:val="both"/>
+        <w:textAlignment w:val="baseline"/>
+        <w:rPr>
+          <w:rFonts w:ascii="Times New Roman" w:eastAsia="Times New Roman" w:hAnsi="Times New Roman" w:cs="Times New Roman"/>
+          <w:sz w:val="24"/>
+          <w:szCs w:val="24"/>
+          <w:lang w:eastAsia="pt-BR"/>
+        </w:rPr>
+      </w:pPr>
+      <w:r>
+        <w:rPr>
+          <w:rFonts w:ascii="Times New Roman" w:eastAsia="Times New Roman" w:hAnsi="Times New Roman" w:cs="Times New Roman"/>
+          <w:sz w:val="24"/>
+          <w:szCs w:val="24"/>
+          <w:lang w:eastAsia="pt-BR"/>
+        </w:rPr>
+        <w:t>Unificação dos Sistemas de Todas as Filiais: Quando uma empresa adquire o sistema ERP, geralmente, este é implementado em todas as filiais da empresa, gerando assim uma diminuição no tempo do fluxo de informação dentro da própria empresa, isto sem contar que todos os processos são padronizados.</w:t>
+      </w:r>
+    </w:p>
+    <w:p>
+      <w:pPr>
+        <w:shd w:val="clear" w:color="auto" w:fill="FFFFFF"/>
+        <w:jc w:val="both"/>
+        <w:textAlignment w:val="baseline"/>
+        <w:rPr>
+          <w:rFonts w:ascii="Times New Roman" w:eastAsia="Times New Roman" w:hAnsi="Times New Roman" w:cs="Times New Roman"/>
+          <w:lang w:eastAsia="pt-BR"/>
+        </w:rPr>
+      </w:pPr>
+    </w:p>
+    <w:p>
+      <w:pPr>
+        <w:pStyle w:val="PargrafodaLista"/>
+        <w:numPr>
+          <w:ilvl w:val="0"/>
+          <w:numId w:val="3"/>
+        </w:numPr>
+        <w:shd w:val="clear" w:color="auto" w:fill="FFFFFF"/>
+        <w:spacing w:after="0" w:line="240" w:lineRule="auto"/>
+        <w:jc w:val="both"/>
+        <w:textAlignment w:val="baseline"/>
+        <w:rPr>
+          <w:rFonts w:ascii="Times New Roman" w:eastAsia="Times New Roman" w:hAnsi="Times New Roman" w:cs="Times New Roman"/>
+          <w:sz w:val="24"/>
+          <w:szCs w:val="24"/>
+          <w:lang w:eastAsia="pt-BR"/>
+        </w:rPr>
+      </w:pPr>
+      <w:r>
+        <w:rPr>
+          <w:rFonts w:ascii="Times New Roman" w:eastAsia="Times New Roman" w:hAnsi="Times New Roman" w:cs="Times New Roman"/>
+          <w:sz w:val="24"/>
+          <w:szCs w:val="24"/>
+          <w:lang w:eastAsia="pt-BR"/>
+        </w:rPr>
+        <w:t>Controle de Todo o ciclo Produtivo: Com a implementação de um sistema ERP as empresas conseguem um maior controle do ciclo produtivo, e estes auxiliam a empresa a administrar todas as etapas de produção de um serviço ou produto.</w:t>
+      </w:r>
+    </w:p>
+    <w:p>
+      <w:pPr>
+        <w:pStyle w:val="PargrafodaLista"/>
+        <w:shd w:val="clear" w:color="auto" w:fill="FFFFFF"/>
+        <w:spacing w:after="0" w:line="240" w:lineRule="auto"/>
+        <w:jc w:val="both"/>
+        <w:textAlignment w:val="baseline"/>
+        <w:rPr>
+          <w:rFonts w:ascii="Times New Roman" w:eastAsia="Times New Roman" w:hAnsi="Times New Roman" w:cs="Times New Roman"/>
+          <w:sz w:val="24"/>
+          <w:szCs w:val="24"/>
+          <w:lang w:eastAsia="pt-BR"/>
+        </w:rPr>
+      </w:pPr>
+    </w:p>
+    <w:p>
+      <w:pPr>
+        <w:pStyle w:val="PargrafodaLista"/>
+        <w:numPr>
+          <w:ilvl w:val="0"/>
+          <w:numId w:val="3"/>
+        </w:numPr>
+        <w:shd w:val="clear" w:color="auto" w:fill="FFFFFF"/>
+        <w:spacing w:after="0" w:line="240" w:lineRule="auto"/>
+        <w:jc w:val="both"/>
+        <w:textAlignment w:val="baseline"/>
+        <w:rPr>
+          <w:rFonts w:ascii="Times New Roman" w:eastAsia="Times New Roman" w:hAnsi="Times New Roman" w:cs="Times New Roman"/>
+          <w:sz w:val="24"/>
+          <w:szCs w:val="24"/>
+          <w:lang w:eastAsia="pt-BR"/>
+        </w:rPr>
+      </w:pPr>
+      <w:r>
+        <w:rPr>
+          <w:rFonts w:ascii="Times New Roman" w:eastAsia="Times New Roman" w:hAnsi="Times New Roman" w:cs="Times New Roman"/>
+          <w:sz w:val="24"/>
+          <w:szCs w:val="24"/>
+          <w:lang w:eastAsia="pt-BR"/>
+        </w:rPr>
         <w:lastRenderedPageBreak/>
-        <w:t>Desse modo, garantir a segurança nesse tipo de comunicação é vital, o que não se concilia com a utilização de links compartilhados de internet. Por isso, investir na aquisição de um link dedicado de internet é uma medida altamente recomenda para aumentar o nível de segurança do ERP e toda a comunicação do negócio.</w:t>
-      </w:r>
-    </w:p>
-    <w:p>
-      <w:pPr>
-        <w:shd w:val="clear" w:color="auto" w:fill="FFFFFF"/>
-        <w:ind w:firstLine="708"/>
-        <w:jc w:val="both"/>
-        <w:textAlignment w:val="baseline"/>
-        <w:rPr>
-          <w:rFonts w:ascii="Times New Roman" w:eastAsia="Times New Roman" w:hAnsi="Times New Roman" w:cs="Times New Roman"/>
-          <w:lang w:eastAsia="pt-BR"/>
-        </w:rPr>
-      </w:pPr>
-      <w:r>
-        <w:rPr>
-          <w:rFonts w:ascii="Times New Roman" w:eastAsia="Times New Roman" w:hAnsi="Times New Roman" w:cs="Times New Roman"/>
-          <w:lang w:eastAsia="pt-BR"/>
-        </w:rPr>
-        <w:t>Agindo assim, a empresa terá à disposição um canal de comunicação exclusivo para trafegar seus dados e informações. Ou seja, uma conexão segura, individualizada e totalmente ajustada às demandas do sistema ERP em termos de fluxo de dados e performance.</w:t>
-      </w:r>
+        <w:t>Ferramenta de Planejamento: Os sistemas ERP´s possuem poderosas ferramentas de planejamento incorporadas, estas ferramentas auxiliam no planejamento organizacional e estratégico das empresas, acarretando assim em uma otimização dos processos de tomada de decisão.</w:t>
+      </w:r>
+    </w:p>
+    <w:p>
+      <w:pPr>
+        <w:shd w:val="clear" w:color="auto" w:fill="FFFFFF"/>
+        <w:jc w:val="both"/>
+        <w:textAlignment w:val="baseline"/>
+        <w:rPr>
+          <w:rFonts w:ascii="Times New Roman" w:eastAsia="Times New Roman" w:hAnsi="Times New Roman" w:cs="Times New Roman"/>
+          <w:lang w:eastAsia="pt-BR"/>
+        </w:rPr>
+      </w:pPr>
+    </w:p>
+    <w:p>
+      <w:pPr>
+        <w:pStyle w:val="PargrafodaLista"/>
+        <w:numPr>
+          <w:ilvl w:val="0"/>
+          <w:numId w:val="3"/>
+        </w:numPr>
+        <w:shd w:val="clear" w:color="auto" w:fill="FFFFFF"/>
+        <w:spacing w:after="0" w:line="240" w:lineRule="auto"/>
+        <w:jc w:val="both"/>
+        <w:textAlignment w:val="baseline"/>
+        <w:rPr>
+          <w:rFonts w:ascii="Times New Roman" w:eastAsia="Times New Roman" w:hAnsi="Times New Roman" w:cs="Times New Roman"/>
+          <w:sz w:val="24"/>
+          <w:szCs w:val="24"/>
+          <w:lang w:eastAsia="pt-BR"/>
+        </w:rPr>
+      </w:pPr>
+      <w:r>
+        <w:rPr>
+          <w:rFonts w:ascii="Times New Roman" w:eastAsia="Times New Roman" w:hAnsi="Times New Roman" w:cs="Times New Roman"/>
+          <w:sz w:val="24"/>
+          <w:szCs w:val="24"/>
+          <w:lang w:eastAsia="pt-BR"/>
+        </w:rPr>
+        <w:t>Elimina o uso de interfaces manuais:  Os processos de ordem de serviços e serviços internos passam a ser realizados de modo digital, sem a necessidade do uso de papéis.</w:t>
+      </w:r>
+    </w:p>
+    <w:p>
+      <w:pPr>
+        <w:shd w:val="clear" w:color="auto" w:fill="FFFFFF"/>
+        <w:jc w:val="both"/>
+        <w:textAlignment w:val="baseline"/>
+        <w:rPr>
+          <w:rFonts w:ascii="Times New Roman" w:eastAsia="Times New Roman" w:hAnsi="Times New Roman" w:cs="Times New Roman"/>
+          <w:lang w:eastAsia="pt-BR"/>
+        </w:rPr>
+      </w:pPr>
+    </w:p>
+    <w:p>
+      <w:pPr>
+        <w:pStyle w:val="PargrafodaLista"/>
+        <w:numPr>
+          <w:ilvl w:val="0"/>
+          <w:numId w:val="3"/>
+        </w:numPr>
+        <w:shd w:val="clear" w:color="auto" w:fill="FFFFFF"/>
+        <w:spacing w:after="0" w:line="240" w:lineRule="auto"/>
+        <w:jc w:val="both"/>
+        <w:textAlignment w:val="baseline"/>
+        <w:rPr>
+          <w:rFonts w:ascii="Times New Roman" w:eastAsia="Times New Roman" w:hAnsi="Times New Roman" w:cs="Times New Roman"/>
+          <w:sz w:val="24"/>
+          <w:szCs w:val="24"/>
+          <w:lang w:eastAsia="pt-BR"/>
+        </w:rPr>
+      </w:pPr>
+      <w:r>
+        <w:rPr>
+          <w:rFonts w:ascii="Times New Roman" w:eastAsia="Times New Roman" w:hAnsi="Times New Roman" w:cs="Times New Roman"/>
+          <w:sz w:val="24"/>
+          <w:szCs w:val="24"/>
+          <w:lang w:eastAsia="pt-BR"/>
+        </w:rPr>
+        <w:t>Reduz o tempo de lead times e tempos de resposta ao mercado: Com a padronização</w:t>
+      </w:r>
+      <w:r>
+        <w:rPr>
+          <w:rFonts w:ascii="Times New Roman" w:eastAsia="Times New Roman" w:hAnsi="Times New Roman" w:cs="Times New Roman"/>
+          <w:sz w:val="24"/>
+          <w:szCs w:val="24"/>
+          <w:lang w:eastAsia="pt-BR"/>
+        </w:rPr>
+        <w:t xml:space="preserve"> </w:t>
+      </w:r>
+      <w:r>
+        <w:rPr>
+          <w:rFonts w:ascii="Times New Roman" w:eastAsia="Times New Roman" w:hAnsi="Times New Roman" w:cs="Times New Roman"/>
+          <w:sz w:val="24"/>
+          <w:szCs w:val="24"/>
+          <w:lang w:eastAsia="pt-BR"/>
+        </w:rPr>
+        <w:t>dos processos pelo sistema ERP, e por esta uniformização da informação tornar-se digital, as empresas conseguem repassar suas requisições aos fornecedores de matéria prima, de modo mais eficiente e consegue reduzir o tempo de atendimento de seus clientes.</w:t>
+      </w:r>
+    </w:p>
+    <w:p>
+      <w:pPr>
+        <w:shd w:val="clear" w:color="auto" w:fill="FFFFFF"/>
+        <w:jc w:val="both"/>
+        <w:textAlignment w:val="baseline"/>
+        <w:rPr>
+          <w:rFonts w:ascii="Times New Roman" w:eastAsia="Times New Roman" w:hAnsi="Times New Roman" w:cs="Times New Roman"/>
+          <w:lang w:eastAsia="pt-BR"/>
+        </w:rPr>
+      </w:pPr>
+    </w:p>
+    <w:p>
+      <w:pPr>
+        <w:shd w:val="clear" w:color="auto" w:fill="FFFFFF"/>
+        <w:jc w:val="both"/>
+        <w:textAlignment w:val="baseline"/>
+        <w:rPr>
+          <w:rFonts w:ascii="Times New Roman" w:eastAsia="Times New Roman" w:hAnsi="Times New Roman" w:cs="Times New Roman"/>
+          <w:lang w:eastAsia="pt-BR"/>
+        </w:rPr>
+      </w:pPr>
+    </w:p>
+    <w:p>
+      <w:pPr>
+        <w:shd w:val="clear" w:color="auto" w:fill="FFFFFF"/>
+        <w:jc w:val="both"/>
+        <w:textAlignment w:val="baseline"/>
+        <w:rPr>
+          <w:rFonts w:ascii="Times New Roman" w:eastAsia="Times New Roman" w:hAnsi="Times New Roman" w:cs="Times New Roman"/>
+          <w:lang w:eastAsia="pt-BR"/>
+        </w:rPr>
+      </w:pPr>
+      <w:r>
+        <w:rPr>
+          <w:rFonts w:ascii="Times New Roman" w:eastAsia="Times New Roman" w:hAnsi="Times New Roman" w:cs="Times New Roman"/>
+          <w:lang w:eastAsia="pt-BR"/>
+        </w:rPr>
+        <w:t>D</w:t>
+      </w:r>
+      <w:r>
+        <w:rPr>
+          <w:rFonts w:ascii="Times New Roman" w:eastAsia="Times New Roman" w:hAnsi="Times New Roman" w:cs="Times New Roman"/>
+          <w:lang w:eastAsia="pt-BR"/>
+        </w:rPr>
+        <w:t>esvantagens com o uso do ERP</w:t>
+      </w:r>
+    </w:p>
+    <w:p>
+      <w:pPr>
+        <w:shd w:val="clear" w:color="auto" w:fill="FFFFFF"/>
+        <w:jc w:val="both"/>
+        <w:textAlignment w:val="baseline"/>
+        <w:rPr>
+          <w:rFonts w:ascii="Times New Roman" w:eastAsia="Times New Roman" w:hAnsi="Times New Roman" w:cs="Times New Roman"/>
+          <w:lang w:eastAsia="pt-BR"/>
+        </w:rPr>
+      </w:pPr>
+    </w:p>
+    <w:p>
+      <w:pPr>
+        <w:shd w:val="clear" w:color="auto" w:fill="FFFFFF"/>
+        <w:jc w:val="both"/>
+        <w:textAlignment w:val="baseline"/>
+        <w:rPr>
+          <w:rFonts w:ascii="Times New Roman" w:eastAsia="Times New Roman" w:hAnsi="Times New Roman" w:cs="Times New Roman"/>
+          <w:lang w:eastAsia="pt-BR"/>
+        </w:rPr>
+      </w:pPr>
+      <w:r>
+        <w:rPr>
+          <w:rFonts w:ascii="Times New Roman" w:eastAsia="Times New Roman" w:hAnsi="Times New Roman" w:cs="Times New Roman"/>
+          <w:lang w:eastAsia="pt-BR"/>
+        </w:rPr>
+        <w:t>Pelo</w:t>
+      </w:r>
+      <w:r>
+        <w:rPr>
+          <w:rFonts w:ascii="Times New Roman" w:eastAsia="Times New Roman" w:hAnsi="Times New Roman" w:cs="Times New Roman"/>
+          <w:lang w:eastAsia="pt-BR"/>
+        </w:rPr>
+        <w:t xml:space="preserve">  sistema  ERP  se  tratar de  uma  solução  de grandes dimensões, que mexe com toda a estrutura da organização, ele possui algumas desvantagens, são elas:</w:t>
+      </w:r>
+    </w:p>
+    <w:p>
+      <w:pPr>
+        <w:shd w:val="clear" w:color="auto" w:fill="FFFFFF"/>
+        <w:jc w:val="both"/>
+        <w:textAlignment w:val="baseline"/>
+        <w:rPr>
+          <w:rFonts w:ascii="Times New Roman" w:eastAsia="Times New Roman" w:hAnsi="Times New Roman" w:cs="Times New Roman"/>
+          <w:lang w:eastAsia="pt-BR"/>
+        </w:rPr>
+      </w:pPr>
+      <w:r>
+        <w:rPr>
+          <w:rFonts w:ascii="Times New Roman" w:eastAsia="Times New Roman" w:hAnsi="Times New Roman" w:cs="Times New Roman"/>
+          <w:lang w:eastAsia="pt-BR"/>
+        </w:rPr>
+        <w:t xml:space="preserve"> Custos  Elevados: Os  sistemas ERP são sistemas caros, sua implementação geralmente  ultrapassa  a  casa  dos  milhões  de dólares,  e podemos  destacar os  seguintes custos:</w:t>
+      </w:r>
+    </w:p>
+    <w:p>
+      <w:pPr>
+        <w:shd w:val="clear" w:color="auto" w:fill="FFFFFF"/>
+        <w:ind w:left="708"/>
+        <w:jc w:val="both"/>
+        <w:textAlignment w:val="baseline"/>
+        <w:rPr>
+          <w:rFonts w:ascii="Times New Roman" w:eastAsia="Times New Roman" w:hAnsi="Times New Roman" w:cs="Times New Roman"/>
+          <w:lang w:eastAsia="pt-BR"/>
+        </w:rPr>
+      </w:pPr>
+      <w:r>
+        <w:rPr>
+          <w:rFonts w:ascii="Times New Roman" w:eastAsia="Times New Roman" w:hAnsi="Times New Roman" w:cs="Times New Roman"/>
+          <w:lang w:eastAsia="pt-BR"/>
+        </w:rPr>
+        <w:t>Hardware;</w:t>
+      </w:r>
+    </w:p>
+    <w:p>
+      <w:pPr>
+        <w:shd w:val="clear" w:color="auto" w:fill="FFFFFF"/>
+        <w:ind w:left="708"/>
+        <w:jc w:val="both"/>
+        <w:textAlignment w:val="baseline"/>
+        <w:rPr>
+          <w:rFonts w:ascii="Times New Roman" w:eastAsia="Times New Roman" w:hAnsi="Times New Roman" w:cs="Times New Roman"/>
+          <w:lang w:eastAsia="pt-BR"/>
+        </w:rPr>
+      </w:pPr>
+      <w:r>
+        <w:rPr>
+          <w:rFonts w:ascii="Times New Roman" w:eastAsia="Times New Roman" w:hAnsi="Times New Roman" w:cs="Times New Roman"/>
+          <w:lang w:eastAsia="pt-BR"/>
+        </w:rPr>
+        <w:t>A infraestrutura computacional;</w:t>
+      </w:r>
+    </w:p>
+    <w:p>
+      <w:pPr>
+        <w:shd w:val="clear" w:color="auto" w:fill="FFFFFF"/>
+        <w:ind w:left="708"/>
+        <w:jc w:val="both"/>
+        <w:textAlignment w:val="baseline"/>
+        <w:rPr>
+          <w:rFonts w:ascii="Times New Roman" w:eastAsia="Times New Roman" w:hAnsi="Times New Roman" w:cs="Times New Roman"/>
+          <w:lang w:eastAsia="pt-BR"/>
+        </w:rPr>
+      </w:pPr>
+      <w:r>
+        <w:rPr>
+          <w:rFonts w:ascii="Times New Roman" w:eastAsia="Times New Roman" w:hAnsi="Times New Roman" w:cs="Times New Roman"/>
+          <w:lang w:eastAsia="pt-BR"/>
+        </w:rPr>
+        <w:t>A aquisição da licença de uso;</w:t>
+      </w:r>
+    </w:p>
+    <w:p>
+      <w:pPr>
+        <w:shd w:val="clear" w:color="auto" w:fill="FFFFFF"/>
+        <w:jc w:val="both"/>
+        <w:textAlignment w:val="baseline"/>
+        <w:rPr>
+          <w:rFonts w:ascii="Times New Roman" w:eastAsia="Times New Roman" w:hAnsi="Times New Roman" w:cs="Times New Roman"/>
+          <w:lang w:eastAsia="pt-BR"/>
+        </w:rPr>
+      </w:pPr>
+    </w:p>
+    <w:p>
+      <w:pPr>
+        <w:shd w:val="clear" w:color="auto" w:fill="FFFFFF"/>
+        <w:jc w:val="both"/>
+        <w:textAlignment w:val="baseline"/>
+        <w:rPr>
+          <w:rFonts w:ascii="Times New Roman" w:eastAsia="Times New Roman" w:hAnsi="Times New Roman" w:cs="Times New Roman"/>
+          <w:lang w:eastAsia="pt-BR"/>
+        </w:rPr>
+      </w:pPr>
+      <w:r>
+        <w:rPr>
+          <w:rFonts w:ascii="Times New Roman" w:eastAsia="Times New Roman" w:hAnsi="Times New Roman" w:cs="Times New Roman"/>
+          <w:lang w:eastAsia="pt-BR"/>
+        </w:rPr>
+        <w:t xml:space="preserve">  Alem  destes  ainda  pode-se  destacar:  treinamento  dos funcionários  e  a  consultoria. Estes dois se destacam como sendo os principais absorvedores de recursos do projeto, estima-se que para cada dólar gasto com a aquisição da licença dois ou três são gastos para treinamento e consultoria.</w:t>
+      </w:r>
+    </w:p>
+    <w:p>
+      <w:pPr>
+        <w:shd w:val="clear" w:color="auto" w:fill="FFFFFF"/>
+        <w:jc w:val="both"/>
+        <w:textAlignment w:val="baseline"/>
+        <w:rPr>
+          <w:rFonts w:ascii="Times New Roman" w:eastAsia="Times New Roman" w:hAnsi="Times New Roman" w:cs="Times New Roman"/>
+          <w:lang w:eastAsia="pt-BR"/>
+        </w:rPr>
+      </w:pPr>
+      <w:r>
+        <w:rPr>
+          <w:rFonts w:ascii="Times New Roman" w:eastAsia="Times New Roman" w:hAnsi="Times New Roman" w:cs="Times New Roman"/>
+          <w:lang w:eastAsia="pt-BR"/>
+        </w:rPr>
+        <w:t xml:space="preserve">  - Implementação Complexa: Para uma implementação confiável de um sistema ERP  é  preciso  construir  uma  base  de  bons  profissionais,  dentre  eles  se  destacam:profissionais  com  habilidades  técnicas  na  área  computacional  e  profissionais  que entendam  de  administração  de  negócios.  Uma  das  dificuldades  encontradas  para  a implementação do sistema é obter as especificações necessárias das mais diversas áreas administrativas  da  empresa.  Para  se  ter  uma  idéia  desta  dificuldade  uma  pesquisa realizada nos Estados Unidos Standish Group comprova que apenas 10% dos projetos são terminados  no  prazo  e  orçamento  estipulado,  55%  dos projetos  estouram  os  prazos  e orçamentos e 35% dos projetos são cancelados antes da sua implementação, a ainda um outro dado relevante que afirma que o estouro médio de orçamento fica em torno de 178% e o estouro médio no prazo de entrega em torno de 230%.</w:t>
+      </w:r>
+    </w:p>
+    <w:p>
+      <w:pPr>
+        <w:shd w:val="clear" w:color="auto" w:fill="FFFFFF"/>
+        <w:jc w:val="both"/>
+        <w:textAlignment w:val="baseline"/>
+        <w:rPr>
+          <w:rFonts w:ascii="Times New Roman" w:eastAsia="Times New Roman" w:hAnsi="Times New Roman" w:cs="Times New Roman"/>
+          <w:lang w:eastAsia="pt-BR"/>
+        </w:rPr>
+      </w:pPr>
+      <w:r>
+        <w:rPr>
+          <w:rFonts w:ascii="Times New Roman" w:eastAsia="Times New Roman" w:hAnsi="Times New Roman" w:cs="Times New Roman"/>
+          <w:lang w:eastAsia="pt-BR"/>
+        </w:rPr>
+        <w:t xml:space="preserve">  - Complexidade de Customização: Os sistemas ERP´s geralmente são criados de forma genérica não sendo então específico aos negócios de um a determinada empresa, com  isto  ao  adquirir  um  sistema  de  ERP  é  necessário que  a  empresa  realize  uma customização neste sistema, que nada mais é do que adequar o sistema às necessidades de negócios  da  empresa.  Esta  customização  pode  ser  tornar  complexa  dependendo  da quantidade  de  módulos  a  serem  implementados,  geralmente  estes  módulos  são implementados na empresa que comprou o sistema, acarretando alguns problemas já que nem sempre os funcionários responsáveis pela customização tem acesso ao código </w:t>
+      </w:r>
+      <w:r>
+        <w:rPr>
+          <w:rFonts w:ascii="Times New Roman" w:eastAsia="Times New Roman" w:hAnsi="Times New Roman" w:cs="Times New Roman"/>
+          <w:lang w:eastAsia="pt-BR"/>
+        </w:rPr>
+        <w:lastRenderedPageBreak/>
+        <w:t>fonte</w:t>
+      </w:r>
+      <w:r>
+        <w:rPr>
+          <w:rFonts w:ascii="Times New Roman" w:eastAsia="Times New Roman" w:hAnsi="Times New Roman" w:cs="Times New Roman"/>
+          <w:lang w:eastAsia="pt-BR"/>
+        </w:rPr>
+        <w:t xml:space="preserve"> </w:t>
+      </w:r>
+      <w:r>
+        <w:rPr>
+          <w:rFonts w:ascii="Times New Roman" w:eastAsia="Times New Roman" w:hAnsi="Times New Roman" w:cs="Times New Roman"/>
+          <w:lang w:eastAsia="pt-BR"/>
+        </w:rPr>
+        <w:t>do sistema  ERP.  Com  isto  há  um  atraso  para  que  o  sistema  torne-se  funcional  para  a</w:t>
+      </w:r>
+    </w:p>
+    <w:p>
+      <w:pPr>
+        <w:shd w:val="clear" w:color="auto" w:fill="FFFFFF"/>
+        <w:jc w:val="both"/>
+        <w:textAlignment w:val="baseline"/>
+        <w:rPr>
+          <w:rFonts w:ascii="Times New Roman" w:eastAsia="Times New Roman" w:hAnsi="Times New Roman" w:cs="Times New Roman"/>
+          <w:lang w:eastAsia="pt-BR"/>
+        </w:rPr>
+      </w:pPr>
+      <w:r>
+        <w:rPr>
+          <w:rFonts w:ascii="Times New Roman" w:eastAsia="Times New Roman" w:hAnsi="Times New Roman" w:cs="Times New Roman"/>
+          <w:lang w:eastAsia="pt-BR"/>
+        </w:rPr>
+        <w:t>empresa, elevando também os custos de sua implementação.</w:t>
+      </w:r>
+    </w:p>
+    <w:p>
+      <w:pPr>
+        <w:shd w:val="clear" w:color="auto" w:fill="FFFFFF"/>
+        <w:jc w:val="both"/>
+        <w:textAlignment w:val="baseline"/>
+        <w:rPr>
+          <w:rFonts w:ascii="Times New Roman" w:eastAsia="Times New Roman" w:hAnsi="Times New Roman" w:cs="Times New Roman"/>
+          <w:lang w:eastAsia="pt-BR"/>
+        </w:rPr>
+      </w:pPr>
+    </w:p>
+    <w:p>
+      <w:pPr>
+        <w:shd w:val="clear" w:color="auto" w:fill="FFFFFF"/>
+        <w:jc w:val="both"/>
+        <w:textAlignment w:val="baseline"/>
+        <w:rPr>
+          <w:rFonts w:ascii="Times New Roman" w:eastAsia="Times New Roman" w:hAnsi="Times New Roman" w:cs="Times New Roman"/>
+          <w:lang w:eastAsia="pt-BR"/>
+        </w:rPr>
+      </w:pPr>
+      <w:r>
+        <w:rPr>
+          <w:rFonts w:ascii="Times New Roman" w:eastAsia="Times New Roman" w:hAnsi="Times New Roman" w:cs="Times New Roman"/>
+          <w:lang w:eastAsia="pt-BR"/>
+        </w:rPr>
+        <w:t>Barreiras e dificuldades</w:t>
+      </w:r>
+    </w:p>
+    <w:p>
+      <w:pPr>
+        <w:shd w:val="clear" w:color="auto" w:fill="FFFFFF"/>
+        <w:jc w:val="both"/>
+        <w:textAlignment w:val="baseline"/>
+        <w:rPr>
+          <w:rFonts w:ascii="Times New Roman" w:eastAsia="Times New Roman" w:hAnsi="Times New Roman" w:cs="Times New Roman"/>
+          <w:lang w:eastAsia="pt-BR"/>
+        </w:rPr>
+      </w:pPr>
+      <w:r>
+        <w:rPr>
+          <w:rFonts w:ascii="Times New Roman" w:eastAsia="Times New Roman" w:hAnsi="Times New Roman" w:cs="Times New Roman"/>
+          <w:lang w:eastAsia="pt-BR"/>
+        </w:rPr>
+        <w:t xml:space="preserve">  Uma grande dificuldade na adoção de um sistema de ERP, é que seria exigido das empresas um mudança cultural, para isto é necessário o envolvimento da alta-direção, o correto  envolvimento  dos  usuários  e  o  gerenciamento de  mudanças,  estes  pontos  são considerados imprescindíveis para a implementação bem sucedida do sistema.</w:t>
+      </w:r>
+    </w:p>
+    <w:p>
+      <w:pPr>
+        <w:shd w:val="clear" w:color="auto" w:fill="FFFFFF"/>
+        <w:jc w:val="both"/>
+        <w:textAlignment w:val="baseline"/>
+        <w:rPr>
+          <w:rFonts w:ascii="Times New Roman" w:eastAsia="Times New Roman" w:hAnsi="Times New Roman" w:cs="Times New Roman"/>
+          <w:lang w:eastAsia="pt-BR"/>
+        </w:rPr>
+      </w:pPr>
+      <w:r>
+        <w:rPr>
+          <w:rFonts w:ascii="Times New Roman" w:eastAsia="Times New Roman" w:hAnsi="Times New Roman" w:cs="Times New Roman"/>
+          <w:lang w:eastAsia="pt-BR"/>
+        </w:rPr>
+        <w:t xml:space="preserve">  Segundo  Souza  (2005),  com  a  implementação  do  sistema  ERP  encontram-se algumas dificuldades e barreiras abaixo a citação de algumas delas:</w:t>
+      </w:r>
+    </w:p>
+    <w:p>
+      <w:pPr>
+        <w:shd w:val="clear" w:color="auto" w:fill="FFFFFF"/>
+        <w:jc w:val="both"/>
+        <w:textAlignment w:val="baseline"/>
+        <w:rPr>
+          <w:rFonts w:ascii="Times New Roman" w:eastAsia="Times New Roman" w:hAnsi="Times New Roman" w:cs="Times New Roman"/>
+          <w:lang w:eastAsia="pt-BR"/>
+        </w:rPr>
+      </w:pPr>
+      <w:r>
+        <w:rPr>
+          <w:rFonts w:ascii="Times New Roman" w:eastAsia="Times New Roman" w:hAnsi="Times New Roman" w:cs="Times New Roman"/>
+          <w:lang w:eastAsia="pt-BR"/>
+        </w:rPr>
+        <w:t>-Insegurança dos funcionários em relação ao manuseio e à utilização do sistema;</w:t>
+      </w:r>
+    </w:p>
+    <w:p>
+      <w:pPr>
+        <w:shd w:val="clear" w:color="auto" w:fill="FFFFFF"/>
+        <w:jc w:val="both"/>
+        <w:textAlignment w:val="baseline"/>
+        <w:rPr>
+          <w:rFonts w:ascii="Times New Roman" w:eastAsia="Times New Roman" w:hAnsi="Times New Roman" w:cs="Times New Roman"/>
+          <w:lang w:eastAsia="pt-BR"/>
+        </w:rPr>
+      </w:pPr>
+      <w:r>
+        <w:rPr>
+          <w:rFonts w:ascii="Times New Roman" w:eastAsia="Times New Roman" w:hAnsi="Times New Roman" w:cs="Times New Roman"/>
+          <w:lang w:eastAsia="pt-BR"/>
+        </w:rPr>
+        <w:t>-Dificuldade no atendimento pelo fornecedor: tempo de resposta do fornecedor é</w:t>
+      </w:r>
+    </w:p>
+    <w:p>
+      <w:pPr>
+        <w:shd w:val="clear" w:color="auto" w:fill="FFFFFF"/>
+        <w:jc w:val="both"/>
+        <w:textAlignment w:val="baseline"/>
+        <w:rPr>
+          <w:rFonts w:ascii="Times New Roman" w:eastAsia="Times New Roman" w:hAnsi="Times New Roman" w:cs="Times New Roman"/>
+          <w:lang w:eastAsia="pt-BR"/>
+        </w:rPr>
+      </w:pPr>
+      <w:r>
+        <w:rPr>
+          <w:rFonts w:ascii="Times New Roman" w:eastAsia="Times New Roman" w:hAnsi="Times New Roman" w:cs="Times New Roman"/>
+          <w:lang w:eastAsia="pt-BR"/>
+        </w:rPr>
+        <w:t>lento, o suporte técnico não é adequado, o consultor é despreparado;</w:t>
+      </w:r>
+    </w:p>
+    <w:p>
+      <w:pPr>
+        <w:shd w:val="clear" w:color="auto" w:fill="FFFFFF"/>
+        <w:jc w:val="both"/>
+        <w:textAlignment w:val="baseline"/>
+        <w:rPr>
+          <w:rFonts w:ascii="Times New Roman" w:eastAsia="Times New Roman" w:hAnsi="Times New Roman" w:cs="Times New Roman"/>
+          <w:lang w:eastAsia="pt-BR"/>
+        </w:rPr>
+      </w:pPr>
+      <w:r>
+        <w:rPr>
+          <w:rFonts w:ascii="Times New Roman" w:eastAsia="Times New Roman" w:hAnsi="Times New Roman" w:cs="Times New Roman"/>
+          <w:lang w:eastAsia="pt-BR"/>
+        </w:rPr>
+        <w:t xml:space="preserve">  -A  consultoria  externa  é  cara  e  o  projeto  tem  de  ser  bem  acompanhado, envolvendo pessoas com conhecimento técnico e de negócio;</w:t>
+      </w:r>
+    </w:p>
+    <w:p>
+      <w:pPr>
+        <w:shd w:val="clear" w:color="auto" w:fill="FFFFFF"/>
+        <w:jc w:val="both"/>
+        <w:textAlignment w:val="baseline"/>
+        <w:rPr>
+          <w:rFonts w:ascii="Times New Roman" w:eastAsia="Times New Roman" w:hAnsi="Times New Roman" w:cs="Times New Roman"/>
+          <w:lang w:eastAsia="pt-BR"/>
+        </w:rPr>
+      </w:pPr>
+      <w:r>
+        <w:rPr>
+          <w:rFonts w:ascii="Times New Roman" w:eastAsia="Times New Roman" w:hAnsi="Times New Roman" w:cs="Times New Roman"/>
+          <w:lang w:eastAsia="pt-BR"/>
+        </w:rPr>
+        <w:t xml:space="preserve">  -Resistência  dos  funcionários:  adaptação  às  mudanças  na  rotina  do  trabalho, decorrente da introdução do sistema;</w:t>
+      </w:r>
+    </w:p>
+    <w:p>
+      <w:pPr>
+        <w:shd w:val="clear" w:color="auto" w:fill="FFFFFF"/>
+        <w:jc w:val="both"/>
+        <w:textAlignment w:val="baseline"/>
+        <w:rPr>
+          <w:rFonts w:ascii="Times New Roman" w:eastAsia="Times New Roman" w:hAnsi="Times New Roman" w:cs="Times New Roman"/>
+          <w:lang w:eastAsia="pt-BR"/>
+        </w:rPr>
+      </w:pPr>
+      <w:r>
+        <w:rPr>
+          <w:rFonts w:ascii="Times New Roman" w:eastAsia="Times New Roman" w:hAnsi="Times New Roman" w:cs="Times New Roman"/>
+          <w:lang w:eastAsia="pt-BR"/>
+        </w:rPr>
+        <w:t xml:space="preserve">  -Resistência da alta administração e dos funcionários mais antigos por não terem conhecimentos básicos em informática;</w:t>
+      </w:r>
+    </w:p>
+    <w:p>
+      <w:pPr>
+        <w:shd w:val="clear" w:color="auto" w:fill="FFFFFF"/>
+        <w:jc w:val="both"/>
+        <w:textAlignment w:val="baseline"/>
+        <w:rPr>
+          <w:rFonts w:ascii="Times New Roman" w:eastAsia="Times New Roman" w:hAnsi="Times New Roman" w:cs="Times New Roman"/>
+          <w:lang w:eastAsia="pt-BR"/>
+        </w:rPr>
+      </w:pPr>
+      <w:r>
+        <w:rPr>
+          <w:rFonts w:ascii="Times New Roman" w:eastAsia="Times New Roman" w:hAnsi="Times New Roman" w:cs="Times New Roman"/>
+          <w:lang w:eastAsia="pt-BR"/>
+        </w:rPr>
+        <w:t>-Funcionários sem qualificação técnica para dar suporte e utilizar o sistema;</w:t>
+      </w:r>
+    </w:p>
+    <w:p>
+      <w:pPr>
+        <w:shd w:val="clear" w:color="auto" w:fill="FFFFFF"/>
+        <w:jc w:val="both"/>
+        <w:textAlignment w:val="baseline"/>
+        <w:rPr>
+          <w:rFonts w:ascii="Times New Roman" w:eastAsia="Times New Roman" w:hAnsi="Times New Roman" w:cs="Times New Roman"/>
+          <w:lang w:eastAsia="pt-BR"/>
+        </w:rPr>
+      </w:pPr>
+      <w:r>
+        <w:rPr>
+          <w:rFonts w:ascii="Times New Roman" w:eastAsia="Times New Roman" w:hAnsi="Times New Roman" w:cs="Times New Roman"/>
+          <w:lang w:eastAsia="pt-BR"/>
+        </w:rPr>
+        <w:t>-Falta confiabilidade nas informações extraídas do sistema.</w:t>
+      </w:r>
+    </w:p>
+    <w:p>
+      <w:pPr>
+        <w:shd w:val="clear" w:color="auto" w:fill="FFFFFF"/>
+        <w:jc w:val="both"/>
+        <w:textAlignment w:val="baseline"/>
+        <w:rPr>
+          <w:rFonts w:ascii="Times New Roman" w:eastAsia="Times New Roman" w:hAnsi="Times New Roman" w:cs="Times New Roman"/>
+          <w:lang w:eastAsia="pt-BR"/>
+        </w:rPr>
+      </w:pPr>
+    </w:p>
+    <w:p>
+      <w:pPr>
+        <w:shd w:val="clear" w:color="auto" w:fill="FFFFFF"/>
+        <w:jc w:val="both"/>
+        <w:textAlignment w:val="baseline"/>
+        <w:rPr>
+          <w:rFonts w:ascii="Times New Roman" w:eastAsia="Times New Roman" w:hAnsi="Times New Roman" w:cs="Times New Roman"/>
+          <w:lang w:eastAsia="pt-BR"/>
+        </w:rPr>
+      </w:pPr>
+    </w:p>
+    <w:p>
+      <w:pPr>
+        <w:shd w:val="clear" w:color="auto" w:fill="FFFFFF"/>
+        <w:jc w:val="both"/>
+        <w:textAlignment w:val="baseline"/>
+        <w:rPr>
+          <w:rFonts w:ascii="Times New Roman" w:eastAsia="Times New Roman" w:hAnsi="Times New Roman" w:cs="Times New Roman"/>
+          <w:lang w:eastAsia="pt-BR"/>
+        </w:rPr>
+      </w:pPr>
+    </w:p>
+    <w:p>
+      <w:pPr>
+        <w:shd w:val="clear" w:color="auto" w:fill="FFFFFF"/>
+        <w:jc w:val="both"/>
+        <w:textAlignment w:val="baseline"/>
+        <w:rPr>
+          <w:rFonts w:ascii="Times New Roman" w:eastAsia="Times New Roman" w:hAnsi="Times New Roman" w:cs="Times New Roman"/>
+          <w:lang w:eastAsia="pt-BR"/>
+        </w:rPr>
+      </w:pPr>
     </w:p>
     <w:p>
       <w:pPr>
@@ -801,6 +1799,7 @@
         <w:rPr>
           <w:rFonts w:ascii="Times New Roman" w:eastAsia="Times New Roman" w:hAnsi="Times New Roman" w:cs="Times New Roman"/>
           <w:strike/>
+          <w:u w:val="single"/>
           <w:bdr w:val="none" w:sz="0" w:space="0" w:color="auto" w:frame="1"/>
           <w:lang w:eastAsia="pt-BR"/>
         </w:rPr>
@@ -819,17 +1818,19 @@
       <w:pPr>
         <w:jc w:val="both"/>
         <w:rPr>
-          <w:rFonts w:ascii="Times New Roman" w:eastAsiaTheme="minorHAnsi" w:hAnsi="Times New Roman" w:cs="Times New Roman"/>
-          <w:lang w:eastAsia="en-US"/>
-        </w:rPr>
-      </w:pPr>
-    </w:p>
-    <w:p/>
+          <w:rFonts w:ascii="Times New Roman" w:hAnsi="Times New Roman" w:cs="Times New Roman"/>
+        </w:rPr>
+      </w:pPr>
+    </w:p>
+    <w:p>
+      <w:bookmarkStart w:id="0" w:name="_GoBack"/>
+      <w:bookmarkEnd w:id="0"/>
+    </w:p>
     <w:sectPr>
       <w:pgSz w:w="11906" w:h="16838"/>
-      <w:pgMar w:top="1134" w:right="1134" w:bottom="1134" w:left="1134" w:header="0" w:footer="0" w:gutter="0"/>
-      <w:cols w:space="720"/>
-      <w:formProt w:val="0"/>
+      <w:pgMar w:top="1417" w:right="1701" w:bottom="1417" w:left="1701" w:header="708" w:footer="708" w:gutter="0"/>
+      <w:cols w:space="708"/>
+      <w:docGrid w:linePitch="360"/>
     </w:sectPr>
   </w:body>
 </w:document>
@@ -950,20 +1951,127 @@
       </w:rPr>
     </w:lvl>
   </w:abstractNum>
+  <w:abstractNum w:abstractNumId="1" w15:restartNumberingAfterBreak="0">
+    <w:nsid w:val="3FC64F41"/>
+    <w:multiLevelType w:val="hybridMultilevel"/>
+    <w:tmpl w:val="ACCEF2CC"/>
+    <w:lvl w:ilvl="0" w:tplc="0416000D">
+      <w:start w:val="1"/>
+      <w:numFmt w:val="bullet"/>
+      <w:lvlText w:val=""/>
+      <w:lvlJc w:val="left"/>
+      <w:pPr>
+        <w:ind w:left="720" w:hanging="360"/>
+      </w:pPr>
+      <w:rPr>
+        <w:rFonts w:ascii="Wingdings" w:hAnsi="Wingdings" w:hint="default"/>
+      </w:rPr>
+    </w:lvl>
+    <w:lvl w:ilvl="1" w:tplc="04160003" w:tentative="1">
+      <w:start w:val="1"/>
+      <w:numFmt w:val="bullet"/>
+      <w:lvlText w:val="o"/>
+      <w:lvlJc w:val="left"/>
+      <w:pPr>
+        <w:ind w:left="1440" w:hanging="360"/>
+      </w:pPr>
+      <w:rPr>
+        <w:rFonts w:ascii="Courier New" w:hAnsi="Courier New" w:cs="Courier New" w:hint="default"/>
+      </w:rPr>
+    </w:lvl>
+    <w:lvl w:ilvl="2" w:tplc="04160005" w:tentative="1">
+      <w:start w:val="1"/>
+      <w:numFmt w:val="bullet"/>
+      <w:lvlText w:val=""/>
+      <w:lvlJc w:val="left"/>
+      <w:pPr>
+        <w:ind w:left="2160" w:hanging="360"/>
+      </w:pPr>
+      <w:rPr>
+        <w:rFonts w:ascii="Wingdings" w:hAnsi="Wingdings" w:hint="default"/>
+      </w:rPr>
+    </w:lvl>
+    <w:lvl w:ilvl="3" w:tplc="04160001" w:tentative="1">
+      <w:start w:val="1"/>
+      <w:numFmt w:val="bullet"/>
+      <w:lvlText w:val=""/>
+      <w:lvlJc w:val="left"/>
+      <w:pPr>
+        <w:ind w:left="2880" w:hanging="360"/>
+      </w:pPr>
+      <w:rPr>
+        <w:rFonts w:ascii="Symbol" w:hAnsi="Symbol" w:hint="default"/>
+      </w:rPr>
+    </w:lvl>
+    <w:lvl w:ilvl="4" w:tplc="04160003" w:tentative="1">
+      <w:start w:val="1"/>
+      <w:numFmt w:val="bullet"/>
+      <w:lvlText w:val="o"/>
+      <w:lvlJc w:val="left"/>
+      <w:pPr>
+        <w:ind w:left="3600" w:hanging="360"/>
+      </w:pPr>
+      <w:rPr>
+        <w:rFonts w:ascii="Courier New" w:hAnsi="Courier New" w:cs="Courier New" w:hint="default"/>
+      </w:rPr>
+    </w:lvl>
+    <w:lvl w:ilvl="5" w:tplc="04160005" w:tentative="1">
+      <w:start w:val="1"/>
+      <w:numFmt w:val="bullet"/>
+      <w:lvlText w:val=""/>
+      <w:lvlJc w:val="left"/>
+      <w:pPr>
+        <w:ind w:left="4320" w:hanging="360"/>
+      </w:pPr>
+      <w:rPr>
+        <w:rFonts w:ascii="Wingdings" w:hAnsi="Wingdings" w:hint="default"/>
+      </w:rPr>
+    </w:lvl>
+    <w:lvl w:ilvl="6" w:tplc="04160001" w:tentative="1">
+      <w:start w:val="1"/>
+      <w:numFmt w:val="bullet"/>
+      <w:lvlText w:val=""/>
+      <w:lvlJc w:val="left"/>
+      <w:pPr>
+        <w:ind w:left="5040" w:hanging="360"/>
+      </w:pPr>
+      <w:rPr>
+        <w:rFonts w:ascii="Symbol" w:hAnsi="Symbol" w:hint="default"/>
+      </w:rPr>
+    </w:lvl>
+    <w:lvl w:ilvl="7" w:tplc="04160003" w:tentative="1">
+      <w:start w:val="1"/>
+      <w:numFmt w:val="bullet"/>
+      <w:lvlText w:val="o"/>
+      <w:lvlJc w:val="left"/>
+      <w:pPr>
+        <w:ind w:left="5760" w:hanging="360"/>
+      </w:pPr>
+      <w:rPr>
+        <w:rFonts w:ascii="Courier New" w:hAnsi="Courier New" w:cs="Courier New" w:hint="default"/>
+      </w:rPr>
+    </w:lvl>
+    <w:lvl w:ilvl="8" w:tplc="04160005" w:tentative="1">
+      <w:start w:val="1"/>
+      <w:numFmt w:val="bullet"/>
+      <w:lvlText w:val=""/>
+      <w:lvlJc w:val="left"/>
+      <w:pPr>
+        <w:ind w:left="6480" w:hanging="360"/>
+      </w:pPr>
+      <w:rPr>
+        <w:rFonts w:ascii="Wingdings" w:hAnsi="Wingdings" w:hint="default"/>
+      </w:rPr>
+    </w:lvl>
+  </w:abstractNum>
   <w:num w:numId="1">
     <w:abstractNumId w:val="0"/>
   </w:num>
   <w:num w:numId="2">
     <w:abstractNumId w:val="0"/>
-    <w:lvlOverride w:ilvl="0"/>
-    <w:lvlOverride w:ilvl="1"/>
-    <w:lvlOverride w:ilvl="2"/>
-    <w:lvlOverride w:ilvl="3"/>
-    <w:lvlOverride w:ilvl="4"/>
-    <w:lvlOverride w:ilvl="5"/>
-    <w:lvlOverride w:ilvl="6"/>
-    <w:lvlOverride w:ilvl="7"/>
-    <w:lvlOverride w:ilvl="8"/>
+  </w:num>
+  <w:num w:numId="3">
+    <w:abstractNumId w:val="1"/>
   </w:num>
 </w:numbering>
 </file>
@@ -1481,7 +2589,6 @@
     <w:name w:val="Normal (Web)"/>
     <w:basedOn w:val="Normal"/>
     <w:uiPriority w:val="99"/>
-    <w:semiHidden/>
     <w:unhideWhenUsed/>
     <w:rsid w:val="00AA741B"/>
     <w:pPr>

</xml_diff>

<commit_message>
Projeto Pronto de SistemaGestãoEmpresarial
</commit_message>
<xml_diff>
--- a/SistemaGestaoEmpresarial/SistemaGestaoEmpresarial.docx
+++ b/SistemaGestaoEmpresarial/SistemaGestaoEmpresarial.docx
@@ -10,12 +10,14 @@
         <w:jc w:val="center"/>
         <w:rPr>
           <w:rFonts w:ascii="Times New Roman" w:hAnsi="Times New Roman" w:cs="Times New Roman"/>
+          <w:b/>
           <w:color w:val="000000"/>
         </w:rPr>
       </w:pPr>
       <w:r>
         <w:rPr>
           <w:rFonts w:ascii="Times New Roman" w:hAnsi="Times New Roman" w:cs="Times New Roman"/>
+          <w:b/>
           <w:color w:val="000000"/>
         </w:rPr>
         <w:t>ERP (Enterprise Resource Planning)</w:t>
@@ -27,11 +29,15 @@
         <w:jc w:val="both"/>
         <w:rPr>
           <w:rFonts w:ascii="Times New Roman" w:hAnsi="Times New Roman" w:cs="Times New Roman"/>
+          <w:sz w:val="24"/>
+          <w:szCs w:val="24"/>
         </w:rPr>
       </w:pPr>
       <w:r>
         <w:rPr>
           <w:rFonts w:ascii="Times New Roman" w:hAnsi="Times New Roman" w:cs="Times New Roman"/>
+          <w:sz w:val="24"/>
+          <w:szCs w:val="24"/>
         </w:rPr>
         <w:t>ERP é uma sigla em Inglês que significa Enterprise Resource Planning, que nada mais é, em português que; Planejamento dos Recursos da Empresa.</w:t>
       </w:r>
@@ -41,17 +47,23 @@
         <w:jc w:val="both"/>
         <w:rPr>
           <w:rFonts w:ascii="Times New Roman" w:hAnsi="Times New Roman" w:cs="Times New Roman"/>
+          <w:sz w:val="24"/>
+          <w:szCs w:val="24"/>
         </w:rPr>
       </w:pPr>
       <w:r>
         <w:rPr>
           <w:rFonts w:ascii="Times New Roman" w:hAnsi="Times New Roman" w:cs="Times New Roman"/>
+          <w:sz w:val="24"/>
+          <w:szCs w:val="24"/>
         </w:rPr>
         <w:t xml:space="preserve"> </w:t>
       </w:r>
       <w:r>
         <w:rPr>
           <w:rFonts w:ascii="Times New Roman" w:hAnsi="Times New Roman" w:cs="Times New Roman"/>
+          <w:sz w:val="24"/>
+          <w:szCs w:val="24"/>
         </w:rPr>
         <w:tab/>
         <w:t>ERP são sistemas de informação integrados, adquiridos na forma de pacotes comerciais de software com a finalidade de dar suporte à maioria das operações de uma empresa. Considerando-se o modelo da cadeia de valor, pode-se entender que o sistema ERP propõe-se a cobrir as atividades empresariais que vão da logística de entrada até as relacionadas à logística de saída e parte das atividades de marketing e vendas.</w:t>
@@ -59,55 +71,89 @@
     </w:p>
     <w:p>
       <w:pPr>
+        <w:spacing w:after="0"/>
         <w:ind w:firstLine="708"/>
         <w:jc w:val="both"/>
         <w:rPr>
           <w:rFonts w:ascii="Times New Roman" w:hAnsi="Times New Roman" w:cs="Times New Roman"/>
+          <w:sz w:val="24"/>
+          <w:szCs w:val="24"/>
         </w:rPr>
       </w:pPr>
       <w:r>
         <w:rPr>
           <w:rFonts w:ascii="Times New Roman" w:hAnsi="Times New Roman" w:cs="Times New Roman"/>
-        </w:rPr>
-        <w:t>Sistemas integrados são sistemas capazes de tratar de forma desfragmentada todo um conjunto de processos, são a base mais sólida para projetos de reengenharia de organizações. Então ERP nada mais é do que um termo genérico que pretende identificar o conjunto de atividades executadas por um pacote de software modular e tem por seu principal objetivo, o auxílio dos processos de gestão de uma empresa.</w:t>
-      </w:r>
-    </w:p>
-    <w:p>
-      <w:pPr>
+          <w:sz w:val="24"/>
+          <w:szCs w:val="24"/>
+        </w:rPr>
+        <w:t>Sistemas integrados são sistemas capazes de tratar de forma desfragmentada todo um conjunto de processos, são a base mais sólida para projetos de reengenharia de organizações.</w:t>
+      </w:r>
+      <w:r>
+        <w:rPr>
+          <w:rFonts w:ascii="Times New Roman" w:hAnsi="Times New Roman" w:cs="Times New Roman"/>
+          <w:sz w:val="24"/>
+          <w:szCs w:val="24"/>
+        </w:rPr>
+        <w:t xml:space="preserve"> </w:t>
+      </w:r>
+      <w:r>
+        <w:rPr>
+          <w:rFonts w:ascii="Times New Roman" w:hAnsi="Times New Roman" w:cs="Times New Roman"/>
+          <w:sz w:val="24"/>
+          <w:szCs w:val="24"/>
+        </w:rPr>
+        <w:t>Então ERP nada mais é do que um termo genérico que pretende identificar o conjunto de atividades executadas por um pacote de software modular e tem por seu principal objetivo, o auxílio dos processos de gestão de uma empresa.</w:t>
+      </w:r>
+    </w:p>
+    <w:p>
+      <w:pPr>
+        <w:spacing w:after="0"/>
         <w:ind w:firstLine="360"/>
         <w:jc w:val="both"/>
         <w:rPr>
           <w:rFonts w:ascii="Times New Roman" w:hAnsi="Times New Roman" w:cs="Times New Roman"/>
+          <w:sz w:val="24"/>
+          <w:szCs w:val="24"/>
         </w:rPr>
       </w:pPr>
       <w:r>
         <w:rPr>
           <w:rFonts w:ascii="Times New Roman" w:hAnsi="Times New Roman" w:cs="Times New Roman"/>
+          <w:sz w:val="24"/>
+          <w:szCs w:val="24"/>
         </w:rPr>
         <w:t xml:space="preserve">Em sua essência, o ERP torna a troca de informação conveniente, para a pessoa certa, no momento ideal. </w:t>
       </w:r>
     </w:p>
     <w:p>
       <w:pPr>
+        <w:spacing w:after="0"/>
         <w:ind w:firstLine="708"/>
         <w:jc w:val="both"/>
         <w:rPr>
           <w:rFonts w:ascii="Times New Roman" w:hAnsi="Times New Roman" w:cs="Times New Roman"/>
+          <w:sz w:val="24"/>
+          <w:szCs w:val="24"/>
         </w:rPr>
       </w:pPr>
       <w:r>
         <w:rPr>
           <w:rFonts w:ascii="Times New Roman" w:hAnsi="Times New Roman" w:cs="Times New Roman"/>
+          <w:sz w:val="24"/>
+          <w:szCs w:val="24"/>
         </w:rPr>
         <w:t>Os sistemas ERP são compostos por uma base de dados central e única, e por módulos e processos, como mostra a Figura 1, é preciso ressaltar a diferença entre módulos e processos:</w:t>
       </w:r>
     </w:p>
     <w:p>
       <w:pPr>
+        <w:spacing w:after="0"/>
         <w:ind w:firstLine="708"/>
         <w:jc w:val="both"/>
         <w:rPr>
           <w:rFonts w:ascii="Times New Roman" w:hAnsi="Times New Roman" w:cs="Times New Roman"/>
+          <w:sz w:val="24"/>
+          <w:szCs w:val="24"/>
         </w:rPr>
       </w:pPr>
     </w:p>
@@ -141,7 +187,55 @@
           <w:sz w:val="24"/>
           <w:szCs w:val="24"/>
         </w:rPr>
-        <w:t xml:space="preserve"> Armazenam somente informações sobre uma determinada área da empresa (por exemplo, financeira ou recursos humanos), e não possuem ligação direta com os outros módulos que compõe o sistema.</w:t>
+        <w:t xml:space="preserve"> Armazenam somente informações sobre uma determinada área da</w:t>
+      </w:r>
+      <w:r>
+        <w:rPr>
+          <w:rFonts w:ascii="Times New Roman" w:hAnsi="Times New Roman" w:cs="Times New Roman"/>
+          <w:sz w:val="24"/>
+          <w:szCs w:val="24"/>
+        </w:rPr>
+        <w:t xml:space="preserve"> </w:t>
+      </w:r>
+      <w:r>
+        <w:rPr>
+          <w:rFonts w:ascii="Times New Roman" w:hAnsi="Times New Roman" w:cs="Times New Roman"/>
+          <w:sz w:val="24"/>
+          <w:szCs w:val="24"/>
+        </w:rPr>
+        <w:t>empresa</w:t>
+      </w:r>
+      <w:r>
+        <w:rPr>
+          <w:rFonts w:ascii="Times New Roman" w:hAnsi="Times New Roman" w:cs="Times New Roman"/>
+          <w:sz w:val="24"/>
+          <w:szCs w:val="24"/>
+        </w:rPr>
+        <w:t xml:space="preserve"> </w:t>
+      </w:r>
+      <w:r>
+        <w:rPr>
+          <w:rFonts w:ascii="Times New Roman" w:hAnsi="Times New Roman" w:cs="Times New Roman"/>
+          <w:sz w:val="24"/>
+          <w:szCs w:val="24"/>
+        </w:rPr>
+        <w:t>(por exemplo, financeira ou recursos humanos), e não possuem ligação direta com os</w:t>
+      </w:r>
+      <w:r>
+        <w:rPr>
+          <w:rFonts w:ascii="Times New Roman" w:hAnsi="Times New Roman" w:cs="Times New Roman"/>
+          <w:sz w:val="24"/>
+          <w:szCs w:val="24"/>
+        </w:rPr>
+        <w:t xml:space="preserve"> </w:t>
+      </w:r>
+      <w:r>
+        <w:rPr>
+          <w:rFonts w:ascii="Times New Roman" w:hAnsi="Times New Roman" w:cs="Times New Roman"/>
+          <w:sz w:val="24"/>
+          <w:szCs w:val="24"/>
+        </w:rPr>
+        <w:t>outros módulos que compõe o sistema.</w:t>
       </w:r>
     </w:p>
     <w:p>
@@ -179,36 +273,50 @@
     </w:p>
     <w:p>
       <w:pPr>
+        <w:spacing w:after="0"/>
         <w:jc w:val="both"/>
         <w:rPr>
           <w:rFonts w:ascii="Times New Roman" w:hAnsi="Times New Roman" w:cs="Times New Roman"/>
+          <w:sz w:val="24"/>
+          <w:szCs w:val="24"/>
         </w:rPr>
       </w:pPr>
       <w:r>
         <w:rPr>
           <w:rFonts w:ascii="Times New Roman" w:hAnsi="Times New Roman" w:cs="Times New Roman"/>
+          <w:sz w:val="24"/>
+          <w:szCs w:val="24"/>
         </w:rPr>
         <w:t>módulos do sistema e também a base de dados central.</w:t>
       </w:r>
     </w:p>
     <w:p>
       <w:pPr>
+        <w:spacing w:after="0"/>
         <w:jc w:val="both"/>
         <w:rPr>
           <w:rFonts w:ascii="Times New Roman" w:hAnsi="Times New Roman" w:cs="Times New Roman"/>
-        </w:rPr>
-      </w:pPr>
-    </w:p>
-    <w:p>
-      <w:pPr>
+          <w:sz w:val="24"/>
+          <w:szCs w:val="24"/>
+        </w:rPr>
+      </w:pPr>
+    </w:p>
+    <w:p>
+      <w:pPr>
+        <w:spacing w:after="0"/>
+        <w:ind w:firstLine="708"/>
         <w:jc w:val="both"/>
         <w:rPr>
           <w:rFonts w:ascii="Times New Roman" w:hAnsi="Times New Roman" w:cs="Times New Roman"/>
+          <w:sz w:val="24"/>
+          <w:szCs w:val="24"/>
         </w:rPr>
       </w:pPr>
       <w:r>
         <w:rPr>
           <w:rFonts w:ascii="Times New Roman" w:hAnsi="Times New Roman" w:cs="Times New Roman"/>
+          <w:sz w:val="24"/>
+          <w:szCs w:val="24"/>
         </w:rPr>
         <w:t>Para a implementação dos sistemas ERP’s geralmente são criadas equipes e cada uma destas equipes fica responsável pela criação de um determinado modulo do sistema, após a criação dos módulos é necessário realizar uma integração entre eles para haver um fluxo da informação através do sistema.</w:t>
       </w:r>
@@ -219,15 +327,19 @@
         <w:jc w:val="both"/>
         <w:rPr>
           <w:rFonts w:ascii="Times New Roman" w:hAnsi="Times New Roman" w:cs="Times New Roman"/>
+          <w:sz w:val="24"/>
+          <w:szCs w:val="24"/>
         </w:rPr>
       </w:pPr>
       <w:r>
         <w:rPr>
           <w:rFonts w:ascii="Times New Roman" w:hAnsi="Times New Roman" w:cs="Times New Roman"/>
           <w:noProof/>
+          <w:sz w:val="24"/>
+          <w:szCs w:val="24"/>
         </w:rPr>
         <w:drawing>
-          <wp:anchor distT="0" distB="0" distL="114300" distR="114300" simplePos="0" relativeHeight="251659264" behindDoc="0" locked="0" layoutInCell="1" allowOverlap="1" wp14:anchorId="112D10DC" wp14:editId="08EC8AE9">
+          <wp:anchor distT="0" distB="0" distL="114300" distR="114300" simplePos="0" relativeHeight="251658240" behindDoc="0" locked="0" layoutInCell="1" allowOverlap="1" wp14:anchorId="031514C7" wp14:editId="38E21AF4">
             <wp:simplePos x="0" y="0"/>
             <wp:positionH relativeFrom="column">
               <wp:posOffset>382905</wp:posOffset>
@@ -250,7 +362,7 @@
                     <pic:cNvPicPr/>
                   </pic:nvPicPr>
                   <pic:blipFill>
-                    <a:blip r:embed="rId5">
+                    <a:blip r:embed="rId6">
                       <a:extLst>
                         <a:ext uri="{28A0092B-C50C-407E-A947-70E740481C1C}">
                           <a14:useLocalDpi xmlns:a14="http://schemas.microsoft.com/office/drawing/2010/main" val="0"/>
@@ -288,11 +400,14 @@
         <w:rPr>
           <w:rFonts w:ascii="Times New Roman" w:eastAsia="Times New Roman" w:hAnsi="Times New Roman" w:cs="Times New Roman"/>
           <w:b/>
-          <w:lang w:eastAsia="pt-BR"/>
-        </w:rPr>
-      </w:pPr>
-      <w:r>
-        <w:rPr>
+          <w:sz w:val="24"/>
+          <w:szCs w:val="24"/>
+          <w:lang w:eastAsia="pt-BR"/>
+        </w:rPr>
+      </w:pPr>
+      <w:r>
+        <w:rPr>
+          <w:rFonts w:ascii="Times New Roman" w:hAnsi="Times New Roman" w:cs="Times New Roman"/>
           <w:b/>
         </w:rPr>
         <w:br w:type="page"/>
@@ -338,10 +453,12 @@
       <w:r>
         <w:t>A difusão da internet, somada ao fenômeno da virtualização dos serviços, reformulou a maneira como as organizações operam e </w:t>
       </w:r>
-      <w:hyperlink r:id="rId6" w:history="1">
+      <w:hyperlink r:id="rId7" w:history="1">
         <w:r>
           <w:rPr>
             <w:rStyle w:val="Hyperlink"/>
+            <w:color w:val="auto"/>
+            <w:u w:val="none"/>
             <w:bdr w:val="none" w:sz="0" w:space="0" w:color="auto" w:frame="1"/>
           </w:rPr>
           <w:t>lidam com as suas informações</w:t>
@@ -362,17 +479,28 @@
       <w:r>
         <w:t>Em razão disso, hoje, os meios digitais estão entre os mais utilizados pelas companhias para </w:t>
       </w:r>
-      <w:hyperlink r:id="rId7" w:history="1">
+      <w:hyperlink r:id="rId8" w:history="1">
         <w:r>
           <w:rPr>
             <w:rStyle w:val="Hyperlink"/>
+            <w:color w:val="auto"/>
+            <w:u w:val="none"/>
             <w:bdr w:val="none" w:sz="0" w:space="0" w:color="auto" w:frame="1"/>
           </w:rPr>
           <w:t>integrar suas atividades</w:t>
         </w:r>
       </w:hyperlink>
       <w:r>
-        <w:t xml:space="preserve">, promover a comunicação, otimizar seus processos e embasar a tomada de decisão. No entanto, todo o diferencial e vantagens proporcionados pela internet também trouxeram alguns riscos. Por exemplo, a todo momento hackers e softwares maliciosos tentam se apoderar de informações confidenciais de empresas para tirar vantagem. </w:t>
+        <w:t>, promover a comunicação, otimizar seus processos e embasar a tomada de decisão.</w:t>
+      </w:r>
+      <w:r>
+        <w:t xml:space="preserve"> </w:t>
+      </w:r>
+      <w:r>
+        <w:t>No entanto, todo o diferencial e vantagens proporcionados pela internet também trouxeram alguns riscos. Por exemplo, a todo momento hackers e softwares maliciosos tentam se apoderar de informações confidenciais de empresas para tirar vantagem.</w:t>
+      </w:r>
+      <w:r>
+        <w:t xml:space="preserve"> </w:t>
       </w:r>
     </w:p>
     <w:p>
@@ -387,10 +515,12 @@
       <w:r>
         <w:t>Cuidar da segurança da informação nas empresas tornou-se medida de ordem para garantir a regularidade dos negócios, evitando que informações e dados sensíveis caiam em mãos erradas e causem prejuízos. Para isso, </w:t>
       </w:r>
-      <w:hyperlink r:id="rId8" w:history="1">
+      <w:hyperlink r:id="rId9" w:history="1">
         <w:r>
           <w:rPr>
             <w:rStyle w:val="Hyperlink"/>
+            <w:color w:val="auto"/>
+            <w:u w:val="none"/>
             <w:bdr w:val="none" w:sz="0" w:space="0" w:color="auto" w:frame="1"/>
           </w:rPr>
           <w:t>investir em um sistema ERP</w:t>
@@ -419,7 +549,10 @@
         <w:textAlignment w:val="baseline"/>
       </w:pPr>
       <w:r>
-        <w:t>Alguns pontos onde a ferramenta pode contribuir com a proteção da informação contra</w:t>
+        <w:t xml:space="preserve">Alguns pontos onde </w:t>
+      </w:r>
+      <w:r>
+        <w:t>a ferramenta pode contribuir com a proteção da informação contra</w:t>
       </w:r>
       <w:r>
         <w:br/>
@@ -456,17 +589,22 @@
     <w:p>
       <w:pPr>
         <w:shd w:val="clear" w:color="auto" w:fill="FFFFFF"/>
+        <w:spacing w:after="0" w:line="240" w:lineRule="auto"/>
         <w:ind w:firstLine="708"/>
         <w:jc w:val="both"/>
         <w:textAlignment w:val="baseline"/>
         <w:rPr>
           <w:rFonts w:ascii="Times New Roman" w:eastAsia="Times New Roman" w:hAnsi="Times New Roman" w:cs="Times New Roman"/>
-          <w:lang w:eastAsia="pt-BR"/>
-        </w:rPr>
-      </w:pPr>
-      <w:r>
-        <w:rPr>
-          <w:rFonts w:ascii="Times New Roman" w:eastAsia="Times New Roman" w:hAnsi="Times New Roman" w:cs="Times New Roman"/>
+          <w:sz w:val="24"/>
+          <w:szCs w:val="24"/>
+          <w:lang w:eastAsia="pt-BR"/>
+        </w:rPr>
+      </w:pPr>
+      <w:r>
+        <w:rPr>
+          <w:rFonts w:ascii="Times New Roman" w:eastAsia="Times New Roman" w:hAnsi="Times New Roman" w:cs="Times New Roman"/>
+          <w:sz w:val="24"/>
+          <w:szCs w:val="24"/>
           <w:lang w:eastAsia="pt-BR"/>
         </w:rPr>
         <w:t>Um dos grandes diferenciais da utilização de um sistema ERP, para gerir a informação da empresa, está no uso da criptografia como recurso adicional de segurança.</w:t>
@@ -475,16 +613,21 @@
     <w:p>
       <w:pPr>
         <w:shd w:val="clear" w:color="auto" w:fill="FFFFFF"/>
-        <w:jc w:val="both"/>
-        <w:textAlignment w:val="baseline"/>
-        <w:rPr>
-          <w:rFonts w:ascii="Times New Roman" w:eastAsia="Times New Roman" w:hAnsi="Times New Roman" w:cs="Times New Roman"/>
-          <w:lang w:eastAsia="pt-BR"/>
-        </w:rPr>
-      </w:pPr>
-      <w:r>
-        <w:rPr>
-          <w:rFonts w:ascii="Times New Roman" w:eastAsia="Times New Roman" w:hAnsi="Times New Roman" w:cs="Times New Roman"/>
+        <w:spacing w:after="0" w:line="240" w:lineRule="auto"/>
+        <w:jc w:val="both"/>
+        <w:textAlignment w:val="baseline"/>
+        <w:rPr>
+          <w:rFonts w:ascii="Times New Roman" w:eastAsia="Times New Roman" w:hAnsi="Times New Roman" w:cs="Times New Roman"/>
+          <w:sz w:val="24"/>
+          <w:szCs w:val="24"/>
+          <w:lang w:eastAsia="pt-BR"/>
+        </w:rPr>
+      </w:pPr>
+      <w:r>
+        <w:rPr>
+          <w:rFonts w:ascii="Times New Roman" w:eastAsia="Times New Roman" w:hAnsi="Times New Roman" w:cs="Times New Roman"/>
+          <w:sz w:val="24"/>
+          <w:szCs w:val="24"/>
           <w:lang w:eastAsia="pt-BR"/>
         </w:rPr>
         <w:t>Por meio de protocolos específicos de codificação, toda a informação contida no ERP é criptografada, ou seja, é embaralhada, de forma que mesmo que alguém consiga invadir o sistema, não poderá ter acesso ao conteúdo da informação.</w:t>
@@ -493,16 +636,21 @@
     <w:p>
       <w:pPr>
         <w:shd w:val="clear" w:color="auto" w:fill="FFFFFF"/>
-        <w:jc w:val="both"/>
-        <w:textAlignment w:val="baseline"/>
-        <w:rPr>
-          <w:rFonts w:ascii="Times New Roman" w:eastAsia="Times New Roman" w:hAnsi="Times New Roman" w:cs="Times New Roman"/>
-          <w:lang w:eastAsia="pt-BR"/>
-        </w:rPr>
-      </w:pPr>
-      <w:r>
-        <w:rPr>
-          <w:rFonts w:ascii="Times New Roman" w:eastAsia="Times New Roman" w:hAnsi="Times New Roman" w:cs="Times New Roman"/>
+        <w:spacing w:after="0" w:line="240" w:lineRule="auto"/>
+        <w:jc w:val="both"/>
+        <w:textAlignment w:val="baseline"/>
+        <w:rPr>
+          <w:rFonts w:ascii="Times New Roman" w:eastAsia="Times New Roman" w:hAnsi="Times New Roman" w:cs="Times New Roman"/>
+          <w:sz w:val="24"/>
+          <w:szCs w:val="24"/>
+          <w:lang w:eastAsia="pt-BR"/>
+        </w:rPr>
+      </w:pPr>
+      <w:r>
+        <w:rPr>
+          <w:rFonts w:ascii="Times New Roman" w:eastAsia="Times New Roman" w:hAnsi="Times New Roman" w:cs="Times New Roman"/>
+          <w:sz w:val="24"/>
+          <w:szCs w:val="24"/>
           <w:lang w:eastAsia="pt-BR"/>
         </w:rPr>
         <w:t>Tal fato já representa uma grande vantagem do ERP, quando comparado aos métodos tradicionais de gestão da informação, como bancos de dados hospedados em servidores comuns, dentro da própria empresa.</w:t>
@@ -511,13 +659,15 @@
     <w:p>
       <w:pPr>
         <w:shd w:val="clear" w:color="auto" w:fill="FFFFFF"/>
-        <w:spacing w:line="750" w:lineRule="atLeast"/>
+        <w:spacing w:after="0" w:line="750" w:lineRule="atLeast"/>
         <w:jc w:val="both"/>
         <w:textAlignment w:val="baseline"/>
         <w:outlineLvl w:val="1"/>
         <w:rPr>
           <w:rFonts w:ascii="Times New Roman" w:eastAsia="Times New Roman" w:hAnsi="Times New Roman" w:cs="Times New Roman"/>
           <w:b/>
+          <w:sz w:val="24"/>
+          <w:szCs w:val="24"/>
           <w:lang w:eastAsia="pt-BR"/>
         </w:rPr>
       </w:pPr>
@@ -525,6 +675,8 @@
         <w:rPr>
           <w:rFonts w:ascii="Times New Roman" w:eastAsia="Times New Roman" w:hAnsi="Times New Roman" w:cs="Times New Roman"/>
           <w:b/>
+          <w:sz w:val="24"/>
+          <w:szCs w:val="24"/>
           <w:lang w:eastAsia="pt-BR"/>
         </w:rPr>
         <w:t>2. Controle de acesso a informação</w:t>
@@ -533,17 +685,22 @@
     <w:p>
       <w:pPr>
         <w:shd w:val="clear" w:color="auto" w:fill="FFFFFF"/>
+        <w:spacing w:after="0" w:line="240" w:lineRule="auto"/>
         <w:ind w:firstLine="708"/>
         <w:jc w:val="both"/>
         <w:textAlignment w:val="baseline"/>
         <w:rPr>
           <w:rFonts w:ascii="Times New Roman" w:eastAsia="Times New Roman" w:hAnsi="Times New Roman" w:cs="Times New Roman"/>
-          <w:lang w:eastAsia="pt-BR"/>
-        </w:rPr>
-      </w:pPr>
-      <w:r>
-        <w:rPr>
-          <w:rFonts w:ascii="Times New Roman" w:eastAsia="Times New Roman" w:hAnsi="Times New Roman" w:cs="Times New Roman"/>
+          <w:sz w:val="24"/>
+          <w:szCs w:val="24"/>
+          <w:lang w:eastAsia="pt-BR"/>
+        </w:rPr>
+      </w:pPr>
+      <w:r>
+        <w:rPr>
+          <w:rFonts w:ascii="Times New Roman" w:eastAsia="Times New Roman" w:hAnsi="Times New Roman" w:cs="Times New Roman"/>
+          <w:sz w:val="24"/>
+          <w:szCs w:val="24"/>
           <w:lang w:eastAsia="pt-BR"/>
         </w:rPr>
         <w:t>Outro ponto relevante no que diz respeito à segurança da informação proporcionada por um sistema ERP está na forma como os dados nele contidos são acessados. Com o ERP, há um controle rígido de acesso ao ambiente de dados, de modo que somente as pessoas portadoras das credenciais podem acessar e fazer alterações nas informações.</w:t>
@@ -551,6 +708,8 @@
       <w:r>
         <w:rPr>
           <w:rFonts w:ascii="Times New Roman" w:eastAsia="Times New Roman" w:hAnsi="Times New Roman" w:cs="Times New Roman"/>
+          <w:sz w:val="24"/>
+          <w:szCs w:val="24"/>
           <w:lang w:eastAsia="pt-BR"/>
         </w:rPr>
         <w:t xml:space="preserve"> </w:t>
@@ -558,6 +717,8 @@
       <w:r>
         <w:rPr>
           <w:rFonts w:ascii="Times New Roman" w:eastAsia="Times New Roman" w:hAnsi="Times New Roman" w:cs="Times New Roman"/>
+          <w:sz w:val="24"/>
+          <w:szCs w:val="24"/>
           <w:lang w:eastAsia="pt-BR"/>
         </w:rPr>
         <w:t>Desse modo, o risco de invasões é, significativamente, reduzido e a empresa consegue limitar, com mais eficiência, quais funcionários podem acessar determinado tipo de dado.</w:t>
@@ -566,13 +727,15 @@
     <w:p>
       <w:pPr>
         <w:shd w:val="clear" w:color="auto" w:fill="FFFFFF"/>
-        <w:spacing w:line="750" w:lineRule="atLeast"/>
+        <w:spacing w:after="0" w:line="750" w:lineRule="atLeast"/>
         <w:jc w:val="both"/>
         <w:textAlignment w:val="baseline"/>
         <w:outlineLvl w:val="1"/>
         <w:rPr>
           <w:rFonts w:ascii="Times New Roman" w:eastAsia="Times New Roman" w:hAnsi="Times New Roman" w:cs="Times New Roman"/>
           <w:b/>
+          <w:sz w:val="24"/>
+          <w:szCs w:val="24"/>
           <w:lang w:eastAsia="pt-BR"/>
         </w:rPr>
       </w:pPr>
@@ -580,6 +743,8 @@
         <w:rPr>
           <w:rFonts w:ascii="Times New Roman" w:eastAsia="Times New Roman" w:hAnsi="Times New Roman" w:cs="Times New Roman"/>
           <w:b/>
+          <w:sz w:val="24"/>
+          <w:szCs w:val="24"/>
           <w:lang w:eastAsia="pt-BR"/>
         </w:rPr>
         <w:t>3. Utilização de firewalls</w:t>
@@ -588,17 +753,22 @@
     <w:p>
       <w:pPr>
         <w:shd w:val="clear" w:color="auto" w:fill="FFFFFF"/>
+        <w:spacing w:after="0" w:line="240" w:lineRule="auto"/>
         <w:ind w:firstLine="708"/>
         <w:jc w:val="both"/>
         <w:textAlignment w:val="baseline"/>
         <w:rPr>
           <w:rFonts w:ascii="Times New Roman" w:eastAsia="Times New Roman" w:hAnsi="Times New Roman" w:cs="Times New Roman"/>
-          <w:lang w:eastAsia="pt-BR"/>
-        </w:rPr>
-      </w:pPr>
-      <w:r>
-        <w:rPr>
-          <w:rFonts w:ascii="Times New Roman" w:eastAsia="Times New Roman" w:hAnsi="Times New Roman" w:cs="Times New Roman"/>
+          <w:sz w:val="24"/>
+          <w:szCs w:val="24"/>
+          <w:lang w:eastAsia="pt-BR"/>
+        </w:rPr>
+      </w:pPr>
+      <w:r>
+        <w:rPr>
+          <w:rFonts w:ascii="Times New Roman" w:eastAsia="Times New Roman" w:hAnsi="Times New Roman" w:cs="Times New Roman"/>
+          <w:sz w:val="24"/>
+          <w:szCs w:val="24"/>
           <w:lang w:eastAsia="pt-BR"/>
         </w:rPr>
         <w:t>Associado à criptografia e ao controle de acesso, um sistema ERP também reforça a segurança com o uso de firewalls.</w:t>
@@ -607,16 +777,21 @@
     <w:p>
       <w:pPr>
         <w:shd w:val="clear" w:color="auto" w:fill="FFFFFF"/>
-        <w:jc w:val="both"/>
-        <w:textAlignment w:val="baseline"/>
-        <w:rPr>
-          <w:rFonts w:ascii="Times New Roman" w:eastAsia="Times New Roman" w:hAnsi="Times New Roman" w:cs="Times New Roman"/>
-          <w:lang w:eastAsia="pt-BR"/>
-        </w:rPr>
-      </w:pPr>
-      <w:r>
-        <w:rPr>
-          <w:rFonts w:ascii="Times New Roman" w:eastAsia="Times New Roman" w:hAnsi="Times New Roman" w:cs="Times New Roman"/>
+        <w:spacing w:after="0" w:line="240" w:lineRule="auto"/>
+        <w:jc w:val="both"/>
+        <w:textAlignment w:val="baseline"/>
+        <w:rPr>
+          <w:rFonts w:ascii="Times New Roman" w:eastAsia="Times New Roman" w:hAnsi="Times New Roman" w:cs="Times New Roman"/>
+          <w:sz w:val="24"/>
+          <w:szCs w:val="24"/>
+          <w:lang w:eastAsia="pt-BR"/>
+        </w:rPr>
+      </w:pPr>
+      <w:r>
+        <w:rPr>
+          <w:rFonts w:ascii="Times New Roman" w:eastAsia="Times New Roman" w:hAnsi="Times New Roman" w:cs="Times New Roman"/>
+          <w:sz w:val="24"/>
+          <w:szCs w:val="24"/>
           <w:lang w:eastAsia="pt-BR"/>
         </w:rPr>
         <w:t>O firewall atua monitorando, continuamente, toda a comunicação realizada com os bancos de dados do sistema ERP. Assim, qualquer tipo de acesso malicioso é rapidamente identificado e a comunicação é suspensa, inviabilizando a ação de hackers, por exemplo.</w:t>
@@ -625,39 +800,168 @@
     <w:p>
       <w:pPr>
         <w:shd w:val="clear" w:color="auto" w:fill="FFFFFF"/>
-        <w:jc w:val="both"/>
-        <w:textAlignment w:val="baseline"/>
-        <w:rPr>
-          <w:rFonts w:ascii="Times New Roman" w:eastAsia="Times New Roman" w:hAnsi="Times New Roman" w:cs="Times New Roman"/>
-          <w:lang w:eastAsia="pt-BR"/>
-        </w:rPr>
-      </w:pPr>
-      <w:r>
-        <w:rPr>
-          <w:rFonts w:ascii="Times New Roman" w:eastAsia="Times New Roman" w:hAnsi="Times New Roman" w:cs="Times New Roman"/>
-          <w:lang w:eastAsia="pt-BR"/>
-        </w:rPr>
-        <w:t xml:space="preserve">Vale destacar, contudo, que o firewall não afeta o funcionamento do software, mas apenas restringe o tráfego de informações por determinadas portas, previamente configuradas com base nas diretrizes de segurança da empresa. Assim, por exemplo, </w:t>
-      </w:r>
-      <w:r>
-        <w:rPr>
-          <w:rFonts w:ascii="Times New Roman" w:eastAsia="Times New Roman" w:hAnsi="Times New Roman" w:cs="Times New Roman"/>
+        <w:spacing w:after="0" w:line="240" w:lineRule="auto"/>
+        <w:jc w:val="both"/>
+        <w:textAlignment w:val="baseline"/>
+        <w:rPr>
+          <w:rFonts w:ascii="Times New Roman" w:eastAsia="Times New Roman" w:hAnsi="Times New Roman" w:cs="Times New Roman"/>
+          <w:sz w:val="24"/>
+          <w:szCs w:val="24"/>
+          <w:lang w:eastAsia="pt-BR"/>
+        </w:rPr>
+      </w:pPr>
+      <w:r>
+        <w:rPr>
+          <w:rFonts w:ascii="Times New Roman" w:eastAsia="Times New Roman" w:hAnsi="Times New Roman" w:cs="Times New Roman"/>
+          <w:sz w:val="24"/>
+          <w:szCs w:val="24"/>
+          <w:lang w:eastAsia="pt-BR"/>
+        </w:rPr>
+        <w:t>Vale destacar, contudo, que o firewall não afeta o funcionamento do software, mas apenas restringe o tráfego de informações por determinadas portas, previamente configuradas com base nas diretrizes de segurança da empresa. Assim, por exemplo, quanto mais sensíveis forem os dados manipulados, mais robustas e criteriosas podem ser as configurações do firewall.</w:t>
+      </w:r>
+    </w:p>
+    <w:p>
+      <w:pPr>
+        <w:shd w:val="clear" w:color="auto" w:fill="FFFFFF"/>
+        <w:spacing w:after="0" w:line="750" w:lineRule="atLeast"/>
+        <w:jc w:val="both"/>
+        <w:textAlignment w:val="baseline"/>
+        <w:outlineLvl w:val="1"/>
+        <w:rPr>
+          <w:rFonts w:ascii="Times New Roman" w:eastAsia="Times New Roman" w:hAnsi="Times New Roman" w:cs="Times New Roman"/>
+          <w:b/>
+          <w:sz w:val="24"/>
+          <w:szCs w:val="24"/>
+          <w:lang w:eastAsia="pt-BR"/>
+        </w:rPr>
+      </w:pPr>
+      <w:r>
+        <w:rPr>
+          <w:rFonts w:ascii="Times New Roman" w:eastAsia="Times New Roman" w:hAnsi="Times New Roman" w:cs="Times New Roman"/>
+          <w:b/>
+          <w:sz w:val="24"/>
+          <w:szCs w:val="24"/>
           <w:lang w:eastAsia="pt-BR"/>
         </w:rPr>
         <w:lastRenderedPageBreak/>
-        <w:t>quanto mais sensíveis forem os dados manipulados, mais robustas e criteriosas podem ser as configurações do firewall.</w:t>
-      </w:r>
-    </w:p>
-    <w:p>
-      <w:pPr>
-        <w:shd w:val="clear" w:color="auto" w:fill="FFFFFF"/>
-        <w:spacing w:line="750" w:lineRule="atLeast"/>
-        <w:jc w:val="both"/>
-        <w:textAlignment w:val="baseline"/>
-        <w:outlineLvl w:val="1"/>
+        <w:t>4. Adoção de links dedicados na comunicação</w:t>
+      </w:r>
+    </w:p>
+    <w:p>
+      <w:pPr>
+        <w:shd w:val="clear" w:color="auto" w:fill="FFFFFF"/>
+        <w:spacing w:after="0" w:line="240" w:lineRule="auto"/>
+        <w:ind w:firstLine="708"/>
+        <w:jc w:val="both"/>
+        <w:textAlignment w:val="baseline"/>
+        <w:rPr>
+          <w:rFonts w:ascii="Times New Roman" w:eastAsia="Times New Roman" w:hAnsi="Times New Roman" w:cs="Times New Roman"/>
+          <w:sz w:val="24"/>
+          <w:szCs w:val="24"/>
+          <w:lang w:eastAsia="pt-BR"/>
+        </w:rPr>
+      </w:pPr>
+      <w:r>
+        <w:rPr>
+          <w:rFonts w:ascii="Times New Roman" w:eastAsia="Times New Roman" w:hAnsi="Times New Roman" w:cs="Times New Roman"/>
+          <w:sz w:val="24"/>
+          <w:szCs w:val="24"/>
+          <w:lang w:eastAsia="pt-BR"/>
+        </w:rPr>
+        <w:t>A empresas recorrem cada vez mais aos meios digitais para se comunicar, integrar setores, filiais e todo tipo de operação. Nesse sentido, o tráfego de dados e </w:t>
+      </w:r>
+      <w:r>
+        <w:rPr>
+          <w:rFonts w:ascii="Times New Roman" w:eastAsia="Times New Roman" w:hAnsi="Times New Roman" w:cs="Times New Roman"/>
+          <w:sz w:val="24"/>
+          <w:szCs w:val="24"/>
+          <w:bdr w:val="none" w:sz="0" w:space="0" w:color="auto" w:frame="1"/>
+          <w:lang w:eastAsia="pt-BR"/>
+        </w:rPr>
+        <w:t>comunicação com um ERP via internet</w:t>
+      </w:r>
+      <w:r>
+        <w:rPr>
+          <w:rFonts w:ascii="Times New Roman" w:eastAsia="Times New Roman" w:hAnsi="Times New Roman" w:cs="Times New Roman"/>
+          <w:sz w:val="24"/>
+          <w:szCs w:val="24"/>
+          <w:lang w:eastAsia="pt-BR"/>
+        </w:rPr>
+        <w:t> são ações recorrentes, especialmente, com a tendência da computação em nuvem.</w:t>
+      </w:r>
+    </w:p>
+    <w:p>
+      <w:pPr>
+        <w:shd w:val="clear" w:color="auto" w:fill="FFFFFF"/>
+        <w:spacing w:after="0" w:line="240" w:lineRule="auto"/>
+        <w:jc w:val="both"/>
+        <w:textAlignment w:val="baseline"/>
+        <w:rPr>
+          <w:rFonts w:ascii="Times New Roman" w:eastAsia="Times New Roman" w:hAnsi="Times New Roman" w:cs="Times New Roman"/>
+          <w:sz w:val="24"/>
+          <w:szCs w:val="24"/>
+          <w:lang w:eastAsia="pt-BR"/>
+        </w:rPr>
+      </w:pPr>
+      <w:r>
+        <w:rPr>
+          <w:rFonts w:ascii="Times New Roman" w:eastAsia="Times New Roman" w:hAnsi="Times New Roman" w:cs="Times New Roman"/>
+          <w:sz w:val="24"/>
+          <w:szCs w:val="24"/>
+          <w:lang w:eastAsia="pt-BR"/>
+        </w:rPr>
+        <w:t>Desse modo, garantir a segurança nesse tipo de comunicação é vital, o que não se concilia com a utilização de links compartilhados de internet. Por isso, investir na aquisição de um link dedicado de internet é uma medida altamente recomenda para aumentar o nível de segurança do ERP e toda a comunicação do negócio.</w:t>
+      </w:r>
+    </w:p>
+    <w:p>
+      <w:pPr>
+        <w:shd w:val="clear" w:color="auto" w:fill="FFFFFF"/>
+        <w:spacing w:after="0" w:line="240" w:lineRule="auto"/>
+        <w:ind w:firstLine="708"/>
+        <w:jc w:val="both"/>
+        <w:textAlignment w:val="baseline"/>
+        <w:rPr>
+          <w:rFonts w:ascii="Times New Roman" w:eastAsia="Times New Roman" w:hAnsi="Times New Roman" w:cs="Times New Roman"/>
+          <w:sz w:val="24"/>
+          <w:szCs w:val="24"/>
+          <w:lang w:eastAsia="pt-BR"/>
+        </w:rPr>
+      </w:pPr>
+      <w:r>
+        <w:rPr>
+          <w:rFonts w:ascii="Times New Roman" w:eastAsia="Times New Roman" w:hAnsi="Times New Roman" w:cs="Times New Roman"/>
+          <w:sz w:val="24"/>
+          <w:szCs w:val="24"/>
+          <w:lang w:eastAsia="pt-BR"/>
+        </w:rPr>
+        <w:t>Agindo assim, a empresa terá à disposição um canal de comunicação exclusivo para trafegar seus dados e informações. Ou seja, uma conexão segura, individualizada e totalmente ajustada às demandas do sistema ERP em termos de fluxo de dados e performance.</w:t>
+      </w:r>
+    </w:p>
+    <w:p>
+      <w:pPr>
+        <w:shd w:val="clear" w:color="auto" w:fill="FFFFFF"/>
+        <w:spacing w:after="0" w:line="240" w:lineRule="auto"/>
+        <w:jc w:val="both"/>
+        <w:textAlignment w:val="baseline"/>
+        <w:rPr>
+          <w:rFonts w:ascii="Times New Roman" w:eastAsia="Times New Roman" w:hAnsi="Times New Roman" w:cs="Times New Roman"/>
+          <w:sz w:val="24"/>
+          <w:szCs w:val="24"/>
+          <w:lang w:eastAsia="pt-BR"/>
+        </w:rPr>
+      </w:pPr>
+    </w:p>
+    <w:p>
+      <w:pPr>
+        <w:shd w:val="clear" w:color="auto" w:fill="FFFFFF"/>
+        <w:spacing w:after="0" w:line="240" w:lineRule="auto"/>
+        <w:jc w:val="both"/>
+        <w:textAlignment w:val="baseline"/>
         <w:rPr>
           <w:rFonts w:ascii="Times New Roman" w:eastAsia="Times New Roman" w:hAnsi="Times New Roman" w:cs="Times New Roman"/>
           <w:b/>
+          <w:sz w:val="24"/>
+          <w:szCs w:val="24"/>
           <w:lang w:eastAsia="pt-BR"/>
         </w:rPr>
       </w:pPr>
@@ -665,161 +969,8 @@
         <w:rPr>
           <w:rFonts w:ascii="Times New Roman" w:eastAsia="Times New Roman" w:hAnsi="Times New Roman" w:cs="Times New Roman"/>
           <w:b/>
-          <w:lang w:eastAsia="pt-BR"/>
-        </w:rPr>
-        <w:t>4. Adoção de links dedicados na comunicação</w:t>
-      </w:r>
-    </w:p>
-    <w:p>
-      <w:pPr>
-        <w:shd w:val="clear" w:color="auto" w:fill="FFFFFF"/>
-        <w:ind w:firstLine="708"/>
-        <w:jc w:val="both"/>
-        <w:textAlignment w:val="baseline"/>
-        <w:rPr>
-          <w:rFonts w:ascii="Times New Roman" w:eastAsia="Times New Roman" w:hAnsi="Times New Roman" w:cs="Times New Roman"/>
-          <w:lang w:eastAsia="pt-BR"/>
-        </w:rPr>
-      </w:pPr>
-      <w:r>
-        <w:rPr>
-          <w:rFonts w:ascii="Times New Roman" w:eastAsia="Times New Roman" w:hAnsi="Times New Roman" w:cs="Times New Roman"/>
-          <w:lang w:eastAsia="pt-BR"/>
-        </w:rPr>
-        <w:t>A empresas recorrem cada vez mais aos meios digitais para se comunicar, integrar setores, filiais e todo tipo de operação. Nesse sentido, o tráfego de dados e </w:t>
-      </w:r>
-      <w:r>
-        <w:rPr>
-          <w:rFonts w:ascii="Times New Roman" w:eastAsia="Times New Roman" w:hAnsi="Times New Roman" w:cs="Times New Roman"/>
-          <w:bdr w:val="none" w:sz="0" w:space="0" w:color="auto" w:frame="1"/>
-          <w:lang w:eastAsia="pt-BR"/>
-        </w:rPr>
-        <w:t>comunicação com um ERP via internet</w:t>
-      </w:r>
-      <w:r>
-        <w:rPr>
-          <w:rFonts w:ascii="Times New Roman" w:eastAsia="Times New Roman" w:hAnsi="Times New Roman" w:cs="Times New Roman"/>
-          <w:lang w:eastAsia="pt-BR"/>
-        </w:rPr>
-        <w:t> são ações recorrentes, especialmente, com a tendência da computação em nuvem.</w:t>
-      </w:r>
-    </w:p>
-    <w:p>
-      <w:pPr>
-        <w:shd w:val="clear" w:color="auto" w:fill="FFFFFF"/>
-        <w:jc w:val="both"/>
-        <w:textAlignment w:val="baseline"/>
-        <w:rPr>
-          <w:rFonts w:ascii="Times New Roman" w:eastAsia="Times New Roman" w:hAnsi="Times New Roman" w:cs="Times New Roman"/>
-          <w:lang w:eastAsia="pt-BR"/>
-        </w:rPr>
-      </w:pPr>
-      <w:r>
-        <w:rPr>
-          <w:rFonts w:ascii="Times New Roman" w:eastAsia="Times New Roman" w:hAnsi="Times New Roman" w:cs="Times New Roman"/>
-          <w:lang w:eastAsia="pt-BR"/>
-        </w:rPr>
-        <w:t>Desse modo, garantir a segurança nesse tipo de comunicação é vital, o que não se concilia com a utilização de links compartilhados de internet. Por isso, investir na aquisição de um link dedicado de internet é uma medida altamente recomenda para aumentar o nível de segurança do ERP e toda a comunicação do negócio.</w:t>
-      </w:r>
-    </w:p>
-    <w:p>
-      <w:pPr>
-        <w:shd w:val="clear" w:color="auto" w:fill="FFFFFF"/>
-        <w:ind w:firstLine="708"/>
-        <w:jc w:val="both"/>
-        <w:textAlignment w:val="baseline"/>
-        <w:rPr>
-          <w:rFonts w:ascii="Times New Roman" w:eastAsia="Times New Roman" w:hAnsi="Times New Roman" w:cs="Times New Roman"/>
-          <w:lang w:eastAsia="pt-BR"/>
-        </w:rPr>
-      </w:pPr>
-      <w:r>
-        <w:rPr>
-          <w:rFonts w:ascii="Times New Roman" w:eastAsia="Times New Roman" w:hAnsi="Times New Roman" w:cs="Times New Roman"/>
-          <w:lang w:eastAsia="pt-BR"/>
-        </w:rPr>
-        <w:t>Agindo assim, a empresa terá à disposição um canal de comunicação exclusivo para trafegar seus dados e informações. Ou seja, uma conexão segura, individualizada e totalmente ajustada às demandas do sistema ERP em termos de fluxo de dados e performance.</w:t>
-      </w:r>
-    </w:p>
-    <w:p>
-      <w:pPr>
-        <w:shd w:val="clear" w:color="auto" w:fill="FFFFFF"/>
-        <w:jc w:val="both"/>
-        <w:textAlignment w:val="baseline"/>
-        <w:rPr>
-          <w:rFonts w:ascii="Times New Roman" w:eastAsia="Times New Roman" w:hAnsi="Times New Roman" w:cs="Times New Roman"/>
-          <w:lang w:eastAsia="pt-BR"/>
-        </w:rPr>
-      </w:pPr>
-    </w:p>
-    <w:p>
-      <w:pPr>
-        <w:shd w:val="clear" w:color="auto" w:fill="FFFFFF"/>
-        <w:jc w:val="both"/>
-        <w:textAlignment w:val="baseline"/>
-        <w:rPr>
-          <w:rFonts w:ascii="Times New Roman" w:eastAsia="Times New Roman" w:hAnsi="Times New Roman" w:cs="Times New Roman"/>
-          <w:lang w:eastAsia="pt-BR"/>
-        </w:rPr>
-      </w:pPr>
-    </w:p>
-    <w:p>
-      <w:pPr>
-        <w:shd w:val="clear" w:color="auto" w:fill="FFFFFF"/>
-        <w:jc w:val="both"/>
-        <w:textAlignment w:val="baseline"/>
-        <w:rPr>
-          <w:rFonts w:ascii="Times New Roman" w:eastAsia="Times New Roman" w:hAnsi="Times New Roman" w:cs="Times New Roman"/>
-          <w:lang w:eastAsia="pt-BR"/>
-        </w:rPr>
-      </w:pPr>
-    </w:p>
-    <w:p>
-      <w:pPr>
-        <w:shd w:val="clear" w:color="auto" w:fill="FFFFFF"/>
-        <w:jc w:val="both"/>
-        <w:textAlignment w:val="baseline"/>
-        <w:rPr>
-          <w:rFonts w:ascii="Times New Roman" w:eastAsia="Times New Roman" w:hAnsi="Times New Roman" w:cs="Times New Roman"/>
-          <w:lang w:eastAsia="pt-BR"/>
-        </w:rPr>
-      </w:pPr>
-    </w:p>
-    <w:p>
-      <w:pPr>
-        <w:shd w:val="clear" w:color="auto" w:fill="FFFFFF"/>
-        <w:jc w:val="both"/>
-        <w:textAlignment w:val="baseline"/>
-        <w:rPr>
-          <w:rFonts w:ascii="Times New Roman" w:eastAsia="Times New Roman" w:hAnsi="Times New Roman" w:cs="Times New Roman"/>
-          <w:lang w:eastAsia="pt-BR"/>
-        </w:rPr>
-      </w:pPr>
-    </w:p>
-    <w:p>
-      <w:pPr>
-        <w:shd w:val="clear" w:color="auto" w:fill="FFFFFF"/>
-        <w:jc w:val="both"/>
-        <w:textAlignment w:val="baseline"/>
-        <w:rPr>
-          <w:rFonts w:ascii="Times New Roman" w:eastAsia="Times New Roman" w:hAnsi="Times New Roman" w:cs="Times New Roman"/>
-          <w:lang w:eastAsia="pt-BR"/>
-        </w:rPr>
-      </w:pPr>
-    </w:p>
-    <w:p>
-      <w:pPr>
-        <w:shd w:val="clear" w:color="auto" w:fill="FFFFFF"/>
-        <w:jc w:val="both"/>
-        <w:textAlignment w:val="baseline"/>
-        <w:rPr>
-          <w:rFonts w:ascii="Times New Roman" w:eastAsia="Times New Roman" w:hAnsi="Times New Roman" w:cs="Times New Roman"/>
-          <w:lang w:eastAsia="pt-BR"/>
-        </w:rPr>
-      </w:pPr>
-      <w:r>
-        <w:rPr>
-          <w:rFonts w:ascii="Times New Roman" w:eastAsia="Times New Roman" w:hAnsi="Times New Roman" w:cs="Times New Roman"/>
+          <w:sz w:val="24"/>
+          <w:szCs w:val="24"/>
           <w:lang w:eastAsia="pt-BR"/>
         </w:rPr>
         <w:t>Vantagens com o uso do ERP</w:t>
@@ -828,95 +979,36 @@
     <w:p>
       <w:pPr>
         <w:shd w:val="clear" w:color="auto" w:fill="FFFFFF"/>
-        <w:jc w:val="both"/>
-        <w:textAlignment w:val="baseline"/>
-        <w:rPr>
-          <w:rFonts w:ascii="Times New Roman" w:eastAsia="Times New Roman" w:hAnsi="Times New Roman" w:cs="Times New Roman"/>
-          <w:lang w:eastAsia="pt-BR"/>
-        </w:rPr>
-      </w:pPr>
-    </w:p>
-    <w:p>
-      <w:pPr>
-        <w:shd w:val="clear" w:color="auto" w:fill="FFFFFF"/>
-        <w:jc w:val="both"/>
-        <w:textAlignment w:val="baseline"/>
-        <w:rPr>
-          <w:rFonts w:ascii="Times New Roman" w:eastAsia="Times New Roman" w:hAnsi="Times New Roman" w:cs="Times New Roman"/>
-          <w:lang w:eastAsia="pt-BR"/>
-        </w:rPr>
-      </w:pPr>
-      <w:r>
-        <w:rPr>
-          <w:rFonts w:ascii="Times New Roman" w:eastAsia="Times New Roman" w:hAnsi="Times New Roman" w:cs="Times New Roman"/>
-          <w:lang w:eastAsia="pt-BR"/>
-        </w:rPr>
-        <w:t>Os sistemas ERP integram diversos setores da organização, bem como agregam</w:t>
-      </w:r>
-      <w:r>
-        <w:rPr>
-          <w:rFonts w:ascii="Times New Roman" w:eastAsia="Times New Roman" w:hAnsi="Times New Roman" w:cs="Times New Roman"/>
-          <w:lang w:eastAsia="pt-BR"/>
-        </w:rPr>
-        <w:t xml:space="preserve"> </w:t>
-      </w:r>
-      <w:r>
-        <w:rPr>
-          <w:rFonts w:ascii="Times New Roman" w:eastAsia="Times New Roman" w:hAnsi="Times New Roman" w:cs="Times New Roman"/>
-          <w:lang w:eastAsia="pt-BR"/>
-        </w:rPr>
-        <w:t>diversas funcionalidades que auxiliam no processo administrativo.</w:t>
-      </w:r>
-      <w:r>
-        <w:rPr>
-          <w:rFonts w:ascii="Times New Roman" w:eastAsia="Times New Roman" w:hAnsi="Times New Roman" w:cs="Times New Roman"/>
-          <w:lang w:eastAsia="pt-BR"/>
-        </w:rPr>
-        <w:t xml:space="preserve"> </w:t>
-      </w:r>
-      <w:r>
-        <w:rPr>
-          <w:rFonts w:ascii="Times New Roman" w:eastAsia="Times New Roman" w:hAnsi="Times New Roman" w:cs="Times New Roman"/>
-          <w:lang w:eastAsia="pt-BR"/>
-        </w:rPr>
-        <w:t>A seguir algumas</w:t>
-      </w:r>
-      <w:r>
-        <w:rPr>
-          <w:rFonts w:ascii="Times New Roman" w:eastAsia="Times New Roman" w:hAnsi="Times New Roman" w:cs="Times New Roman"/>
-          <w:lang w:eastAsia="pt-BR"/>
-        </w:rPr>
-        <w:t xml:space="preserve"> </w:t>
-      </w:r>
-      <w:r>
-        <w:rPr>
-          <w:rFonts w:ascii="Times New Roman" w:eastAsia="Times New Roman" w:hAnsi="Times New Roman" w:cs="Times New Roman"/>
-          <w:lang w:eastAsia="pt-BR"/>
-        </w:rPr>
-        <w:t xml:space="preserve">vantagens </w:t>
-      </w:r>
-      <w:r>
-        <w:rPr>
-          <w:rFonts w:ascii="Times New Roman" w:eastAsia="Times New Roman" w:hAnsi="Times New Roman" w:cs="Times New Roman"/>
-          <w:lang w:eastAsia="pt-BR"/>
-        </w:rPr>
-        <w:t>com podem ser obtidos com o uso do ERP</w:t>
-      </w:r>
-      <w:r>
-        <w:rPr>
-          <w:rFonts w:ascii="Times New Roman" w:eastAsia="Times New Roman" w:hAnsi="Times New Roman" w:cs="Times New Roman"/>
-          <w:lang w:eastAsia="pt-BR"/>
-        </w:rPr>
-        <w:t>:</w:t>
-      </w:r>
-    </w:p>
-    <w:p>
-      <w:pPr>
-        <w:shd w:val="clear" w:color="auto" w:fill="FFFFFF"/>
-        <w:jc w:val="both"/>
-        <w:textAlignment w:val="baseline"/>
-        <w:rPr>
-          <w:rFonts w:ascii="Times New Roman" w:eastAsia="Times New Roman" w:hAnsi="Times New Roman" w:cs="Times New Roman"/>
+        <w:spacing w:after="0" w:line="240" w:lineRule="auto"/>
+        <w:jc w:val="both"/>
+        <w:textAlignment w:val="baseline"/>
+        <w:rPr>
+          <w:rFonts w:ascii="Times New Roman" w:eastAsia="Times New Roman" w:hAnsi="Times New Roman" w:cs="Times New Roman"/>
+          <w:sz w:val="24"/>
+          <w:szCs w:val="24"/>
+          <w:lang w:eastAsia="pt-BR"/>
+        </w:rPr>
+      </w:pPr>
+      <w:r>
+        <w:rPr>
+          <w:rFonts w:ascii="Times New Roman" w:eastAsia="Times New Roman" w:hAnsi="Times New Roman" w:cs="Times New Roman"/>
+          <w:sz w:val="24"/>
+          <w:szCs w:val="24"/>
+          <w:lang w:eastAsia="pt-BR"/>
+        </w:rPr>
+        <w:t>Os sistemas ERP integram diversos setores da organização, bem como agregam diversas funcionalidades que auxiliam no processo administrativo. A seguir algumas vantagens com podem ser obtidos com o uso do ERP:</w:t>
+      </w:r>
+    </w:p>
+    <w:p>
+      <w:pPr>
+        <w:shd w:val="clear" w:color="auto" w:fill="FFFFFF"/>
+        <w:spacing w:after="0" w:line="240" w:lineRule="auto"/>
+        <w:jc w:val="both"/>
+        <w:textAlignment w:val="baseline"/>
+        <w:rPr>
+          <w:rFonts w:ascii="Times New Roman" w:eastAsia="Times New Roman" w:hAnsi="Times New Roman" w:cs="Times New Roman"/>
+          <w:sz w:val="24"/>
+          <w:szCs w:val="24"/>
           <w:lang w:eastAsia="pt-BR"/>
         </w:rPr>
       </w:pPr>
@@ -995,10 +1087,13 @@
     <w:p>
       <w:pPr>
         <w:shd w:val="clear" w:color="auto" w:fill="FFFFFF"/>
-        <w:jc w:val="both"/>
-        <w:textAlignment w:val="baseline"/>
-        <w:rPr>
-          <w:rFonts w:ascii="Times New Roman" w:eastAsia="Times New Roman" w:hAnsi="Times New Roman" w:cs="Times New Roman"/>
+        <w:spacing w:after="0" w:line="240" w:lineRule="auto"/>
+        <w:jc w:val="both"/>
+        <w:textAlignment w:val="baseline"/>
+        <w:rPr>
+          <w:rFonts w:ascii="Times New Roman" w:eastAsia="Times New Roman" w:hAnsi="Times New Roman" w:cs="Times New Roman"/>
+          <w:sz w:val="24"/>
+          <w:szCs w:val="24"/>
           <w:lang w:eastAsia="pt-BR"/>
         </w:rPr>
       </w:pPr>
@@ -1034,10 +1129,13 @@
     <w:p>
       <w:pPr>
         <w:shd w:val="clear" w:color="auto" w:fill="FFFFFF"/>
-        <w:jc w:val="both"/>
-        <w:textAlignment w:val="baseline"/>
-        <w:rPr>
-          <w:rFonts w:ascii="Times New Roman" w:eastAsia="Times New Roman" w:hAnsi="Times New Roman" w:cs="Times New Roman"/>
+        <w:spacing w:after="0" w:line="240" w:lineRule="auto"/>
+        <w:jc w:val="both"/>
+        <w:textAlignment w:val="baseline"/>
+        <w:rPr>
+          <w:rFonts w:ascii="Times New Roman" w:eastAsia="Times New Roman" w:hAnsi="Times New Roman" w:cs="Times New Roman"/>
+          <w:sz w:val="24"/>
+          <w:szCs w:val="24"/>
           <w:lang w:eastAsia="pt-BR"/>
         </w:rPr>
       </w:pPr>
@@ -1073,10 +1171,13 @@
     <w:p>
       <w:pPr>
         <w:shd w:val="clear" w:color="auto" w:fill="FFFFFF"/>
-        <w:jc w:val="both"/>
-        <w:textAlignment w:val="baseline"/>
-        <w:rPr>
-          <w:rFonts w:ascii="Times New Roman" w:eastAsia="Times New Roman" w:hAnsi="Times New Roman" w:cs="Times New Roman"/>
+        <w:spacing w:after="0" w:line="240" w:lineRule="auto"/>
+        <w:jc w:val="both"/>
+        <w:textAlignment w:val="baseline"/>
+        <w:rPr>
+          <w:rFonts w:ascii="Times New Roman" w:eastAsia="Times New Roman" w:hAnsi="Times New Roman" w:cs="Times New Roman"/>
+          <w:sz w:val="24"/>
+          <w:szCs w:val="24"/>
           <w:lang w:eastAsia="pt-BR"/>
         </w:rPr>
       </w:pPr>
@@ -1149,17 +1250,37 @@
           <w:szCs w:val="24"/>
           <w:lang w:eastAsia="pt-BR"/>
         </w:rPr>
-        <w:lastRenderedPageBreak/>
-        <w:t>Ferramenta de Planejamento: Os sistemas ERP´s possuem poderosas ferramentas de planejamento incorporadas, estas ferramentas auxiliam no planejamento organizacional e estratégico das empresas, acarretando assim em uma otimização dos processos de tomada de decisão.</w:t>
-      </w:r>
-    </w:p>
-    <w:p>
-      <w:pPr>
-        <w:shd w:val="clear" w:color="auto" w:fill="FFFFFF"/>
-        <w:jc w:val="both"/>
-        <w:textAlignment w:val="baseline"/>
-        <w:rPr>
-          <w:rFonts w:ascii="Times New Roman" w:eastAsia="Times New Roman" w:hAnsi="Times New Roman" w:cs="Times New Roman"/>
+        <w:t xml:space="preserve">Ferramenta de Planejamento: Os sistemas ERP´s possuem poderosas ferramentas de planejamento incorporadas, estas ferramentas auxiliam no planejamento organizacional e estratégico das empresas, acarretando assim em uma otimização </w:t>
+      </w:r>
+      <w:r>
+        <w:rPr>
+          <w:rFonts w:ascii="Times New Roman" w:eastAsia="Times New Roman" w:hAnsi="Times New Roman" w:cs="Times New Roman"/>
+          <w:sz w:val="24"/>
+          <w:szCs w:val="24"/>
+          <w:lang w:eastAsia="pt-BR"/>
+        </w:rPr>
+        <w:t>dos processos</w:t>
+      </w:r>
+      <w:r>
+        <w:rPr>
+          <w:rFonts w:ascii="Times New Roman" w:eastAsia="Times New Roman" w:hAnsi="Times New Roman" w:cs="Times New Roman"/>
+          <w:sz w:val="24"/>
+          <w:szCs w:val="24"/>
+          <w:lang w:eastAsia="pt-BR"/>
+        </w:rPr>
+        <w:t xml:space="preserve"> de tomada de decisão.</w:t>
+      </w:r>
+    </w:p>
+    <w:p>
+      <w:pPr>
+        <w:shd w:val="clear" w:color="auto" w:fill="FFFFFF"/>
+        <w:spacing w:after="0" w:line="240" w:lineRule="auto"/>
+        <w:jc w:val="both"/>
+        <w:textAlignment w:val="baseline"/>
+        <w:rPr>
+          <w:rFonts w:ascii="Times New Roman" w:eastAsia="Times New Roman" w:hAnsi="Times New Roman" w:cs="Times New Roman"/>
+          <w:sz w:val="24"/>
+          <w:szCs w:val="24"/>
           <w:lang w:eastAsia="pt-BR"/>
         </w:rPr>
       </w:pPr>
@@ -1189,16 +1310,64 @@
           <w:szCs w:val="24"/>
           <w:lang w:eastAsia="pt-BR"/>
         </w:rPr>
-        <w:t>Elimina o uso de interfaces manuais:  Os processos de ordem de serviços e serviços internos passam a ser realizados de modo digital, sem a necessidade do uso de papéis.</w:t>
-      </w:r>
-    </w:p>
-    <w:p>
-      <w:pPr>
-        <w:shd w:val="clear" w:color="auto" w:fill="FFFFFF"/>
-        <w:jc w:val="both"/>
-        <w:textAlignment w:val="baseline"/>
-        <w:rPr>
-          <w:rFonts w:ascii="Times New Roman" w:eastAsia="Times New Roman" w:hAnsi="Times New Roman" w:cs="Times New Roman"/>
+        <w:t>Elimina o uso de interfaces manuais</w:t>
+      </w:r>
+      <w:r>
+        <w:rPr>
+          <w:rFonts w:ascii="Times New Roman" w:eastAsia="Times New Roman" w:hAnsi="Times New Roman" w:cs="Times New Roman"/>
+          <w:sz w:val="24"/>
+          <w:szCs w:val="24"/>
+          <w:lang w:eastAsia="pt-BR"/>
+        </w:rPr>
+        <w:t xml:space="preserve">:  </w:t>
+      </w:r>
+      <w:r>
+        <w:rPr>
+          <w:rFonts w:ascii="Times New Roman" w:eastAsia="Times New Roman" w:hAnsi="Times New Roman" w:cs="Times New Roman"/>
+          <w:sz w:val="24"/>
+          <w:szCs w:val="24"/>
+          <w:lang w:eastAsia="pt-BR"/>
+        </w:rPr>
+        <w:t>Os processos</w:t>
+      </w:r>
+      <w:r>
+        <w:rPr>
+          <w:rFonts w:ascii="Times New Roman" w:eastAsia="Times New Roman" w:hAnsi="Times New Roman" w:cs="Times New Roman"/>
+          <w:sz w:val="24"/>
+          <w:szCs w:val="24"/>
+          <w:lang w:eastAsia="pt-BR"/>
+        </w:rPr>
+        <w:t xml:space="preserve"> </w:t>
+      </w:r>
+      <w:r>
+        <w:rPr>
+          <w:rFonts w:ascii="Times New Roman" w:eastAsia="Times New Roman" w:hAnsi="Times New Roman" w:cs="Times New Roman"/>
+          <w:sz w:val="24"/>
+          <w:szCs w:val="24"/>
+          <w:lang w:eastAsia="pt-BR"/>
+        </w:rPr>
+        <w:t>de ordem de serviços e</w:t>
+      </w:r>
+      <w:r>
+        <w:rPr>
+          <w:rFonts w:ascii="Times New Roman" w:eastAsia="Times New Roman" w:hAnsi="Times New Roman" w:cs="Times New Roman"/>
+          <w:sz w:val="24"/>
+          <w:szCs w:val="24"/>
+          <w:lang w:eastAsia="pt-BR"/>
+        </w:rPr>
+        <w:t xml:space="preserve"> serviços internos passam a ser realizados de modo digital, sem a necessidade do uso de papéis.</w:t>
+      </w:r>
+    </w:p>
+    <w:p>
+      <w:pPr>
+        <w:shd w:val="clear" w:color="auto" w:fill="FFFFFF"/>
+        <w:spacing w:after="0" w:line="240" w:lineRule="auto"/>
+        <w:jc w:val="both"/>
+        <w:textAlignment w:val="baseline"/>
+        <w:rPr>
+          <w:rFonts w:ascii="Times New Roman" w:eastAsia="Times New Roman" w:hAnsi="Times New Roman" w:cs="Times New Roman"/>
+          <w:sz w:val="24"/>
+          <w:szCs w:val="24"/>
           <w:lang w:eastAsia="pt-BR"/>
         </w:rPr>
       </w:pPr>
@@ -1228,603 +1397,774 @@
           <w:szCs w:val="24"/>
           <w:lang w:eastAsia="pt-BR"/>
         </w:rPr>
-        <w:t>Reduz o tempo de lead times e tempos de resposta ao mercado: Com a padronização</w:t>
-      </w:r>
-      <w:r>
-        <w:rPr>
-          <w:rFonts w:ascii="Times New Roman" w:eastAsia="Times New Roman" w:hAnsi="Times New Roman" w:cs="Times New Roman"/>
-          <w:sz w:val="24"/>
-          <w:szCs w:val="24"/>
-          <w:lang w:eastAsia="pt-BR"/>
-        </w:rPr>
-        <w:t xml:space="preserve"> </w:t>
-      </w:r>
-      <w:r>
-        <w:rPr>
-          <w:rFonts w:ascii="Times New Roman" w:eastAsia="Times New Roman" w:hAnsi="Times New Roman" w:cs="Times New Roman"/>
-          <w:sz w:val="24"/>
-          <w:szCs w:val="24"/>
-          <w:lang w:eastAsia="pt-BR"/>
-        </w:rPr>
-        <w:t>dos processos pelo sistema ERP, e por esta uniformização da informação tornar-se digital, as empresas conseguem repassar suas requisições aos fornecedores de matéria prima, de modo mais eficiente e consegue reduzir o tempo de atendimento de seus clientes.</w:t>
-      </w:r>
-    </w:p>
-    <w:p>
-      <w:pPr>
-        <w:shd w:val="clear" w:color="auto" w:fill="FFFFFF"/>
-        <w:jc w:val="both"/>
-        <w:textAlignment w:val="baseline"/>
-        <w:rPr>
-          <w:rFonts w:ascii="Times New Roman" w:eastAsia="Times New Roman" w:hAnsi="Times New Roman" w:cs="Times New Roman"/>
-          <w:lang w:eastAsia="pt-BR"/>
-        </w:rPr>
-      </w:pPr>
-    </w:p>
-    <w:p>
-      <w:pPr>
-        <w:shd w:val="clear" w:color="auto" w:fill="FFFFFF"/>
-        <w:jc w:val="both"/>
-        <w:textAlignment w:val="baseline"/>
-        <w:rPr>
-          <w:rFonts w:ascii="Times New Roman" w:eastAsia="Times New Roman" w:hAnsi="Times New Roman" w:cs="Times New Roman"/>
-          <w:lang w:eastAsia="pt-BR"/>
-        </w:rPr>
-      </w:pPr>
-    </w:p>
-    <w:p>
-      <w:pPr>
-        <w:shd w:val="clear" w:color="auto" w:fill="FFFFFF"/>
-        <w:jc w:val="both"/>
-        <w:textAlignment w:val="baseline"/>
-        <w:rPr>
-          <w:rFonts w:ascii="Times New Roman" w:eastAsia="Times New Roman" w:hAnsi="Times New Roman" w:cs="Times New Roman"/>
-          <w:lang w:eastAsia="pt-BR"/>
-        </w:rPr>
-      </w:pPr>
-      <w:r>
-        <w:rPr>
-          <w:rFonts w:ascii="Times New Roman" w:eastAsia="Times New Roman" w:hAnsi="Times New Roman" w:cs="Times New Roman"/>
-          <w:lang w:eastAsia="pt-BR"/>
-        </w:rPr>
-        <w:t>D</w:t>
-      </w:r>
-      <w:r>
-        <w:rPr>
-          <w:rFonts w:ascii="Times New Roman" w:eastAsia="Times New Roman" w:hAnsi="Times New Roman" w:cs="Times New Roman"/>
-          <w:lang w:eastAsia="pt-BR"/>
-        </w:rPr>
-        <w:t>esvantagens com o uso do ERP</w:t>
-      </w:r>
-    </w:p>
-    <w:p>
-      <w:pPr>
-        <w:shd w:val="clear" w:color="auto" w:fill="FFFFFF"/>
-        <w:jc w:val="both"/>
-        <w:textAlignment w:val="baseline"/>
-        <w:rPr>
-          <w:rFonts w:ascii="Times New Roman" w:eastAsia="Times New Roman" w:hAnsi="Times New Roman" w:cs="Times New Roman"/>
-          <w:lang w:eastAsia="pt-BR"/>
-        </w:rPr>
-      </w:pPr>
-    </w:p>
-    <w:p>
-      <w:pPr>
-        <w:shd w:val="clear" w:color="auto" w:fill="FFFFFF"/>
-        <w:jc w:val="both"/>
-        <w:textAlignment w:val="baseline"/>
-        <w:rPr>
-          <w:rFonts w:ascii="Times New Roman" w:eastAsia="Times New Roman" w:hAnsi="Times New Roman" w:cs="Times New Roman"/>
-          <w:lang w:eastAsia="pt-BR"/>
-        </w:rPr>
-      </w:pPr>
-      <w:r>
-        <w:rPr>
-          <w:rFonts w:ascii="Times New Roman" w:eastAsia="Times New Roman" w:hAnsi="Times New Roman" w:cs="Times New Roman"/>
-          <w:lang w:eastAsia="pt-BR"/>
-        </w:rPr>
-        <w:t>Pelo</w:t>
-      </w:r>
-      <w:r>
-        <w:rPr>
-          <w:rFonts w:ascii="Times New Roman" w:eastAsia="Times New Roman" w:hAnsi="Times New Roman" w:cs="Times New Roman"/>
-          <w:lang w:eastAsia="pt-BR"/>
-        </w:rPr>
-        <w:t xml:space="preserve">  sistema  ERP  se  tratar de  uma  solução  de grandes dimensões, que mexe com toda a estrutura da organização, ele possui algumas desvantagens, são elas:</w:t>
-      </w:r>
-    </w:p>
-    <w:p>
-      <w:pPr>
-        <w:shd w:val="clear" w:color="auto" w:fill="FFFFFF"/>
-        <w:jc w:val="both"/>
-        <w:textAlignment w:val="baseline"/>
-        <w:rPr>
-          <w:rFonts w:ascii="Times New Roman" w:eastAsia="Times New Roman" w:hAnsi="Times New Roman" w:cs="Times New Roman"/>
-          <w:lang w:eastAsia="pt-BR"/>
-        </w:rPr>
-      </w:pPr>
-      <w:r>
-        <w:rPr>
-          <w:rFonts w:ascii="Times New Roman" w:eastAsia="Times New Roman" w:hAnsi="Times New Roman" w:cs="Times New Roman"/>
-          <w:lang w:eastAsia="pt-BR"/>
-        </w:rPr>
-        <w:t xml:space="preserve"> Custos  Elevados: Os  sistemas ERP são sistemas caros, sua implementação geralmente  ultrapassa  a  casa  dos  milhões  de dólares,  e podemos  destacar os  seguintes custos:</w:t>
-      </w:r>
-    </w:p>
-    <w:p>
-      <w:pPr>
-        <w:shd w:val="clear" w:color="auto" w:fill="FFFFFF"/>
-        <w:ind w:left="708"/>
-        <w:jc w:val="both"/>
-        <w:textAlignment w:val="baseline"/>
-        <w:rPr>
-          <w:rFonts w:ascii="Times New Roman" w:eastAsia="Times New Roman" w:hAnsi="Times New Roman" w:cs="Times New Roman"/>
-          <w:lang w:eastAsia="pt-BR"/>
-        </w:rPr>
-      </w:pPr>
-      <w:r>
-        <w:rPr>
-          <w:rFonts w:ascii="Times New Roman" w:eastAsia="Times New Roman" w:hAnsi="Times New Roman" w:cs="Times New Roman"/>
-          <w:lang w:eastAsia="pt-BR"/>
-        </w:rPr>
-        <w:t>Hardware;</w:t>
-      </w:r>
-    </w:p>
-    <w:p>
-      <w:pPr>
-        <w:shd w:val="clear" w:color="auto" w:fill="FFFFFF"/>
-        <w:ind w:left="708"/>
-        <w:jc w:val="both"/>
-        <w:textAlignment w:val="baseline"/>
-        <w:rPr>
-          <w:rFonts w:ascii="Times New Roman" w:eastAsia="Times New Roman" w:hAnsi="Times New Roman" w:cs="Times New Roman"/>
-          <w:lang w:eastAsia="pt-BR"/>
-        </w:rPr>
-      </w:pPr>
-      <w:r>
-        <w:rPr>
-          <w:rFonts w:ascii="Times New Roman" w:eastAsia="Times New Roman" w:hAnsi="Times New Roman" w:cs="Times New Roman"/>
-          <w:lang w:eastAsia="pt-BR"/>
-        </w:rPr>
-        <w:t>A infraestrutura computacional;</w:t>
-      </w:r>
-    </w:p>
-    <w:p>
-      <w:pPr>
-        <w:shd w:val="clear" w:color="auto" w:fill="FFFFFF"/>
-        <w:ind w:left="708"/>
-        <w:jc w:val="both"/>
-        <w:textAlignment w:val="baseline"/>
-        <w:rPr>
-          <w:rFonts w:ascii="Times New Roman" w:eastAsia="Times New Roman" w:hAnsi="Times New Roman" w:cs="Times New Roman"/>
-          <w:lang w:eastAsia="pt-BR"/>
-        </w:rPr>
-      </w:pPr>
-      <w:r>
-        <w:rPr>
-          <w:rFonts w:ascii="Times New Roman" w:eastAsia="Times New Roman" w:hAnsi="Times New Roman" w:cs="Times New Roman"/>
-          <w:lang w:eastAsia="pt-BR"/>
-        </w:rPr>
-        <w:t>A aquisição da licença de uso;</w:t>
-      </w:r>
-    </w:p>
-    <w:p>
-      <w:pPr>
-        <w:shd w:val="clear" w:color="auto" w:fill="FFFFFF"/>
-        <w:jc w:val="both"/>
-        <w:textAlignment w:val="baseline"/>
-        <w:rPr>
-          <w:rFonts w:ascii="Times New Roman" w:eastAsia="Times New Roman" w:hAnsi="Times New Roman" w:cs="Times New Roman"/>
-          <w:lang w:eastAsia="pt-BR"/>
-        </w:rPr>
-      </w:pPr>
-    </w:p>
-    <w:p>
-      <w:pPr>
-        <w:shd w:val="clear" w:color="auto" w:fill="FFFFFF"/>
-        <w:jc w:val="both"/>
-        <w:textAlignment w:val="baseline"/>
-        <w:rPr>
-          <w:rFonts w:ascii="Times New Roman" w:eastAsia="Times New Roman" w:hAnsi="Times New Roman" w:cs="Times New Roman"/>
-          <w:lang w:eastAsia="pt-BR"/>
-        </w:rPr>
-      </w:pPr>
-      <w:r>
-        <w:rPr>
-          <w:rFonts w:ascii="Times New Roman" w:eastAsia="Times New Roman" w:hAnsi="Times New Roman" w:cs="Times New Roman"/>
-          <w:lang w:eastAsia="pt-BR"/>
-        </w:rPr>
-        <w:t xml:space="preserve">  Alem  destes  ainda  pode-se  destacar:  treinamento  dos funcionários  e  a  consultoria. Estes dois se destacam como sendo os principais absorvedores de recursos do projeto, estima-se que para cada dólar gasto com a aquisição da licença dois ou três são gastos para treinamento e consultoria.</w:t>
-      </w:r>
-    </w:p>
-    <w:p>
-      <w:pPr>
-        <w:shd w:val="clear" w:color="auto" w:fill="FFFFFF"/>
-        <w:jc w:val="both"/>
-        <w:textAlignment w:val="baseline"/>
-        <w:rPr>
-          <w:rFonts w:ascii="Times New Roman" w:eastAsia="Times New Roman" w:hAnsi="Times New Roman" w:cs="Times New Roman"/>
-          <w:lang w:eastAsia="pt-BR"/>
-        </w:rPr>
-      </w:pPr>
-      <w:r>
-        <w:rPr>
-          <w:rFonts w:ascii="Times New Roman" w:eastAsia="Times New Roman" w:hAnsi="Times New Roman" w:cs="Times New Roman"/>
-          <w:lang w:eastAsia="pt-BR"/>
-        </w:rPr>
-        <w:t xml:space="preserve">  - Implementação Complexa: Para uma implementação confiável de um sistema ERP  é  preciso  construir  uma  base  de  bons  profissionais,  dentre  eles  se  destacam:profissionais  com  habilidades  técnicas  na  área  computacional  e  profissionais  que entendam  de  administração  de  negócios.  Uma  das  dificuldades  encontradas  para  a implementação do sistema é obter as especificações necessárias das mais diversas áreas administrativas  da  empresa.  Para  se  ter  uma  idéia  desta  dificuldade  uma  pesquisa realizada nos Estados Unidos Standish Group comprova que apenas 10% dos projetos são terminados  no  prazo  e  orçamento  estipulado,  55%  dos projetos  estouram  os  prazos  e orçamentos e 35% dos projetos são cancelados antes da sua implementação, a ainda um outro dado relevante que afirma que o estouro médio de orçamento fica em torno de 178% e o estouro médio no prazo de entrega em torno de 230%.</w:t>
-      </w:r>
-    </w:p>
-    <w:p>
-      <w:pPr>
-        <w:shd w:val="clear" w:color="auto" w:fill="FFFFFF"/>
-        <w:jc w:val="both"/>
-        <w:textAlignment w:val="baseline"/>
-        <w:rPr>
-          <w:rFonts w:ascii="Times New Roman" w:eastAsia="Times New Roman" w:hAnsi="Times New Roman" w:cs="Times New Roman"/>
-          <w:lang w:eastAsia="pt-BR"/>
-        </w:rPr>
-      </w:pPr>
-      <w:r>
-        <w:rPr>
-          <w:rFonts w:ascii="Times New Roman" w:eastAsia="Times New Roman" w:hAnsi="Times New Roman" w:cs="Times New Roman"/>
-          <w:lang w:eastAsia="pt-BR"/>
-        </w:rPr>
-        <w:t xml:space="preserve">  - Complexidade de Customização: Os sistemas ERP´s geralmente são criados de forma genérica não sendo então específico aos negócios de um a determinada empresa, com  isto  ao  adquirir  um  sistema  de  ERP  é  necessário que  a  empresa  realize  uma customização neste sistema, que nada mais é do que adequar o sistema às necessidades de negócios  da  empresa.  Esta  customização  pode  ser  tornar  complexa  dependendo  da quantidade  de  módulos  a  serem  implementados,  geralmente  estes  módulos  são implementados na empresa que comprou o sistema, acarretando alguns problemas já que nem sempre os funcionários responsáveis pela customização tem acesso ao código </w:t>
-      </w:r>
-      <w:r>
-        <w:rPr>
-          <w:rFonts w:ascii="Times New Roman" w:eastAsia="Times New Roman" w:hAnsi="Times New Roman" w:cs="Times New Roman"/>
-          <w:lang w:eastAsia="pt-BR"/>
-        </w:rPr>
-        <w:lastRenderedPageBreak/>
-        <w:t>fonte</w:t>
-      </w:r>
-      <w:r>
-        <w:rPr>
-          <w:rFonts w:ascii="Times New Roman" w:eastAsia="Times New Roman" w:hAnsi="Times New Roman" w:cs="Times New Roman"/>
-          <w:lang w:eastAsia="pt-BR"/>
-        </w:rPr>
-        <w:t xml:space="preserve"> </w:t>
-      </w:r>
-      <w:r>
-        <w:rPr>
-          <w:rFonts w:ascii="Times New Roman" w:eastAsia="Times New Roman" w:hAnsi="Times New Roman" w:cs="Times New Roman"/>
-          <w:lang w:eastAsia="pt-BR"/>
-        </w:rPr>
-        <w:t>do sistema  ERP.  Com  isto  há  um  atraso  para  que  o  sistema  torne-se  funcional  para  a</w:t>
-      </w:r>
-    </w:p>
-    <w:p>
-      <w:pPr>
-        <w:shd w:val="clear" w:color="auto" w:fill="FFFFFF"/>
-        <w:jc w:val="both"/>
-        <w:textAlignment w:val="baseline"/>
-        <w:rPr>
-          <w:rFonts w:ascii="Times New Roman" w:eastAsia="Times New Roman" w:hAnsi="Times New Roman" w:cs="Times New Roman"/>
-          <w:lang w:eastAsia="pt-BR"/>
-        </w:rPr>
-      </w:pPr>
-      <w:r>
-        <w:rPr>
-          <w:rFonts w:ascii="Times New Roman" w:eastAsia="Times New Roman" w:hAnsi="Times New Roman" w:cs="Times New Roman"/>
-          <w:lang w:eastAsia="pt-BR"/>
-        </w:rPr>
-        <w:t>empresa, elevando também os custos de sua implementação.</w:t>
-      </w:r>
-    </w:p>
-    <w:p>
-      <w:pPr>
-        <w:shd w:val="clear" w:color="auto" w:fill="FFFFFF"/>
-        <w:jc w:val="both"/>
-        <w:textAlignment w:val="baseline"/>
-        <w:rPr>
-          <w:rFonts w:ascii="Times New Roman" w:eastAsia="Times New Roman" w:hAnsi="Times New Roman" w:cs="Times New Roman"/>
-          <w:lang w:eastAsia="pt-BR"/>
-        </w:rPr>
-      </w:pPr>
-    </w:p>
-    <w:p>
-      <w:pPr>
-        <w:shd w:val="clear" w:color="auto" w:fill="FFFFFF"/>
-        <w:jc w:val="both"/>
-        <w:textAlignment w:val="baseline"/>
-        <w:rPr>
-          <w:rFonts w:ascii="Times New Roman" w:eastAsia="Times New Roman" w:hAnsi="Times New Roman" w:cs="Times New Roman"/>
-          <w:lang w:eastAsia="pt-BR"/>
-        </w:rPr>
-      </w:pPr>
-      <w:r>
-        <w:rPr>
-          <w:rFonts w:ascii="Times New Roman" w:eastAsia="Times New Roman" w:hAnsi="Times New Roman" w:cs="Times New Roman"/>
-          <w:lang w:eastAsia="pt-BR"/>
-        </w:rPr>
-        <w:t>Barreiras e dificuldades</w:t>
-      </w:r>
-    </w:p>
-    <w:p>
-      <w:pPr>
-        <w:shd w:val="clear" w:color="auto" w:fill="FFFFFF"/>
-        <w:jc w:val="both"/>
-        <w:textAlignment w:val="baseline"/>
-        <w:rPr>
-          <w:rFonts w:ascii="Times New Roman" w:eastAsia="Times New Roman" w:hAnsi="Times New Roman" w:cs="Times New Roman"/>
-          <w:lang w:eastAsia="pt-BR"/>
-        </w:rPr>
-      </w:pPr>
-      <w:r>
-        <w:rPr>
-          <w:rFonts w:ascii="Times New Roman" w:eastAsia="Times New Roman" w:hAnsi="Times New Roman" w:cs="Times New Roman"/>
-          <w:lang w:eastAsia="pt-BR"/>
-        </w:rPr>
-        <w:t xml:space="preserve">  Uma grande dificuldade na adoção de um sistema de ERP, é que seria exigido das empresas um mudança cultural, para isto é necessário o envolvimento da alta-direção, o correto  envolvimento  dos  usuários  e  o  gerenciamento de  mudanças,  estes  pontos  são considerados imprescindíveis para a implementação bem sucedida do sistema.</w:t>
-      </w:r>
-    </w:p>
-    <w:p>
-      <w:pPr>
-        <w:shd w:val="clear" w:color="auto" w:fill="FFFFFF"/>
-        <w:jc w:val="both"/>
-        <w:textAlignment w:val="baseline"/>
-        <w:rPr>
-          <w:rFonts w:ascii="Times New Roman" w:eastAsia="Times New Roman" w:hAnsi="Times New Roman" w:cs="Times New Roman"/>
-          <w:lang w:eastAsia="pt-BR"/>
-        </w:rPr>
-      </w:pPr>
-      <w:r>
-        <w:rPr>
-          <w:rFonts w:ascii="Times New Roman" w:eastAsia="Times New Roman" w:hAnsi="Times New Roman" w:cs="Times New Roman"/>
-          <w:lang w:eastAsia="pt-BR"/>
-        </w:rPr>
-        <w:t xml:space="preserve">  Segundo  Souza  (2005),  com  a  implementação  do  sistema  ERP  encontram-se algumas dificuldades e barreiras abaixo a citação de algumas delas:</w:t>
-      </w:r>
-    </w:p>
-    <w:p>
-      <w:pPr>
-        <w:shd w:val="clear" w:color="auto" w:fill="FFFFFF"/>
-        <w:jc w:val="both"/>
-        <w:textAlignment w:val="baseline"/>
-        <w:rPr>
-          <w:rFonts w:ascii="Times New Roman" w:eastAsia="Times New Roman" w:hAnsi="Times New Roman" w:cs="Times New Roman"/>
-          <w:lang w:eastAsia="pt-BR"/>
-        </w:rPr>
-      </w:pPr>
-      <w:r>
-        <w:rPr>
-          <w:rFonts w:ascii="Times New Roman" w:eastAsia="Times New Roman" w:hAnsi="Times New Roman" w:cs="Times New Roman"/>
-          <w:lang w:eastAsia="pt-BR"/>
-        </w:rPr>
-        <w:t>-Insegurança dos funcionários em relação ao manuseio e à utilização do sistema;</w:t>
-      </w:r>
-    </w:p>
-    <w:p>
-      <w:pPr>
-        <w:shd w:val="clear" w:color="auto" w:fill="FFFFFF"/>
-        <w:jc w:val="both"/>
-        <w:textAlignment w:val="baseline"/>
-        <w:rPr>
-          <w:rFonts w:ascii="Times New Roman" w:eastAsia="Times New Roman" w:hAnsi="Times New Roman" w:cs="Times New Roman"/>
-          <w:lang w:eastAsia="pt-BR"/>
-        </w:rPr>
-      </w:pPr>
-      <w:r>
-        <w:rPr>
-          <w:rFonts w:ascii="Times New Roman" w:eastAsia="Times New Roman" w:hAnsi="Times New Roman" w:cs="Times New Roman"/>
-          <w:lang w:eastAsia="pt-BR"/>
-        </w:rPr>
-        <w:t>-Dificuldade no atendimento pelo fornecedor: tempo de resposta do fornecedor é</w:t>
-      </w:r>
-    </w:p>
-    <w:p>
-      <w:pPr>
-        <w:shd w:val="clear" w:color="auto" w:fill="FFFFFF"/>
-        <w:jc w:val="both"/>
-        <w:textAlignment w:val="baseline"/>
-        <w:rPr>
-          <w:rFonts w:ascii="Times New Roman" w:eastAsia="Times New Roman" w:hAnsi="Times New Roman" w:cs="Times New Roman"/>
-          <w:lang w:eastAsia="pt-BR"/>
-        </w:rPr>
-      </w:pPr>
-      <w:r>
-        <w:rPr>
-          <w:rFonts w:ascii="Times New Roman" w:eastAsia="Times New Roman" w:hAnsi="Times New Roman" w:cs="Times New Roman"/>
-          <w:lang w:eastAsia="pt-BR"/>
-        </w:rPr>
-        <w:t>lento, o suporte técnico não é adequado, o consultor é despreparado;</w:t>
-      </w:r>
-    </w:p>
-    <w:p>
-      <w:pPr>
-        <w:shd w:val="clear" w:color="auto" w:fill="FFFFFF"/>
-        <w:jc w:val="both"/>
-        <w:textAlignment w:val="baseline"/>
-        <w:rPr>
-          <w:rFonts w:ascii="Times New Roman" w:eastAsia="Times New Roman" w:hAnsi="Times New Roman" w:cs="Times New Roman"/>
-          <w:lang w:eastAsia="pt-BR"/>
-        </w:rPr>
-      </w:pPr>
-      <w:r>
-        <w:rPr>
-          <w:rFonts w:ascii="Times New Roman" w:eastAsia="Times New Roman" w:hAnsi="Times New Roman" w:cs="Times New Roman"/>
-          <w:lang w:eastAsia="pt-BR"/>
-        </w:rPr>
-        <w:t xml:space="preserve">  -A  consultoria  externa  é  cara  e  o  projeto  tem  de  ser  bem  acompanhado, envolvendo pessoas com conhecimento técnico e de negócio;</w:t>
-      </w:r>
-    </w:p>
-    <w:p>
-      <w:pPr>
-        <w:shd w:val="clear" w:color="auto" w:fill="FFFFFF"/>
-        <w:jc w:val="both"/>
-        <w:textAlignment w:val="baseline"/>
-        <w:rPr>
-          <w:rFonts w:ascii="Times New Roman" w:eastAsia="Times New Roman" w:hAnsi="Times New Roman" w:cs="Times New Roman"/>
-          <w:lang w:eastAsia="pt-BR"/>
-        </w:rPr>
-      </w:pPr>
-      <w:r>
-        <w:rPr>
-          <w:rFonts w:ascii="Times New Roman" w:eastAsia="Times New Roman" w:hAnsi="Times New Roman" w:cs="Times New Roman"/>
-          <w:lang w:eastAsia="pt-BR"/>
-        </w:rPr>
-        <w:t xml:space="preserve">  -Resistência  dos  funcionários:  adaptação  às  mudanças  na  rotina  do  trabalho, decorrente da introdução do sistema;</w:t>
-      </w:r>
-    </w:p>
-    <w:p>
-      <w:pPr>
-        <w:shd w:val="clear" w:color="auto" w:fill="FFFFFF"/>
-        <w:jc w:val="both"/>
-        <w:textAlignment w:val="baseline"/>
-        <w:rPr>
-          <w:rFonts w:ascii="Times New Roman" w:eastAsia="Times New Roman" w:hAnsi="Times New Roman" w:cs="Times New Roman"/>
-          <w:lang w:eastAsia="pt-BR"/>
-        </w:rPr>
-      </w:pPr>
-      <w:r>
-        <w:rPr>
-          <w:rFonts w:ascii="Times New Roman" w:eastAsia="Times New Roman" w:hAnsi="Times New Roman" w:cs="Times New Roman"/>
-          <w:lang w:eastAsia="pt-BR"/>
-        </w:rPr>
-        <w:t xml:space="preserve">  -Resistência da alta administração e dos funcionários mais antigos por não terem conhecimentos básicos em informática;</w:t>
-      </w:r>
-    </w:p>
-    <w:p>
-      <w:pPr>
-        <w:shd w:val="clear" w:color="auto" w:fill="FFFFFF"/>
-        <w:jc w:val="both"/>
-        <w:textAlignment w:val="baseline"/>
-        <w:rPr>
-          <w:rFonts w:ascii="Times New Roman" w:eastAsia="Times New Roman" w:hAnsi="Times New Roman" w:cs="Times New Roman"/>
-          <w:lang w:eastAsia="pt-BR"/>
-        </w:rPr>
-      </w:pPr>
-      <w:r>
-        <w:rPr>
-          <w:rFonts w:ascii="Times New Roman" w:eastAsia="Times New Roman" w:hAnsi="Times New Roman" w:cs="Times New Roman"/>
-          <w:lang w:eastAsia="pt-BR"/>
-        </w:rPr>
-        <w:t>-Funcionários sem qualificação técnica para dar suporte e utilizar o sistema;</w:t>
-      </w:r>
-    </w:p>
-    <w:p>
-      <w:pPr>
-        <w:shd w:val="clear" w:color="auto" w:fill="FFFFFF"/>
-        <w:jc w:val="both"/>
-        <w:textAlignment w:val="baseline"/>
-        <w:rPr>
-          <w:rFonts w:ascii="Times New Roman" w:eastAsia="Times New Roman" w:hAnsi="Times New Roman" w:cs="Times New Roman"/>
-          <w:lang w:eastAsia="pt-BR"/>
-        </w:rPr>
-      </w:pPr>
-      <w:r>
-        <w:rPr>
-          <w:rFonts w:ascii="Times New Roman" w:eastAsia="Times New Roman" w:hAnsi="Times New Roman" w:cs="Times New Roman"/>
-          <w:lang w:eastAsia="pt-BR"/>
-        </w:rPr>
-        <w:t>-Falta confiabilidade nas informações extraídas do sistema.</w:t>
-      </w:r>
-    </w:p>
-    <w:p>
-      <w:pPr>
-        <w:shd w:val="clear" w:color="auto" w:fill="FFFFFF"/>
-        <w:jc w:val="both"/>
-        <w:textAlignment w:val="baseline"/>
-        <w:rPr>
-          <w:rFonts w:ascii="Times New Roman" w:eastAsia="Times New Roman" w:hAnsi="Times New Roman" w:cs="Times New Roman"/>
-          <w:lang w:eastAsia="pt-BR"/>
-        </w:rPr>
-      </w:pPr>
-    </w:p>
-    <w:p>
-      <w:pPr>
-        <w:shd w:val="clear" w:color="auto" w:fill="FFFFFF"/>
-        <w:jc w:val="both"/>
-        <w:textAlignment w:val="baseline"/>
-        <w:rPr>
-          <w:rFonts w:ascii="Times New Roman" w:eastAsia="Times New Roman" w:hAnsi="Times New Roman" w:cs="Times New Roman"/>
-          <w:lang w:eastAsia="pt-BR"/>
-        </w:rPr>
-      </w:pPr>
-    </w:p>
-    <w:p>
-      <w:pPr>
-        <w:shd w:val="clear" w:color="auto" w:fill="FFFFFF"/>
-        <w:jc w:val="both"/>
-        <w:textAlignment w:val="baseline"/>
-        <w:rPr>
-          <w:rFonts w:ascii="Times New Roman" w:eastAsia="Times New Roman" w:hAnsi="Times New Roman" w:cs="Times New Roman"/>
-          <w:lang w:eastAsia="pt-BR"/>
-        </w:rPr>
-      </w:pPr>
-    </w:p>
-    <w:p>
-      <w:pPr>
-        <w:shd w:val="clear" w:color="auto" w:fill="FFFFFF"/>
-        <w:jc w:val="both"/>
-        <w:textAlignment w:val="baseline"/>
-        <w:rPr>
-          <w:rFonts w:ascii="Times New Roman" w:eastAsia="Times New Roman" w:hAnsi="Times New Roman" w:cs="Times New Roman"/>
-          <w:lang w:eastAsia="pt-BR"/>
-        </w:rPr>
-      </w:pPr>
-    </w:p>
-    <w:p>
-      <w:pPr>
-        <w:shd w:val="clear" w:color="auto" w:fill="FFFFFF"/>
-        <w:jc w:val="both"/>
-        <w:textAlignment w:val="baseline"/>
-        <w:rPr>
-          <w:rFonts w:ascii="Times New Roman" w:eastAsia="Times New Roman" w:hAnsi="Times New Roman" w:cs="Times New Roman"/>
-          <w:lang w:eastAsia="pt-BR"/>
-        </w:rPr>
-      </w:pPr>
-    </w:p>
-    <w:p>
-      <w:pPr>
-        <w:shd w:val="clear" w:color="auto" w:fill="FFFFFF"/>
-        <w:jc w:val="both"/>
-        <w:textAlignment w:val="baseline"/>
-        <w:rPr>
-          <w:rFonts w:ascii="Times New Roman" w:eastAsia="Times New Roman" w:hAnsi="Times New Roman" w:cs="Times New Roman"/>
-          <w:strike/>
-          <w:lang w:eastAsia="pt-BR"/>
-        </w:rPr>
-      </w:pPr>
-      <w:r>
-        <w:rPr>
-          <w:rFonts w:ascii="Times New Roman" w:eastAsia="Times New Roman" w:hAnsi="Times New Roman" w:cs="Times New Roman"/>
-          <w:strike/>
-          <w:lang w:eastAsia="pt-BR"/>
-        </w:rPr>
-        <w:t>Por fim, os riscos à segurança da informação é uma realidade. Negligenciar esse fato é, sem dúvida, expor a sua empresa e seus clientes a perigos e prejuízos incalculáveis. Por isso, investir em um </w:t>
-      </w:r>
-      <w:r>
-        <w:rPr>
-          <w:rFonts w:ascii="Times New Roman" w:eastAsia="Times New Roman" w:hAnsi="Times New Roman" w:cs="Times New Roman"/>
-          <w:strike/>
-          <w:u w:val="single"/>
-          <w:bdr w:val="none" w:sz="0" w:space="0" w:color="auto" w:frame="1"/>
-          <w:lang w:eastAsia="pt-BR"/>
-        </w:rPr>
-        <w:t>sistema ERP</w:t>
-      </w:r>
-      <w:r>
-        <w:rPr>
-          <w:rFonts w:ascii="Times New Roman" w:eastAsia="Times New Roman" w:hAnsi="Times New Roman" w:cs="Times New Roman"/>
-          <w:strike/>
-          <w:lang w:eastAsia="pt-BR"/>
-        </w:rPr>
-        <w:t> eficiente e que disponha de recursos modernos, como os listados neste artigo, é o melhor caminho para garantir a integridade dos dados do seu negócio.</w:t>
-      </w:r>
-    </w:p>
-    <w:p>
-      <w:pPr>
-        <w:jc w:val="both"/>
-        <w:rPr>
-          <w:rFonts w:ascii="Times New Roman" w:hAnsi="Times New Roman" w:cs="Times New Roman"/>
-        </w:rPr>
-      </w:pPr>
-    </w:p>
-    <w:p>
+        <w:t>Reduz o tempo de lead times e tempos de resposta ao mercado: Com a padronização dos processos pelo sistema ERP, e por esta uniformização da informação tornar-se digital, as empresas conseguem repassar suas requisições aos fornecedores de matéria prima, de modo mais eficiente e consegue reduzir o tempo de atendimento de seus clientes.</w:t>
+      </w:r>
+    </w:p>
+    <w:p>
+      <w:pPr>
+        <w:shd w:val="clear" w:color="auto" w:fill="FFFFFF"/>
+        <w:spacing w:after="0" w:line="240" w:lineRule="auto"/>
+        <w:jc w:val="both"/>
+        <w:textAlignment w:val="baseline"/>
+        <w:rPr>
+          <w:rFonts w:ascii="Times New Roman" w:eastAsia="Times New Roman" w:hAnsi="Times New Roman" w:cs="Times New Roman"/>
+          <w:sz w:val="24"/>
+          <w:szCs w:val="24"/>
+          <w:lang w:eastAsia="pt-BR"/>
+        </w:rPr>
+      </w:pPr>
+    </w:p>
+    <w:p>
+      <w:pPr>
+        <w:shd w:val="clear" w:color="auto" w:fill="FFFFFF"/>
+        <w:spacing w:after="0" w:line="240" w:lineRule="auto"/>
+        <w:jc w:val="both"/>
+        <w:textAlignment w:val="baseline"/>
+        <w:rPr>
+          <w:rFonts w:ascii="Times New Roman" w:eastAsia="Times New Roman" w:hAnsi="Times New Roman" w:cs="Times New Roman"/>
+          <w:sz w:val="24"/>
+          <w:szCs w:val="24"/>
+          <w:lang w:eastAsia="pt-BR"/>
+        </w:rPr>
+      </w:pPr>
+    </w:p>
+    <w:p>
+      <w:pPr>
+        <w:shd w:val="clear" w:color="auto" w:fill="FFFFFF"/>
+        <w:spacing w:after="0" w:line="240" w:lineRule="auto"/>
+        <w:jc w:val="both"/>
+        <w:textAlignment w:val="baseline"/>
+        <w:rPr>
+          <w:rFonts w:ascii="Times New Roman" w:eastAsia="Times New Roman" w:hAnsi="Times New Roman" w:cs="Times New Roman"/>
+          <w:b/>
+          <w:sz w:val="24"/>
+          <w:szCs w:val="24"/>
+          <w:lang w:eastAsia="pt-BR"/>
+        </w:rPr>
+      </w:pPr>
+      <w:r>
+        <w:rPr>
+          <w:rFonts w:ascii="Times New Roman" w:eastAsia="Times New Roman" w:hAnsi="Times New Roman" w:cs="Times New Roman"/>
+          <w:b/>
+          <w:sz w:val="24"/>
+          <w:szCs w:val="24"/>
+          <w:lang w:eastAsia="pt-BR"/>
+        </w:rPr>
+        <w:t>Desvantagens com o uso do ERP</w:t>
+      </w:r>
+    </w:p>
+    <w:p>
+      <w:pPr>
+        <w:shd w:val="clear" w:color="auto" w:fill="FFFFFF"/>
+        <w:spacing w:after="0" w:line="240" w:lineRule="auto"/>
+        <w:jc w:val="both"/>
+        <w:textAlignment w:val="baseline"/>
+        <w:rPr>
+          <w:rFonts w:ascii="Times New Roman" w:eastAsia="Times New Roman" w:hAnsi="Times New Roman" w:cs="Times New Roman"/>
+          <w:sz w:val="24"/>
+          <w:szCs w:val="24"/>
+          <w:lang w:eastAsia="pt-BR"/>
+        </w:rPr>
+      </w:pPr>
       <w:bookmarkStart w:id="0" w:name="_GoBack"/>
       <w:bookmarkEnd w:id="0"/>
+      <w:r>
+        <w:rPr>
+          <w:rFonts w:ascii="Times New Roman" w:eastAsia="Times New Roman" w:hAnsi="Times New Roman" w:cs="Times New Roman"/>
+          <w:sz w:val="24"/>
+          <w:szCs w:val="24"/>
+          <w:lang w:eastAsia="pt-BR"/>
+        </w:rPr>
+        <w:t>Pelo sistema ERP se tratar</w:t>
+      </w:r>
+      <w:r>
+        <w:rPr>
+          <w:rFonts w:ascii="Times New Roman" w:eastAsia="Times New Roman" w:hAnsi="Times New Roman" w:cs="Times New Roman"/>
+          <w:sz w:val="24"/>
+          <w:szCs w:val="24"/>
+          <w:lang w:eastAsia="pt-BR"/>
+        </w:rPr>
+        <w:t xml:space="preserve"> </w:t>
+      </w:r>
+      <w:r>
+        <w:rPr>
+          <w:rFonts w:ascii="Times New Roman" w:eastAsia="Times New Roman" w:hAnsi="Times New Roman" w:cs="Times New Roman"/>
+          <w:sz w:val="24"/>
+          <w:szCs w:val="24"/>
+          <w:lang w:eastAsia="pt-BR"/>
+        </w:rPr>
+        <w:t>de uma solução de</w:t>
+      </w:r>
+      <w:r>
+        <w:rPr>
+          <w:rFonts w:ascii="Times New Roman" w:eastAsia="Times New Roman" w:hAnsi="Times New Roman" w:cs="Times New Roman"/>
+          <w:sz w:val="24"/>
+          <w:szCs w:val="24"/>
+          <w:lang w:eastAsia="pt-BR"/>
+        </w:rPr>
+        <w:t xml:space="preserve"> grandes dimensões, que mexe com toda a estrutura da organização, ele possui algumas desvantagens, são elas:</w:t>
+      </w:r>
+    </w:p>
+    <w:p>
+      <w:pPr>
+        <w:shd w:val="clear" w:color="auto" w:fill="FFFFFF"/>
+        <w:spacing w:after="0" w:line="240" w:lineRule="auto"/>
+        <w:jc w:val="both"/>
+        <w:textAlignment w:val="baseline"/>
+        <w:rPr>
+          <w:rFonts w:ascii="Times New Roman" w:eastAsia="Times New Roman" w:hAnsi="Times New Roman" w:cs="Times New Roman"/>
+          <w:sz w:val="24"/>
+          <w:szCs w:val="24"/>
+          <w:lang w:eastAsia="pt-BR"/>
+        </w:rPr>
+      </w:pPr>
+    </w:p>
+    <w:p>
+      <w:pPr>
+        <w:pStyle w:val="PargrafodaLista"/>
+        <w:numPr>
+          <w:ilvl w:val="0"/>
+          <w:numId w:val="5"/>
+        </w:numPr>
+        <w:shd w:val="clear" w:color="auto" w:fill="FFFFFF"/>
+        <w:spacing w:after="0" w:line="240" w:lineRule="auto"/>
+        <w:jc w:val="both"/>
+        <w:textAlignment w:val="baseline"/>
+        <w:rPr>
+          <w:rFonts w:ascii="Times New Roman" w:eastAsia="Times New Roman" w:hAnsi="Times New Roman" w:cs="Times New Roman"/>
+          <w:sz w:val="24"/>
+          <w:szCs w:val="24"/>
+          <w:lang w:eastAsia="pt-BR"/>
+        </w:rPr>
+      </w:pPr>
+      <w:r>
+        <w:rPr>
+          <w:rFonts w:ascii="Times New Roman" w:eastAsia="Times New Roman" w:hAnsi="Times New Roman" w:cs="Times New Roman"/>
+          <w:sz w:val="24"/>
+          <w:szCs w:val="24"/>
+          <w:lang w:eastAsia="pt-BR"/>
+        </w:rPr>
+        <w:t>Custos Elevados</w:t>
+      </w:r>
+      <w:r>
+        <w:rPr>
+          <w:rFonts w:ascii="Times New Roman" w:eastAsia="Times New Roman" w:hAnsi="Times New Roman" w:cs="Times New Roman"/>
+          <w:sz w:val="24"/>
+          <w:szCs w:val="24"/>
+          <w:lang w:eastAsia="pt-BR"/>
+        </w:rPr>
+        <w:t xml:space="preserve">: </w:t>
+      </w:r>
+      <w:r>
+        <w:rPr>
+          <w:rFonts w:ascii="Times New Roman" w:eastAsia="Times New Roman" w:hAnsi="Times New Roman" w:cs="Times New Roman"/>
+          <w:sz w:val="24"/>
+          <w:szCs w:val="24"/>
+          <w:lang w:eastAsia="pt-BR"/>
+        </w:rPr>
+        <w:t>Os sistemas</w:t>
+      </w:r>
+      <w:r>
+        <w:rPr>
+          <w:rFonts w:ascii="Times New Roman" w:eastAsia="Times New Roman" w:hAnsi="Times New Roman" w:cs="Times New Roman"/>
+          <w:sz w:val="24"/>
+          <w:szCs w:val="24"/>
+          <w:lang w:eastAsia="pt-BR"/>
+        </w:rPr>
+        <w:t xml:space="preserve"> ERP são sistemas caros, sua implementação </w:t>
+      </w:r>
+      <w:r>
+        <w:rPr>
+          <w:rFonts w:ascii="Times New Roman" w:eastAsia="Times New Roman" w:hAnsi="Times New Roman" w:cs="Times New Roman"/>
+          <w:sz w:val="24"/>
+          <w:szCs w:val="24"/>
+          <w:lang w:eastAsia="pt-BR"/>
+        </w:rPr>
+        <w:t>geralmente ultrapassa a casa dos milhões de</w:t>
+      </w:r>
+      <w:r>
+        <w:rPr>
+          <w:rFonts w:ascii="Times New Roman" w:eastAsia="Times New Roman" w:hAnsi="Times New Roman" w:cs="Times New Roman"/>
+          <w:sz w:val="24"/>
+          <w:szCs w:val="24"/>
+          <w:lang w:eastAsia="pt-BR"/>
+        </w:rPr>
+        <w:t xml:space="preserve"> </w:t>
+      </w:r>
+      <w:r>
+        <w:rPr>
+          <w:rFonts w:ascii="Times New Roman" w:eastAsia="Times New Roman" w:hAnsi="Times New Roman" w:cs="Times New Roman"/>
+          <w:sz w:val="24"/>
+          <w:szCs w:val="24"/>
+          <w:lang w:eastAsia="pt-BR"/>
+        </w:rPr>
+        <w:t>dólares, e</w:t>
+      </w:r>
+      <w:r>
+        <w:rPr>
+          <w:rFonts w:ascii="Times New Roman" w:eastAsia="Times New Roman" w:hAnsi="Times New Roman" w:cs="Times New Roman"/>
+          <w:sz w:val="24"/>
+          <w:szCs w:val="24"/>
+          <w:lang w:eastAsia="pt-BR"/>
+        </w:rPr>
+        <w:t xml:space="preserve"> </w:t>
+      </w:r>
+      <w:r>
+        <w:rPr>
+          <w:rFonts w:ascii="Times New Roman" w:eastAsia="Times New Roman" w:hAnsi="Times New Roman" w:cs="Times New Roman"/>
+          <w:sz w:val="24"/>
+          <w:szCs w:val="24"/>
+          <w:lang w:eastAsia="pt-BR"/>
+        </w:rPr>
+        <w:t>podemos destacar</w:t>
+      </w:r>
+      <w:r>
+        <w:rPr>
+          <w:rFonts w:ascii="Times New Roman" w:eastAsia="Times New Roman" w:hAnsi="Times New Roman" w:cs="Times New Roman"/>
+          <w:sz w:val="24"/>
+          <w:szCs w:val="24"/>
+          <w:lang w:eastAsia="pt-BR"/>
+        </w:rPr>
+        <w:t xml:space="preserve"> </w:t>
+      </w:r>
+      <w:r>
+        <w:rPr>
+          <w:rFonts w:ascii="Times New Roman" w:eastAsia="Times New Roman" w:hAnsi="Times New Roman" w:cs="Times New Roman"/>
+          <w:sz w:val="24"/>
+          <w:szCs w:val="24"/>
+          <w:lang w:eastAsia="pt-BR"/>
+        </w:rPr>
+        <w:t>os seguintes</w:t>
+      </w:r>
+      <w:r>
+        <w:rPr>
+          <w:rFonts w:ascii="Times New Roman" w:eastAsia="Times New Roman" w:hAnsi="Times New Roman" w:cs="Times New Roman"/>
+          <w:sz w:val="24"/>
+          <w:szCs w:val="24"/>
+          <w:lang w:eastAsia="pt-BR"/>
+        </w:rPr>
+        <w:t xml:space="preserve"> custos:</w:t>
+      </w:r>
+    </w:p>
+    <w:p>
+      <w:pPr>
+        <w:pStyle w:val="PargrafodaLista"/>
+        <w:numPr>
+          <w:ilvl w:val="0"/>
+          <w:numId w:val="4"/>
+        </w:numPr>
+        <w:shd w:val="clear" w:color="auto" w:fill="FFFFFF"/>
+        <w:spacing w:after="0" w:line="240" w:lineRule="auto"/>
+        <w:jc w:val="both"/>
+        <w:textAlignment w:val="baseline"/>
+        <w:rPr>
+          <w:rFonts w:ascii="Times New Roman" w:eastAsia="Times New Roman" w:hAnsi="Times New Roman" w:cs="Times New Roman"/>
+          <w:sz w:val="24"/>
+          <w:szCs w:val="24"/>
+          <w:lang w:eastAsia="pt-BR"/>
+        </w:rPr>
+      </w:pPr>
+      <w:r>
+        <w:rPr>
+          <w:rFonts w:ascii="Times New Roman" w:eastAsia="Times New Roman" w:hAnsi="Times New Roman" w:cs="Times New Roman"/>
+          <w:sz w:val="24"/>
+          <w:szCs w:val="24"/>
+          <w:lang w:eastAsia="pt-BR"/>
+        </w:rPr>
+        <w:t>Hardware;</w:t>
+      </w:r>
+    </w:p>
+    <w:p>
+      <w:pPr>
+        <w:pStyle w:val="PargrafodaLista"/>
+        <w:numPr>
+          <w:ilvl w:val="0"/>
+          <w:numId w:val="4"/>
+        </w:numPr>
+        <w:shd w:val="clear" w:color="auto" w:fill="FFFFFF"/>
+        <w:spacing w:after="0" w:line="240" w:lineRule="auto"/>
+        <w:jc w:val="both"/>
+        <w:textAlignment w:val="baseline"/>
+        <w:rPr>
+          <w:rFonts w:ascii="Times New Roman" w:eastAsia="Times New Roman" w:hAnsi="Times New Roman" w:cs="Times New Roman"/>
+          <w:sz w:val="24"/>
+          <w:szCs w:val="24"/>
+          <w:lang w:eastAsia="pt-BR"/>
+        </w:rPr>
+      </w:pPr>
+      <w:r>
+        <w:rPr>
+          <w:rFonts w:ascii="Times New Roman" w:eastAsia="Times New Roman" w:hAnsi="Times New Roman" w:cs="Times New Roman"/>
+          <w:sz w:val="24"/>
+          <w:szCs w:val="24"/>
+          <w:lang w:eastAsia="pt-BR"/>
+        </w:rPr>
+        <w:t>A infraestrutura computacional;</w:t>
+      </w:r>
+    </w:p>
+    <w:p>
+      <w:pPr>
+        <w:pStyle w:val="PargrafodaLista"/>
+        <w:numPr>
+          <w:ilvl w:val="0"/>
+          <w:numId w:val="4"/>
+        </w:numPr>
+        <w:shd w:val="clear" w:color="auto" w:fill="FFFFFF"/>
+        <w:spacing w:after="0" w:line="240" w:lineRule="auto"/>
+        <w:jc w:val="both"/>
+        <w:textAlignment w:val="baseline"/>
+        <w:rPr>
+          <w:rFonts w:ascii="Times New Roman" w:eastAsia="Times New Roman" w:hAnsi="Times New Roman" w:cs="Times New Roman"/>
+          <w:sz w:val="24"/>
+          <w:szCs w:val="24"/>
+          <w:lang w:eastAsia="pt-BR"/>
+        </w:rPr>
+      </w:pPr>
+      <w:r>
+        <w:rPr>
+          <w:rFonts w:ascii="Times New Roman" w:eastAsia="Times New Roman" w:hAnsi="Times New Roman" w:cs="Times New Roman"/>
+          <w:sz w:val="24"/>
+          <w:szCs w:val="24"/>
+          <w:lang w:eastAsia="pt-BR"/>
+        </w:rPr>
+        <w:t>A aquisição da licença de uso;</w:t>
+      </w:r>
+    </w:p>
+    <w:p>
+      <w:pPr>
+        <w:shd w:val="clear" w:color="auto" w:fill="FFFFFF"/>
+        <w:spacing w:after="0" w:line="240" w:lineRule="auto"/>
+        <w:jc w:val="both"/>
+        <w:textAlignment w:val="baseline"/>
+        <w:rPr>
+          <w:rFonts w:ascii="Times New Roman" w:eastAsia="Times New Roman" w:hAnsi="Times New Roman" w:cs="Times New Roman"/>
+          <w:sz w:val="24"/>
+          <w:szCs w:val="24"/>
+          <w:lang w:eastAsia="pt-BR"/>
+        </w:rPr>
+      </w:pPr>
+    </w:p>
+    <w:p>
+      <w:pPr>
+        <w:shd w:val="clear" w:color="auto" w:fill="FFFFFF"/>
+        <w:spacing w:after="0" w:line="240" w:lineRule="auto"/>
+        <w:jc w:val="both"/>
+        <w:textAlignment w:val="baseline"/>
+        <w:rPr>
+          <w:rFonts w:ascii="Times New Roman" w:eastAsia="Times New Roman" w:hAnsi="Times New Roman" w:cs="Times New Roman"/>
+          <w:sz w:val="24"/>
+          <w:szCs w:val="24"/>
+          <w:lang w:eastAsia="pt-BR"/>
+        </w:rPr>
+      </w:pPr>
+      <w:r>
+        <w:rPr>
+          <w:rFonts w:ascii="Times New Roman" w:eastAsia="Times New Roman" w:hAnsi="Times New Roman" w:cs="Times New Roman"/>
+          <w:sz w:val="24"/>
+          <w:szCs w:val="24"/>
+          <w:lang w:eastAsia="pt-BR"/>
+        </w:rPr>
+        <w:t>Além destes ainda pode</w:t>
+      </w:r>
+      <w:r>
+        <w:rPr>
+          <w:rFonts w:ascii="Times New Roman" w:eastAsia="Times New Roman" w:hAnsi="Times New Roman" w:cs="Times New Roman"/>
+          <w:sz w:val="24"/>
+          <w:szCs w:val="24"/>
+          <w:lang w:eastAsia="pt-BR"/>
+        </w:rPr>
+        <w:t>-</w:t>
+      </w:r>
+      <w:r>
+        <w:rPr>
+          <w:rFonts w:ascii="Times New Roman" w:eastAsia="Times New Roman" w:hAnsi="Times New Roman" w:cs="Times New Roman"/>
+          <w:sz w:val="24"/>
+          <w:szCs w:val="24"/>
+          <w:lang w:eastAsia="pt-BR"/>
+        </w:rPr>
+        <w:t>se destacar</w:t>
+      </w:r>
+      <w:r>
+        <w:rPr>
+          <w:rFonts w:ascii="Times New Roman" w:eastAsia="Times New Roman" w:hAnsi="Times New Roman" w:cs="Times New Roman"/>
+          <w:sz w:val="24"/>
+          <w:szCs w:val="24"/>
+          <w:lang w:eastAsia="pt-BR"/>
+        </w:rPr>
+        <w:t xml:space="preserve">:  </w:t>
+      </w:r>
+      <w:r>
+        <w:rPr>
+          <w:rFonts w:ascii="Times New Roman" w:eastAsia="Times New Roman" w:hAnsi="Times New Roman" w:cs="Times New Roman"/>
+          <w:sz w:val="24"/>
+          <w:szCs w:val="24"/>
+          <w:lang w:eastAsia="pt-BR"/>
+        </w:rPr>
+        <w:t>treinamento dos</w:t>
+      </w:r>
+      <w:r>
+        <w:rPr>
+          <w:rFonts w:ascii="Times New Roman" w:eastAsia="Times New Roman" w:hAnsi="Times New Roman" w:cs="Times New Roman"/>
+          <w:sz w:val="24"/>
+          <w:szCs w:val="24"/>
+          <w:lang w:eastAsia="pt-BR"/>
+        </w:rPr>
+        <w:t xml:space="preserve"> </w:t>
+      </w:r>
+      <w:r>
+        <w:rPr>
+          <w:rFonts w:ascii="Times New Roman" w:eastAsia="Times New Roman" w:hAnsi="Times New Roman" w:cs="Times New Roman"/>
+          <w:sz w:val="24"/>
+          <w:szCs w:val="24"/>
+          <w:lang w:eastAsia="pt-BR"/>
+        </w:rPr>
+        <w:t>funcionários e a consultoria</w:t>
+      </w:r>
+      <w:r>
+        <w:rPr>
+          <w:rFonts w:ascii="Times New Roman" w:eastAsia="Times New Roman" w:hAnsi="Times New Roman" w:cs="Times New Roman"/>
+          <w:sz w:val="24"/>
+          <w:szCs w:val="24"/>
+          <w:lang w:eastAsia="pt-BR"/>
+        </w:rPr>
+        <w:t>. Estes dois se destacam como sendo os principais absorvedores de recursos do projeto, estima</w:t>
+      </w:r>
+      <w:r>
+        <w:rPr>
+          <w:rFonts w:ascii="Times New Roman" w:eastAsia="Times New Roman" w:hAnsi="Times New Roman" w:cs="Times New Roman"/>
+          <w:sz w:val="24"/>
+          <w:szCs w:val="24"/>
+          <w:lang w:eastAsia="pt-BR"/>
+        </w:rPr>
+        <w:t>-</w:t>
+      </w:r>
+      <w:r>
+        <w:rPr>
+          <w:rFonts w:ascii="Times New Roman" w:eastAsia="Times New Roman" w:hAnsi="Times New Roman" w:cs="Times New Roman"/>
+          <w:sz w:val="24"/>
+          <w:szCs w:val="24"/>
+          <w:lang w:eastAsia="pt-BR"/>
+        </w:rPr>
+        <w:t>se que para cada dólar gasto com a aquisição da licença dois ou três são gastos para treinamento e consultoria.</w:t>
+      </w:r>
+    </w:p>
+    <w:p>
+      <w:pPr>
+        <w:shd w:val="clear" w:color="auto" w:fill="FFFFFF"/>
+        <w:spacing w:after="0" w:line="240" w:lineRule="auto"/>
+        <w:jc w:val="both"/>
+        <w:textAlignment w:val="baseline"/>
+        <w:rPr>
+          <w:rFonts w:ascii="Times New Roman" w:eastAsia="Times New Roman" w:hAnsi="Times New Roman" w:cs="Times New Roman"/>
+          <w:sz w:val="24"/>
+          <w:szCs w:val="24"/>
+          <w:lang w:eastAsia="pt-BR"/>
+        </w:rPr>
+      </w:pPr>
+    </w:p>
+    <w:p>
+      <w:pPr>
+        <w:pStyle w:val="PargrafodaLista"/>
+        <w:numPr>
+          <w:ilvl w:val="0"/>
+          <w:numId w:val="5"/>
+        </w:numPr>
+        <w:shd w:val="clear" w:color="auto" w:fill="FFFFFF"/>
+        <w:spacing w:after="0" w:line="240" w:lineRule="auto"/>
+        <w:jc w:val="both"/>
+        <w:textAlignment w:val="baseline"/>
+        <w:rPr>
+          <w:rFonts w:ascii="Times New Roman" w:eastAsia="Times New Roman" w:hAnsi="Times New Roman" w:cs="Times New Roman"/>
+          <w:sz w:val="24"/>
+          <w:szCs w:val="24"/>
+          <w:lang w:eastAsia="pt-BR"/>
+        </w:rPr>
+      </w:pPr>
+      <w:r>
+        <w:rPr>
+          <w:rFonts w:ascii="Times New Roman" w:eastAsia="Times New Roman" w:hAnsi="Times New Roman" w:cs="Times New Roman"/>
+          <w:sz w:val="24"/>
+          <w:szCs w:val="24"/>
+          <w:lang w:eastAsia="pt-BR"/>
+        </w:rPr>
+        <w:t xml:space="preserve">Implementação Complexa: Para uma implementação confiável de um sistema </w:t>
+      </w:r>
+      <w:r>
+        <w:rPr>
+          <w:rFonts w:ascii="Times New Roman" w:eastAsia="Times New Roman" w:hAnsi="Times New Roman" w:cs="Times New Roman"/>
+          <w:sz w:val="24"/>
+          <w:szCs w:val="24"/>
+          <w:lang w:eastAsia="pt-BR"/>
+        </w:rPr>
+        <w:t>ERP é preciso construir uma base de bons profissionais, dentre eles se destacam se</w:t>
+      </w:r>
+      <w:r>
+        <w:rPr>
+          <w:rFonts w:ascii="Times New Roman" w:eastAsia="Times New Roman" w:hAnsi="Times New Roman" w:cs="Times New Roman"/>
+          <w:sz w:val="24"/>
+          <w:szCs w:val="24"/>
+          <w:lang w:eastAsia="pt-BR"/>
+        </w:rPr>
+        <w:t>:</w:t>
+      </w:r>
+      <w:r>
+        <w:rPr>
+          <w:rFonts w:ascii="Times New Roman" w:eastAsia="Times New Roman" w:hAnsi="Times New Roman" w:cs="Times New Roman"/>
+          <w:sz w:val="24"/>
+          <w:szCs w:val="24"/>
+          <w:lang w:eastAsia="pt-BR"/>
+        </w:rPr>
+        <w:t xml:space="preserve"> profissionais com habilidades técnicas na área computacional e profissionais que</w:t>
+      </w:r>
+      <w:r>
+        <w:rPr>
+          <w:rFonts w:ascii="Times New Roman" w:eastAsia="Times New Roman" w:hAnsi="Times New Roman" w:cs="Times New Roman"/>
+          <w:sz w:val="24"/>
+          <w:szCs w:val="24"/>
+          <w:lang w:eastAsia="pt-BR"/>
+        </w:rPr>
+        <w:t xml:space="preserve"> </w:t>
+      </w:r>
+      <w:r>
+        <w:rPr>
+          <w:rFonts w:ascii="Times New Roman" w:eastAsia="Times New Roman" w:hAnsi="Times New Roman" w:cs="Times New Roman"/>
+          <w:sz w:val="24"/>
+          <w:szCs w:val="24"/>
+          <w:lang w:eastAsia="pt-BR"/>
+        </w:rPr>
+        <w:t>entendam de administração de negócios</w:t>
+      </w:r>
+      <w:r>
+        <w:rPr>
+          <w:rFonts w:ascii="Times New Roman" w:eastAsia="Times New Roman" w:hAnsi="Times New Roman" w:cs="Times New Roman"/>
+          <w:sz w:val="24"/>
+          <w:szCs w:val="24"/>
+          <w:lang w:eastAsia="pt-BR"/>
+        </w:rPr>
+        <w:t xml:space="preserve">.  </w:t>
+      </w:r>
+      <w:r>
+        <w:rPr>
+          <w:rFonts w:ascii="Times New Roman" w:eastAsia="Times New Roman" w:hAnsi="Times New Roman" w:cs="Times New Roman"/>
+          <w:sz w:val="24"/>
+          <w:szCs w:val="24"/>
+          <w:lang w:eastAsia="pt-BR"/>
+        </w:rPr>
+        <w:t>Uma das dificuldades encontradas para a</w:t>
+      </w:r>
+      <w:r>
+        <w:rPr>
+          <w:rFonts w:ascii="Times New Roman" w:eastAsia="Times New Roman" w:hAnsi="Times New Roman" w:cs="Times New Roman"/>
+          <w:sz w:val="24"/>
+          <w:szCs w:val="24"/>
+          <w:lang w:eastAsia="pt-BR"/>
+        </w:rPr>
+        <w:t xml:space="preserve"> implementação do sistema é obter as especificações necessárias das mais diversas áreas </w:t>
+      </w:r>
+      <w:r>
+        <w:rPr>
+          <w:rFonts w:ascii="Times New Roman" w:eastAsia="Times New Roman" w:hAnsi="Times New Roman" w:cs="Times New Roman"/>
+          <w:sz w:val="24"/>
+          <w:szCs w:val="24"/>
+          <w:lang w:eastAsia="pt-BR"/>
+        </w:rPr>
+        <w:t>administrativas da empresa</w:t>
+      </w:r>
+      <w:r>
+        <w:rPr>
+          <w:rFonts w:ascii="Times New Roman" w:eastAsia="Times New Roman" w:hAnsi="Times New Roman" w:cs="Times New Roman"/>
+          <w:sz w:val="24"/>
+          <w:szCs w:val="24"/>
+          <w:lang w:eastAsia="pt-BR"/>
+        </w:rPr>
+        <w:t>.  Para  se  ter  uma  idéia  desta  dificuldade  uma  pesquisa realizada nos Estados Unidos Standish Group comprova que apenas 10% dos projetos são terminados  no  prazo  e  orçamento  estipulado,  55%  dos projetos  estouram  os  prazos  e orçamentos e 35% dos projetos são cancelados antes da sua implementação, a ainda um outro dado relevante que afirma que o estouro médio de orçamento fica em torno de 178% e o estouro médio no prazo de entrega em torno de 230%.</w:t>
+      </w:r>
+    </w:p>
+    <w:p>
+      <w:pPr>
+        <w:shd w:val="clear" w:color="auto" w:fill="FFFFFF"/>
+        <w:spacing w:after="0" w:line="240" w:lineRule="auto"/>
+        <w:jc w:val="both"/>
+        <w:textAlignment w:val="baseline"/>
+        <w:rPr>
+          <w:rFonts w:ascii="Times New Roman" w:eastAsia="Times New Roman" w:hAnsi="Times New Roman" w:cs="Times New Roman"/>
+          <w:sz w:val="24"/>
+          <w:szCs w:val="24"/>
+          <w:lang w:eastAsia="pt-BR"/>
+        </w:rPr>
+      </w:pPr>
+    </w:p>
+    <w:p>
+      <w:pPr>
+        <w:pStyle w:val="PargrafodaLista"/>
+        <w:numPr>
+          <w:ilvl w:val="0"/>
+          <w:numId w:val="5"/>
+        </w:numPr>
+        <w:shd w:val="clear" w:color="auto" w:fill="FFFFFF"/>
+        <w:spacing w:after="0" w:line="240" w:lineRule="auto"/>
+        <w:jc w:val="both"/>
+        <w:textAlignment w:val="baseline"/>
+        <w:rPr>
+          <w:rFonts w:ascii="Times New Roman" w:eastAsia="Times New Roman" w:hAnsi="Times New Roman" w:cs="Times New Roman"/>
+          <w:sz w:val="24"/>
+          <w:szCs w:val="24"/>
+          <w:lang w:eastAsia="pt-BR"/>
+        </w:rPr>
+      </w:pPr>
+      <w:r>
+        <w:rPr>
+          <w:rFonts w:ascii="Times New Roman" w:eastAsia="Times New Roman" w:hAnsi="Times New Roman" w:cs="Times New Roman"/>
+          <w:sz w:val="24"/>
+          <w:szCs w:val="24"/>
+          <w:lang w:eastAsia="pt-BR"/>
+        </w:rPr>
+        <w:t xml:space="preserve">Complexidade de Customização: Os sistemas ERP´s geralmente são criados de forma genérica não sendo então específico aos negócios de um a determinada empresa, </w:t>
+      </w:r>
+      <w:r>
+        <w:rPr>
+          <w:rFonts w:ascii="Times New Roman" w:eastAsia="Times New Roman" w:hAnsi="Times New Roman" w:cs="Times New Roman"/>
+          <w:sz w:val="24"/>
+          <w:szCs w:val="24"/>
+          <w:lang w:eastAsia="pt-BR"/>
+        </w:rPr>
+        <w:t>com isto ao adquirir um sistema de ERP é necessário</w:t>
+      </w:r>
+      <w:r>
+        <w:rPr>
+          <w:rFonts w:ascii="Times New Roman" w:eastAsia="Times New Roman" w:hAnsi="Times New Roman" w:cs="Times New Roman"/>
+          <w:sz w:val="24"/>
+          <w:szCs w:val="24"/>
+          <w:lang w:eastAsia="pt-BR"/>
+        </w:rPr>
+        <w:t xml:space="preserve"> </w:t>
+      </w:r>
+      <w:r>
+        <w:rPr>
+          <w:rFonts w:ascii="Times New Roman" w:eastAsia="Times New Roman" w:hAnsi="Times New Roman" w:cs="Times New Roman"/>
+          <w:sz w:val="24"/>
+          <w:szCs w:val="24"/>
+          <w:lang w:eastAsia="pt-BR"/>
+        </w:rPr>
+        <w:t>que a empresa realize uma</w:t>
+      </w:r>
+      <w:r>
+        <w:rPr>
+          <w:rFonts w:ascii="Times New Roman" w:eastAsia="Times New Roman" w:hAnsi="Times New Roman" w:cs="Times New Roman"/>
+          <w:sz w:val="24"/>
+          <w:szCs w:val="24"/>
+          <w:lang w:eastAsia="pt-BR"/>
+        </w:rPr>
+        <w:t xml:space="preserve"> customização neste sistema, que nada mais é do que adequar o sistema às necessidades de </w:t>
+      </w:r>
+      <w:r>
+        <w:rPr>
+          <w:rFonts w:ascii="Times New Roman" w:eastAsia="Times New Roman" w:hAnsi="Times New Roman" w:cs="Times New Roman"/>
+          <w:sz w:val="24"/>
+          <w:szCs w:val="24"/>
+          <w:lang w:eastAsia="pt-BR"/>
+        </w:rPr>
+        <w:t>negócios da empresa</w:t>
+      </w:r>
+      <w:r>
+        <w:rPr>
+          <w:rFonts w:ascii="Times New Roman" w:eastAsia="Times New Roman" w:hAnsi="Times New Roman" w:cs="Times New Roman"/>
+          <w:sz w:val="24"/>
+          <w:szCs w:val="24"/>
+          <w:lang w:eastAsia="pt-BR"/>
+        </w:rPr>
+        <w:t xml:space="preserve">.  </w:t>
+      </w:r>
+      <w:r>
+        <w:rPr>
+          <w:rFonts w:ascii="Times New Roman" w:eastAsia="Times New Roman" w:hAnsi="Times New Roman" w:cs="Times New Roman"/>
+          <w:sz w:val="24"/>
+          <w:szCs w:val="24"/>
+          <w:lang w:eastAsia="pt-BR"/>
+        </w:rPr>
+        <w:t>Esta customização pode ser tornar complexa dependendo da</w:t>
+      </w:r>
+      <w:r>
+        <w:rPr>
+          <w:rFonts w:ascii="Times New Roman" w:eastAsia="Times New Roman" w:hAnsi="Times New Roman" w:cs="Times New Roman"/>
+          <w:sz w:val="24"/>
+          <w:szCs w:val="24"/>
+          <w:lang w:eastAsia="pt-BR"/>
+        </w:rPr>
+        <w:t xml:space="preserve"> </w:t>
+      </w:r>
+      <w:r>
+        <w:rPr>
+          <w:rFonts w:ascii="Times New Roman" w:eastAsia="Times New Roman" w:hAnsi="Times New Roman" w:cs="Times New Roman"/>
+          <w:sz w:val="24"/>
+          <w:szCs w:val="24"/>
+          <w:lang w:eastAsia="pt-BR"/>
+        </w:rPr>
+        <w:t>quantidade de módulos a serem implementados, geralmente estes módulos são</w:t>
+      </w:r>
+      <w:r>
+        <w:rPr>
+          <w:rFonts w:ascii="Times New Roman" w:eastAsia="Times New Roman" w:hAnsi="Times New Roman" w:cs="Times New Roman"/>
+          <w:sz w:val="24"/>
+          <w:szCs w:val="24"/>
+          <w:lang w:eastAsia="pt-BR"/>
+        </w:rPr>
+        <w:t xml:space="preserve"> implementados na empresa que comprou o sistema, acarretando alguns problemas já que nem sempre </w:t>
+      </w:r>
+      <w:r>
+        <w:rPr>
+          <w:rFonts w:ascii="Times New Roman" w:eastAsia="Times New Roman" w:hAnsi="Times New Roman" w:cs="Times New Roman"/>
+          <w:sz w:val="24"/>
+          <w:szCs w:val="24"/>
+          <w:lang w:eastAsia="pt-BR"/>
+        </w:rPr>
+        <w:t>os funcionários responsáveis pela customização têm</w:t>
+      </w:r>
+      <w:r>
+        <w:rPr>
+          <w:rFonts w:ascii="Times New Roman" w:eastAsia="Times New Roman" w:hAnsi="Times New Roman" w:cs="Times New Roman"/>
+          <w:sz w:val="24"/>
+          <w:szCs w:val="24"/>
+          <w:lang w:eastAsia="pt-BR"/>
+        </w:rPr>
+        <w:t xml:space="preserve"> acesso ao código fonte do </w:t>
+      </w:r>
+      <w:r>
+        <w:rPr>
+          <w:rFonts w:ascii="Times New Roman" w:eastAsia="Times New Roman" w:hAnsi="Times New Roman" w:cs="Times New Roman"/>
+          <w:sz w:val="24"/>
+          <w:szCs w:val="24"/>
+          <w:lang w:eastAsia="pt-BR"/>
+        </w:rPr>
+        <w:t>sistema ERP</w:t>
+      </w:r>
+      <w:r>
+        <w:rPr>
+          <w:rFonts w:ascii="Times New Roman" w:eastAsia="Times New Roman" w:hAnsi="Times New Roman" w:cs="Times New Roman"/>
+          <w:sz w:val="24"/>
+          <w:szCs w:val="24"/>
+          <w:lang w:eastAsia="pt-BR"/>
+        </w:rPr>
+        <w:t xml:space="preserve">.  </w:t>
+      </w:r>
+      <w:r>
+        <w:rPr>
+          <w:rFonts w:ascii="Times New Roman" w:eastAsia="Times New Roman" w:hAnsi="Times New Roman" w:cs="Times New Roman"/>
+          <w:sz w:val="24"/>
+          <w:szCs w:val="24"/>
+          <w:lang w:eastAsia="pt-BR"/>
+        </w:rPr>
+        <w:t xml:space="preserve">Com isto há um atraso para que o sistema se torne funcional para a </w:t>
+      </w:r>
+      <w:r>
+        <w:rPr>
+          <w:rFonts w:ascii="Times New Roman" w:eastAsia="Times New Roman" w:hAnsi="Times New Roman" w:cs="Times New Roman"/>
+          <w:sz w:val="24"/>
+          <w:szCs w:val="24"/>
+          <w:lang w:eastAsia="pt-BR"/>
+        </w:rPr>
+        <w:t>empresa, elevando também os custos de sua implementação.</w:t>
+      </w:r>
     </w:p>
     <w:sectPr>
       <w:pgSz w:w="11906" w:h="16838"/>
@@ -1839,6 +2179,119 @@
 <file path=word/numbering.xml><?xml version="1.0" encoding="utf-8"?>
 <w:numbering xmlns:wpc="http://schemas.microsoft.com/office/word/2010/wordprocessingCanvas" xmlns:cx="http://schemas.microsoft.com/office/drawing/2014/chartex" xmlns:cx1="http://schemas.microsoft.com/office/drawing/2015/9/8/chartex" xmlns:cx2="http://schemas.microsoft.com/office/drawing/2015/10/21/chartex" xmlns:cx3="http://schemas.microsoft.com/office/drawing/2016/5/9/chartex" xmlns:cx4="http://schemas.microsoft.com/office/drawing/2016/5/10/chartex" xmlns:cx5="http://schemas.microsoft.com/office/drawing/2016/5/11/chartex" xmlns:cx6="http://schemas.microsoft.com/office/drawing/2016/5/12/chartex" xmlns:cx7="http://schemas.microsoft.com/office/drawing/2016/5/13/chartex" xmlns:cx8="http://schemas.microsoft.com/office/drawing/2016/5/14/chartex" xmlns:mc="http://schemas.openxmlformats.org/markup-compatibility/2006" xmlns:aink="http://schemas.microsoft.com/office/drawing/2016/ink" xmlns:am3d="http://schemas.microsoft.com/office/drawing/2017/model3d" xmlns:o="urn:schemas-microsoft-com:office:office" xmlns:r="http://schemas.openxmlformats.org/officeDocument/2006/relationships" xmlns:m="http://schemas.openxmlformats.org/officeDocument/2006/math" xmlns:v="urn:schemas-microsoft-com:vml" xmlns:wp14="http://schemas.microsoft.com/office/word/2010/wordprocessingDrawing" xmlns:wp="http://schemas.openxmlformats.org/drawingml/2006/wordprocessingDrawing" xmlns:w10="urn:schemas-microsoft-com:office:word" xmlns:w="http://schemas.openxmlformats.org/wordprocessingml/2006/main" xmlns:w14="http://schemas.microsoft.com/office/word/2010/wordml" xmlns:w15="http://schemas.microsoft.com/office/word/2012/wordml" xmlns:w16cid="http://schemas.microsoft.com/office/word/2016/wordml/cid" xmlns:w16se="http://schemas.microsoft.com/office/word/2015/wordml/symex" xmlns:wpg="http://schemas.microsoft.com/office/word/2010/wordprocessingGroup" xmlns:wpi="http://schemas.microsoft.com/office/word/2010/wordprocessingInk" xmlns:wne="http://schemas.microsoft.com/office/word/2006/wordml" xmlns:wps="http://schemas.microsoft.com/office/word/2010/wordprocessingShape" mc:Ignorable="w14 w15 w16se w16cid wp14">
   <w:abstractNum w:abstractNumId="0" w15:restartNumberingAfterBreak="0">
+    <w:nsid w:val="1ACB1415"/>
+    <w:multiLevelType w:val="hybridMultilevel"/>
+    <w:tmpl w:val="43F80AFA"/>
+    <w:lvl w:ilvl="0" w:tplc="0416000D">
+      <w:start w:val="1"/>
+      <w:numFmt w:val="bullet"/>
+      <w:lvlText w:val=""/>
+      <w:lvlJc w:val="left"/>
+      <w:pPr>
+        <w:ind w:left="720" w:hanging="360"/>
+      </w:pPr>
+      <w:rPr>
+        <w:rFonts w:ascii="Wingdings" w:hAnsi="Wingdings" w:hint="default"/>
+      </w:rPr>
+    </w:lvl>
+    <w:lvl w:ilvl="1" w:tplc="04160003" w:tentative="1">
+      <w:start w:val="1"/>
+      <w:numFmt w:val="bullet"/>
+      <w:lvlText w:val="o"/>
+      <w:lvlJc w:val="left"/>
+      <w:pPr>
+        <w:ind w:left="1440" w:hanging="360"/>
+      </w:pPr>
+      <w:rPr>
+        <w:rFonts w:ascii="Courier New" w:hAnsi="Courier New" w:cs="Courier New" w:hint="default"/>
+      </w:rPr>
+    </w:lvl>
+    <w:lvl w:ilvl="2" w:tplc="04160005" w:tentative="1">
+      <w:start w:val="1"/>
+      <w:numFmt w:val="bullet"/>
+      <w:lvlText w:val=""/>
+      <w:lvlJc w:val="left"/>
+      <w:pPr>
+        <w:ind w:left="2160" w:hanging="360"/>
+      </w:pPr>
+      <w:rPr>
+        <w:rFonts w:ascii="Wingdings" w:hAnsi="Wingdings" w:hint="default"/>
+      </w:rPr>
+    </w:lvl>
+    <w:lvl w:ilvl="3" w:tplc="04160001" w:tentative="1">
+      <w:start w:val="1"/>
+      <w:numFmt w:val="bullet"/>
+      <w:lvlText w:val=""/>
+      <w:lvlJc w:val="left"/>
+      <w:pPr>
+        <w:ind w:left="2880" w:hanging="360"/>
+      </w:pPr>
+      <w:rPr>
+        <w:rFonts w:ascii="Symbol" w:hAnsi="Symbol" w:hint="default"/>
+      </w:rPr>
+    </w:lvl>
+    <w:lvl w:ilvl="4" w:tplc="04160003" w:tentative="1">
+      <w:start w:val="1"/>
+      <w:numFmt w:val="bullet"/>
+      <w:lvlText w:val="o"/>
+      <w:lvlJc w:val="left"/>
+      <w:pPr>
+        <w:ind w:left="3600" w:hanging="360"/>
+      </w:pPr>
+      <w:rPr>
+        <w:rFonts w:ascii="Courier New" w:hAnsi="Courier New" w:cs="Courier New" w:hint="default"/>
+      </w:rPr>
+    </w:lvl>
+    <w:lvl w:ilvl="5" w:tplc="04160005" w:tentative="1">
+      <w:start w:val="1"/>
+      <w:numFmt w:val="bullet"/>
+      <w:lvlText w:val=""/>
+      <w:lvlJc w:val="left"/>
+      <w:pPr>
+        <w:ind w:left="4320" w:hanging="360"/>
+      </w:pPr>
+      <w:rPr>
+        <w:rFonts w:ascii="Wingdings" w:hAnsi="Wingdings" w:hint="default"/>
+      </w:rPr>
+    </w:lvl>
+    <w:lvl w:ilvl="6" w:tplc="04160001" w:tentative="1">
+      <w:start w:val="1"/>
+      <w:numFmt w:val="bullet"/>
+      <w:lvlText w:val=""/>
+      <w:lvlJc w:val="left"/>
+      <w:pPr>
+        <w:ind w:left="5040" w:hanging="360"/>
+      </w:pPr>
+      <w:rPr>
+        <w:rFonts w:ascii="Symbol" w:hAnsi="Symbol" w:hint="default"/>
+      </w:rPr>
+    </w:lvl>
+    <w:lvl w:ilvl="7" w:tplc="04160003" w:tentative="1">
+      <w:start w:val="1"/>
+      <w:numFmt w:val="bullet"/>
+      <w:lvlText w:val="o"/>
+      <w:lvlJc w:val="left"/>
+      <w:pPr>
+        <w:ind w:left="5760" w:hanging="360"/>
+      </w:pPr>
+      <w:rPr>
+        <w:rFonts w:ascii="Courier New" w:hAnsi="Courier New" w:cs="Courier New" w:hint="default"/>
+      </w:rPr>
+    </w:lvl>
+    <w:lvl w:ilvl="8" w:tplc="04160005" w:tentative="1">
+      <w:start w:val="1"/>
+      <w:numFmt w:val="bullet"/>
+      <w:lvlText w:val=""/>
+      <w:lvlJc w:val="left"/>
+      <w:pPr>
+        <w:ind w:left="6480" w:hanging="360"/>
+      </w:pPr>
+      <w:rPr>
+        <w:rFonts w:ascii="Wingdings" w:hAnsi="Wingdings" w:hint="default"/>
+      </w:rPr>
+    </w:lvl>
+  </w:abstractNum>
+  <w:abstractNum w:abstractNumId="1" w15:restartNumberingAfterBreak="0">
     <w:nsid w:val="25AA222E"/>
     <w:multiLevelType w:val="hybridMultilevel"/>
     <w:tmpl w:val="6BC24CDA"/>
@@ -1951,7 +2404,7 @@
       </w:rPr>
     </w:lvl>
   </w:abstractNum>
-  <w:abstractNum w:abstractNumId="1" w15:restartNumberingAfterBreak="0">
+  <w:abstractNum w:abstractNumId="2" w15:restartNumberingAfterBreak="0">
     <w:nsid w:val="3FC64F41"/>
     <w:multiLevelType w:val="hybridMultilevel"/>
     <w:tmpl w:val="ACCEF2CC"/>
@@ -2064,14 +2517,246 @@
       </w:rPr>
     </w:lvl>
   </w:abstractNum>
+  <w:abstractNum w:abstractNumId="3" w15:restartNumberingAfterBreak="0">
+    <w:nsid w:val="65A06B2C"/>
+    <w:multiLevelType w:val="hybridMultilevel"/>
+    <w:tmpl w:val="77266D1C"/>
+    <w:lvl w:ilvl="0" w:tplc="0416000B">
+      <w:start w:val="1"/>
+      <w:numFmt w:val="bullet"/>
+      <w:lvlText w:val=""/>
+      <w:lvlJc w:val="left"/>
+      <w:pPr>
+        <w:ind w:left="1428" w:hanging="360"/>
+      </w:pPr>
+      <w:rPr>
+        <w:rFonts w:ascii="Wingdings" w:hAnsi="Wingdings" w:hint="default"/>
+      </w:rPr>
+    </w:lvl>
+    <w:lvl w:ilvl="1" w:tplc="04160003" w:tentative="1">
+      <w:start w:val="1"/>
+      <w:numFmt w:val="bullet"/>
+      <w:lvlText w:val="o"/>
+      <w:lvlJc w:val="left"/>
+      <w:pPr>
+        <w:ind w:left="2148" w:hanging="360"/>
+      </w:pPr>
+      <w:rPr>
+        <w:rFonts w:ascii="Courier New" w:hAnsi="Courier New" w:cs="Courier New" w:hint="default"/>
+      </w:rPr>
+    </w:lvl>
+    <w:lvl w:ilvl="2" w:tplc="04160005" w:tentative="1">
+      <w:start w:val="1"/>
+      <w:numFmt w:val="bullet"/>
+      <w:lvlText w:val=""/>
+      <w:lvlJc w:val="left"/>
+      <w:pPr>
+        <w:ind w:left="2868" w:hanging="360"/>
+      </w:pPr>
+      <w:rPr>
+        <w:rFonts w:ascii="Wingdings" w:hAnsi="Wingdings" w:hint="default"/>
+      </w:rPr>
+    </w:lvl>
+    <w:lvl w:ilvl="3" w:tplc="04160001" w:tentative="1">
+      <w:start w:val="1"/>
+      <w:numFmt w:val="bullet"/>
+      <w:lvlText w:val=""/>
+      <w:lvlJc w:val="left"/>
+      <w:pPr>
+        <w:ind w:left="3588" w:hanging="360"/>
+      </w:pPr>
+      <w:rPr>
+        <w:rFonts w:ascii="Symbol" w:hAnsi="Symbol" w:hint="default"/>
+      </w:rPr>
+    </w:lvl>
+    <w:lvl w:ilvl="4" w:tplc="04160003" w:tentative="1">
+      <w:start w:val="1"/>
+      <w:numFmt w:val="bullet"/>
+      <w:lvlText w:val="o"/>
+      <w:lvlJc w:val="left"/>
+      <w:pPr>
+        <w:ind w:left="4308" w:hanging="360"/>
+      </w:pPr>
+      <w:rPr>
+        <w:rFonts w:ascii="Courier New" w:hAnsi="Courier New" w:cs="Courier New" w:hint="default"/>
+      </w:rPr>
+    </w:lvl>
+    <w:lvl w:ilvl="5" w:tplc="04160005" w:tentative="1">
+      <w:start w:val="1"/>
+      <w:numFmt w:val="bullet"/>
+      <w:lvlText w:val=""/>
+      <w:lvlJc w:val="left"/>
+      <w:pPr>
+        <w:ind w:left="5028" w:hanging="360"/>
+      </w:pPr>
+      <w:rPr>
+        <w:rFonts w:ascii="Wingdings" w:hAnsi="Wingdings" w:hint="default"/>
+      </w:rPr>
+    </w:lvl>
+    <w:lvl w:ilvl="6" w:tplc="04160001" w:tentative="1">
+      <w:start w:val="1"/>
+      <w:numFmt w:val="bullet"/>
+      <w:lvlText w:val=""/>
+      <w:lvlJc w:val="left"/>
+      <w:pPr>
+        <w:ind w:left="5748" w:hanging="360"/>
+      </w:pPr>
+      <w:rPr>
+        <w:rFonts w:ascii="Symbol" w:hAnsi="Symbol" w:hint="default"/>
+      </w:rPr>
+    </w:lvl>
+    <w:lvl w:ilvl="7" w:tplc="04160003" w:tentative="1">
+      <w:start w:val="1"/>
+      <w:numFmt w:val="bullet"/>
+      <w:lvlText w:val="o"/>
+      <w:lvlJc w:val="left"/>
+      <w:pPr>
+        <w:ind w:left="6468" w:hanging="360"/>
+      </w:pPr>
+      <w:rPr>
+        <w:rFonts w:ascii="Courier New" w:hAnsi="Courier New" w:cs="Courier New" w:hint="default"/>
+      </w:rPr>
+    </w:lvl>
+    <w:lvl w:ilvl="8" w:tplc="04160005" w:tentative="1">
+      <w:start w:val="1"/>
+      <w:numFmt w:val="bullet"/>
+      <w:lvlText w:val=""/>
+      <w:lvlJc w:val="left"/>
+      <w:pPr>
+        <w:ind w:left="7188" w:hanging="360"/>
+      </w:pPr>
+      <w:rPr>
+        <w:rFonts w:ascii="Wingdings" w:hAnsi="Wingdings" w:hint="default"/>
+      </w:rPr>
+    </w:lvl>
+  </w:abstractNum>
+  <w:abstractNum w:abstractNumId="4" w15:restartNumberingAfterBreak="0">
+    <w:nsid w:val="7CD425F1"/>
+    <w:multiLevelType w:val="hybridMultilevel"/>
+    <w:tmpl w:val="915AA22E"/>
+    <w:lvl w:ilvl="0" w:tplc="0416000D">
+      <w:start w:val="1"/>
+      <w:numFmt w:val="bullet"/>
+      <w:lvlText w:val=""/>
+      <w:lvlJc w:val="left"/>
+      <w:pPr>
+        <w:ind w:left="720" w:hanging="360"/>
+      </w:pPr>
+      <w:rPr>
+        <w:rFonts w:ascii="Wingdings" w:hAnsi="Wingdings" w:hint="default"/>
+      </w:rPr>
+    </w:lvl>
+    <w:lvl w:ilvl="1" w:tplc="04160003" w:tentative="1">
+      <w:start w:val="1"/>
+      <w:numFmt w:val="bullet"/>
+      <w:lvlText w:val="o"/>
+      <w:lvlJc w:val="left"/>
+      <w:pPr>
+        <w:ind w:left="1440" w:hanging="360"/>
+      </w:pPr>
+      <w:rPr>
+        <w:rFonts w:ascii="Courier New" w:hAnsi="Courier New" w:cs="Courier New" w:hint="default"/>
+      </w:rPr>
+    </w:lvl>
+    <w:lvl w:ilvl="2" w:tplc="04160005" w:tentative="1">
+      <w:start w:val="1"/>
+      <w:numFmt w:val="bullet"/>
+      <w:lvlText w:val=""/>
+      <w:lvlJc w:val="left"/>
+      <w:pPr>
+        <w:ind w:left="2160" w:hanging="360"/>
+      </w:pPr>
+      <w:rPr>
+        <w:rFonts w:ascii="Wingdings" w:hAnsi="Wingdings" w:hint="default"/>
+      </w:rPr>
+    </w:lvl>
+    <w:lvl w:ilvl="3" w:tplc="04160001" w:tentative="1">
+      <w:start w:val="1"/>
+      <w:numFmt w:val="bullet"/>
+      <w:lvlText w:val=""/>
+      <w:lvlJc w:val="left"/>
+      <w:pPr>
+        <w:ind w:left="2880" w:hanging="360"/>
+      </w:pPr>
+      <w:rPr>
+        <w:rFonts w:ascii="Symbol" w:hAnsi="Symbol" w:hint="default"/>
+      </w:rPr>
+    </w:lvl>
+    <w:lvl w:ilvl="4" w:tplc="04160003" w:tentative="1">
+      <w:start w:val="1"/>
+      <w:numFmt w:val="bullet"/>
+      <w:lvlText w:val="o"/>
+      <w:lvlJc w:val="left"/>
+      <w:pPr>
+        <w:ind w:left="3600" w:hanging="360"/>
+      </w:pPr>
+      <w:rPr>
+        <w:rFonts w:ascii="Courier New" w:hAnsi="Courier New" w:cs="Courier New" w:hint="default"/>
+      </w:rPr>
+    </w:lvl>
+    <w:lvl w:ilvl="5" w:tplc="04160005" w:tentative="1">
+      <w:start w:val="1"/>
+      <w:numFmt w:val="bullet"/>
+      <w:lvlText w:val=""/>
+      <w:lvlJc w:val="left"/>
+      <w:pPr>
+        <w:ind w:left="4320" w:hanging="360"/>
+      </w:pPr>
+      <w:rPr>
+        <w:rFonts w:ascii="Wingdings" w:hAnsi="Wingdings" w:hint="default"/>
+      </w:rPr>
+    </w:lvl>
+    <w:lvl w:ilvl="6" w:tplc="04160001" w:tentative="1">
+      <w:start w:val="1"/>
+      <w:numFmt w:val="bullet"/>
+      <w:lvlText w:val=""/>
+      <w:lvlJc w:val="left"/>
+      <w:pPr>
+        <w:ind w:left="5040" w:hanging="360"/>
+      </w:pPr>
+      <w:rPr>
+        <w:rFonts w:ascii="Symbol" w:hAnsi="Symbol" w:hint="default"/>
+      </w:rPr>
+    </w:lvl>
+    <w:lvl w:ilvl="7" w:tplc="04160003" w:tentative="1">
+      <w:start w:val="1"/>
+      <w:numFmt w:val="bullet"/>
+      <w:lvlText w:val="o"/>
+      <w:lvlJc w:val="left"/>
+      <w:pPr>
+        <w:ind w:left="5760" w:hanging="360"/>
+      </w:pPr>
+      <w:rPr>
+        <w:rFonts w:ascii="Courier New" w:hAnsi="Courier New" w:cs="Courier New" w:hint="default"/>
+      </w:rPr>
+    </w:lvl>
+    <w:lvl w:ilvl="8" w:tplc="04160005" w:tentative="1">
+      <w:start w:val="1"/>
+      <w:numFmt w:val="bullet"/>
+      <w:lvlText w:val=""/>
+      <w:lvlJc w:val="left"/>
+      <w:pPr>
+        <w:ind w:left="6480" w:hanging="360"/>
+      </w:pPr>
+      <w:rPr>
+        <w:rFonts w:ascii="Wingdings" w:hAnsi="Wingdings" w:hint="default"/>
+      </w:rPr>
+    </w:lvl>
+  </w:abstractNum>
   <w:num w:numId="1">
-    <w:abstractNumId w:val="0"/>
+    <w:abstractNumId w:val="1"/>
   </w:num>
   <w:num w:numId="2">
     <w:abstractNumId w:val="0"/>
   </w:num>
   <w:num w:numId="3">
-    <w:abstractNumId w:val="1"/>
+    <w:abstractNumId w:val="2"/>
+  </w:num>
+  <w:num w:numId="4">
+    <w:abstractNumId w:val="3"/>
+  </w:num>
+  <w:num w:numId="5">
+    <w:abstractNumId w:val="4"/>
   </w:num>
 </w:numbering>
 </file>
@@ -2081,13 +2766,17 @@
   <w:docDefaults>
     <w:rPrDefault>
       <w:rPr>
-        <w:rFonts w:ascii="Liberation Serif" w:eastAsia="WenQuanYi Zen Hei Sharp" w:hAnsi="Liberation Serif" w:cs="Lohit Devanagari"/>
-        <w:sz w:val="24"/>
-        <w:szCs w:val="24"/>
-        <w:lang w:val="pt-BR" w:eastAsia="zh-CN" w:bidi="hi-IN"/>
+        <w:rFonts w:asciiTheme="minorHAnsi" w:eastAsiaTheme="minorHAnsi" w:hAnsiTheme="minorHAnsi" w:cstheme="minorBidi"/>
+        <w:sz w:val="22"/>
+        <w:szCs w:val="22"/>
+        <w:lang w:val="pt-BR" w:eastAsia="en-US" w:bidi="ar-SA"/>
       </w:rPr>
     </w:rPrDefault>
-    <w:pPrDefault/>
+    <w:pPrDefault>
+      <w:pPr>
+        <w:spacing w:after="160" w:line="259" w:lineRule="auto"/>
+      </w:pPr>
+    </w:pPrDefault>
   </w:docDefaults>
   <w:latentStyles w:defLockedState="0" w:defUIPriority="99" w:defSemiHidden="0" w:defUnhideWhenUsed="0" w:defQFormat="0" w:count="375">
     <w:lsdException w:name="Normal" w:uiPriority="0" w:qFormat="1"/>
@@ -2470,6 +3159,26 @@
     <w:name w:val="Normal"/>
     <w:qFormat/>
   </w:style>
+  <w:style w:type="paragraph" w:styleId="Ttulo2">
+    <w:name w:val="heading 2"/>
+    <w:basedOn w:val="Normal"/>
+    <w:link w:val="Ttulo2Char"/>
+    <w:uiPriority w:val="9"/>
+    <w:qFormat/>
+    <w:rsid w:val="00980F54"/>
+    <w:pPr>
+      <w:spacing w:before="100" w:beforeAutospacing="1" w:after="100" w:afterAutospacing="1" w:line="240" w:lineRule="auto"/>
+      <w:outlineLvl w:val="1"/>
+    </w:pPr>
+    <w:rPr>
+      <w:rFonts w:ascii="Times New Roman" w:eastAsia="Times New Roman" w:hAnsi="Times New Roman" w:cs="Times New Roman"/>
+      <w:b/>
+      <w:bCs/>
+      <w:sz w:val="36"/>
+      <w:szCs w:val="36"/>
+      <w:lang w:eastAsia="pt-BR"/>
+    </w:rPr>
+  </w:style>
   <w:style w:type="paragraph" w:styleId="Ttulo3">
     <w:name w:val="heading 3"/>
     <w:basedOn w:val="Normal"/>
@@ -2479,17 +3188,18 @@
     <w:semiHidden/>
     <w:unhideWhenUsed/>
     <w:qFormat/>
-    <w:rsid w:val="000159CD"/>
+    <w:rsid w:val="00894CE8"/>
     <w:pPr>
       <w:keepNext/>
       <w:keepLines/>
-      <w:spacing w:before="40" w:line="256" w:lineRule="auto"/>
+      <w:spacing w:before="40" w:after="0"/>
       <w:outlineLvl w:val="2"/>
     </w:pPr>
     <w:rPr>
       <w:rFonts w:asciiTheme="majorHAnsi" w:eastAsiaTheme="majorEastAsia" w:hAnsiTheme="majorHAnsi" w:cstheme="majorBidi"/>
       <w:color w:val="1F3763" w:themeColor="accent1" w:themeShade="7F"/>
-      <w:lang w:eastAsia="en-US" w:bidi="ar-SA"/>
+      <w:sz w:val="24"/>
+      <w:szCs w:val="24"/>
     </w:rPr>
   </w:style>
   <w:style w:type="character" w:default="1" w:styleId="Fontepargpadro">
@@ -2519,70 +3229,64 @@
     <w:semiHidden/>
     <w:unhideWhenUsed/>
   </w:style>
-  <w:style w:type="paragraph" w:styleId="Ttulo">
-    <w:name w:val="Title"/>
-    <w:basedOn w:val="Normal"/>
-    <w:next w:val="Corpodetexto"/>
-    <w:qFormat/>
-    <w:pPr>
-      <w:keepNext/>
-      <w:spacing w:before="240" w:after="120"/>
-    </w:pPr>
+  <w:style w:type="character" w:customStyle="1" w:styleId="fontstyle01">
+    <w:name w:val="fontstyle01"/>
+    <w:basedOn w:val="Fontepargpadro"/>
+    <w:rsid w:val="005B26EF"/>
     <w:rPr>
-      <w:rFonts w:ascii="Liberation Sans" w:hAnsi="Liberation Sans"/>
-      <w:sz w:val="28"/>
-      <w:szCs w:val="28"/>
+      <w:rFonts w:ascii="CIDFont+F1" w:hAnsi="CIDFont+F1" w:hint="default"/>
+      <w:b w:val="0"/>
+      <w:bCs w:val="0"/>
+      <w:i w:val="0"/>
+      <w:iCs w:val="0"/>
+      <w:color w:val="000000"/>
+      <w:sz w:val="22"/>
+      <w:szCs w:val="22"/>
     </w:rPr>
   </w:style>
-  <w:style w:type="paragraph" w:styleId="Corpodetexto">
-    <w:name w:val="Body Text"/>
-    <w:basedOn w:val="Normal"/>
-    <w:pPr>
-      <w:spacing w:after="140" w:line="288" w:lineRule="auto"/>
-    </w:pPr>
-  </w:style>
-  <w:style w:type="paragraph" w:styleId="Lista">
-    <w:name w:val="List"/>
-    <w:basedOn w:val="Corpodetexto"/>
-  </w:style>
-  <w:style w:type="paragraph" w:styleId="Legenda">
-    <w:name w:val="caption"/>
-    <w:basedOn w:val="Normal"/>
-    <w:uiPriority w:val="35"/>
-    <w:qFormat/>
-    <w:pPr>
-      <w:suppressLineNumbers/>
-      <w:spacing w:before="120" w:after="120"/>
-    </w:pPr>
+  <w:style w:type="character" w:customStyle="1" w:styleId="fontstyle21">
+    <w:name w:val="fontstyle21"/>
+    <w:basedOn w:val="Fontepargpadro"/>
+    <w:rsid w:val="00A63652"/>
     <w:rPr>
+      <w:rFonts w:ascii="Times-Italic" w:hAnsi="Times-Italic" w:hint="default"/>
+      <w:b w:val="0"/>
+      <w:bCs w:val="0"/>
       <w:i/>
       <w:iCs/>
+      <w:color w:val="000000"/>
+      <w:sz w:val="24"/>
+      <w:szCs w:val="24"/>
     </w:rPr>
-  </w:style>
-  <w:style w:type="paragraph" w:customStyle="1" w:styleId="ndice">
-    <w:name w:val="Índice"/>
-    <w:basedOn w:val="Normal"/>
-    <w:qFormat/>
-    <w:pPr>
-      <w:suppressLineNumbers/>
-    </w:pPr>
   </w:style>
   <w:style w:type="paragraph" w:styleId="PargrafodaLista">
     <w:name w:val="List Paragraph"/>
     <w:basedOn w:val="Normal"/>
     <w:uiPriority w:val="34"/>
     <w:qFormat/>
-    <w:rsid w:val="00AA741B"/>
+    <w:rsid w:val="008A4E66"/>
     <w:pPr>
-      <w:spacing w:after="160" w:line="259" w:lineRule="auto"/>
       <w:ind w:left="720"/>
       <w:contextualSpacing/>
     </w:pPr>
+  </w:style>
+  <w:style w:type="paragraph" w:styleId="Legenda">
+    <w:name w:val="caption"/>
+    <w:basedOn w:val="Normal"/>
+    <w:next w:val="Normal"/>
+    <w:uiPriority w:val="35"/>
+    <w:unhideWhenUsed/>
+    <w:qFormat/>
+    <w:rsid w:val="00526371"/>
+    <w:pPr>
+      <w:spacing w:after="200" w:line="240" w:lineRule="auto"/>
+    </w:pPr>
     <w:rPr>
-      <w:rFonts w:asciiTheme="minorHAnsi" w:eastAsiaTheme="minorHAnsi" w:hAnsiTheme="minorHAnsi" w:cstheme="minorBidi"/>
-      <w:sz w:val="22"/>
-      <w:szCs w:val="22"/>
-      <w:lang w:eastAsia="en-US" w:bidi="ar-SA"/>
+      <w:i/>
+      <w:iCs/>
+      <w:color w:val="44546A" w:themeColor="text2"/>
+      <w:sz w:val="18"/>
+      <w:szCs w:val="18"/>
     </w:rPr>
   </w:style>
   <w:style w:type="paragraph" w:styleId="NormalWeb">
@@ -2590,13 +3294,15 @@
     <w:basedOn w:val="Normal"/>
     <w:uiPriority w:val="99"/>
     <w:unhideWhenUsed/>
-    <w:rsid w:val="00AA741B"/>
+    <w:rsid w:val="000063EA"/>
     <w:pPr>
-      <w:spacing w:before="100" w:beforeAutospacing="1" w:after="100" w:afterAutospacing="1"/>
+      <w:spacing w:before="100" w:beforeAutospacing="1" w:after="100" w:afterAutospacing="1" w:line="240" w:lineRule="auto"/>
     </w:pPr>
     <w:rPr>
       <w:rFonts w:ascii="Times New Roman" w:eastAsia="Times New Roman" w:hAnsi="Times New Roman" w:cs="Times New Roman"/>
-      <w:lang w:eastAsia="pt-BR" w:bidi="ar-SA"/>
+      <w:sz w:val="24"/>
+      <w:szCs w:val="24"/>
+      <w:lang w:eastAsia="pt-BR"/>
     </w:rPr>
   </w:style>
   <w:style w:type="character" w:styleId="Hyperlink">
@@ -2605,10 +3311,25 @@
     <w:uiPriority w:val="99"/>
     <w:semiHidden/>
     <w:unhideWhenUsed/>
-    <w:rsid w:val="00AA741B"/>
+    <w:rsid w:val="000063EA"/>
     <w:rPr>
       <w:color w:val="0000FF"/>
       <w:u w:val="single"/>
+    </w:rPr>
+  </w:style>
+  <w:style w:type="character" w:customStyle="1" w:styleId="Ttulo2Char">
+    <w:name w:val="Título 2 Char"/>
+    <w:basedOn w:val="Fontepargpadro"/>
+    <w:link w:val="Ttulo2"/>
+    <w:uiPriority w:val="9"/>
+    <w:rsid w:val="00980F54"/>
+    <w:rPr>
+      <w:rFonts w:ascii="Times New Roman" w:eastAsia="Times New Roman" w:hAnsi="Times New Roman" w:cs="Times New Roman"/>
+      <w:b/>
+      <w:bCs/>
+      <w:sz w:val="36"/>
+      <w:szCs w:val="36"/>
+      <w:lang w:eastAsia="pt-BR"/>
     </w:rPr>
   </w:style>
   <w:style w:type="character" w:customStyle="1" w:styleId="Ttulo3Char">
@@ -2617,11 +3338,12 @@
     <w:link w:val="Ttulo3"/>
     <w:uiPriority w:val="9"/>
     <w:semiHidden/>
-    <w:rsid w:val="000159CD"/>
+    <w:rsid w:val="00894CE8"/>
     <w:rPr>
       <w:rFonts w:asciiTheme="majorHAnsi" w:eastAsiaTheme="majorEastAsia" w:hAnsiTheme="majorHAnsi" w:cstheme="majorBidi"/>
       <w:color w:val="1F3763" w:themeColor="accent1" w:themeShade="7F"/>
-      <w:lang w:eastAsia="en-US" w:bidi="ar-SA"/>
+      <w:sz w:val="24"/>
+      <w:szCs w:val="24"/>
     </w:rPr>
   </w:style>
 </w:styles>
@@ -2920,4 +3642,16 @@
     </a:ext>
   </a:extLst>
 </a:theme>
+</file>
+
+<file path=customXml/item1.xml><?xml version="1.0" encoding="utf-8"?>
+<b:Sources xmlns:b="http://schemas.openxmlformats.org/officeDocument/2006/bibliography" xmlns="http://schemas.openxmlformats.org/officeDocument/2006/bibliography" SelectedStyle="\APASixthEditionOfficeOnline.xsl" StyleName="APA" Version="6"/>
+</file>
+
+<file path=customXml/itemProps1.xml><?xml version="1.0" encoding="utf-8"?>
+<ds:datastoreItem xmlns:ds="http://schemas.openxmlformats.org/officeDocument/2006/customXml" ds:itemID="{7FA6C48A-9802-440E-97EE-DA29A25A5C7C}">
+  <ds:schemaRefs>
+    <ds:schemaRef ds:uri="http://schemas.openxmlformats.org/officeDocument/2006/bibliography"/>
+  </ds:schemaRefs>
+</ds:datastoreItem>
 </file>
</xml_diff>